<commit_message>
UPDATE: Gave more details to Q5 and 6
</commit_message>
<xml_diff>
--- a/05 - Lab - Debugging/Task 05 Answers.docx
+++ b/05 - Lab - Debugging/Task 05 Answers.docx
@@ -107,18 +107,12 @@
         <w:spacing w:after="0"/>
       </w:pPr>
       <w:r>
-        <w:t>- A function declaration alone is just a "blueprint" of how a function should work, it's not a working function,</w:t>
+        <w:t>- A function declaration alone is just a "blueprint" of how a function should work, it's not a working function, so the compiler doesn't need to know parameter names since it just need to know how to create the function</w:t>
       </w:r>
       <w:r>
         <w:t xml:space="preserve"> </w:t>
       </w:r>
       <w:r>
-        <w:t>so the compiler doesn't need to know parameter names since it just need to know how to create the function</w:t>
-      </w:r>
-      <w:r>
-        <w:t xml:space="preserve"> </w:t>
-      </w:r>
-      <w:r>
         <w:t>when it needs to call it in a different file, not how to work it.</w:t>
       </w:r>
     </w:p>
@@ -159,6 +153,9 @@
         <w:spacing w:after="0"/>
       </w:pPr>
       <w:r>
+        <w:rPr>
+          <w:noProof/>
+        </w:rPr>
         <w:drawing>
           <wp:inline distT="0" distB="0" distL="0" distR="0" wp14:anchorId="5437E557" wp14:editId="7F6611AB">
             <wp:extent cx="4001058" cy="1800476"/>
@@ -217,6 +214,9 @@
     </w:p>
     <w:p>
       <w:r>
+        <w:rPr>
+          <w:noProof/>
+        </w:rPr>
         <w:drawing>
           <wp:inline distT="0" distB="0" distL="0" distR="0" wp14:anchorId="11C84EE8" wp14:editId="4C87D027">
             <wp:extent cx="4153480" cy="1600423"/>
@@ -304,12 +304,29 @@
       <w:r>
         <w:t xml:space="preserve"> show anything . . .</w:t>
       </w:r>
-    </w:p>
-    <w:p>
-      <w:pPr>
-        <w:spacing w:after="0"/>
-      </w:pPr>
-      <w:r>
+      <w:r>
+        <w:t xml:space="preserve"> </w:t>
+      </w:r>
+      <w:proofErr w:type="gramStart"/>
+      <w:r>
+        <w:t>It’s</w:t>
+      </w:r>
+      <w:proofErr w:type="gramEnd"/>
+      <w:r>
+        <w:t xml:space="preserve"> probably the settings of the IDE that suppressed this, since it happens for me in</w:t>
+      </w:r>
+      <w:r>
+        <w:t xml:space="preserve"> C# in the same IDE</w:t>
+      </w:r>
+      <w:r>
+        <w:t>.</w:t>
+      </w:r>
+    </w:p>
+    <w:p>
+      <w:r>
+        <w:rPr>
+          <w:noProof/>
+        </w:rPr>
         <w:drawing>
           <wp:inline distT="0" distB="0" distL="0" distR="0" wp14:anchorId="2D3D697B" wp14:editId="280471DF">
             <wp:extent cx="4829849" cy="628738"/>
@@ -368,7 +385,10 @@
         <w:spacing w:after="0"/>
       </w:pPr>
       <w:r>
-        <w:t xml:space="preserve">Yes. It </w:t>
+        <w:t xml:space="preserve">Yes. </w:t>
+      </w:r>
+      <w:r>
+        <w:t xml:space="preserve">We </w:t>
       </w:r>
       <w:proofErr w:type="gramStart"/>
       <w:r>
@@ -376,14 +396,37 @@
       </w:r>
       <w:proofErr w:type="gramEnd"/>
       <w:r>
-        <w:t xml:space="preserve"> work, as expected.</w:t>
-      </w:r>
-    </w:p>
-    <w:p>
-      <w:pPr>
-        <w:spacing w:after="0"/>
-      </w:pPr>
-      <w:r>
+        <w:t xml:space="preserve"> give </w:t>
+      </w:r>
+      <w:r>
+        <w:t>“</w:t>
+      </w:r>
+      <w:r>
+        <w:t>a</w:t>
+      </w:r>
+      <w:r>
+        <w:t>”</w:t>
+      </w:r>
+      <w:r>
+        <w:t xml:space="preserve"> a value. </w:t>
+      </w:r>
+      <w:proofErr w:type="gramStart"/>
+      <w:r>
+        <w:t>So</w:t>
+      </w:r>
+      <w:proofErr w:type="gramEnd"/>
+      <w:r>
+        <w:t xml:space="preserve"> i</w:t>
+      </w:r>
+      <w:r>
+        <w:t>t didn’t work, as expected.</w:t>
+      </w:r>
+    </w:p>
+    <w:p>
+      <w:r>
+        <w:rPr>
+          <w:noProof/>
+        </w:rPr>
         <w:drawing>
           <wp:inline distT="0" distB="0" distL="0" distR="0" wp14:anchorId="7A03B8BD" wp14:editId="655A7821">
             <wp:extent cx="5731510" cy="3623310"/>
@@ -434,7 +477,28 @@
           <w:b/>
           <w:bCs/>
         </w:rPr>
-        <w:t xml:space="preserve">Q.7 [line 97] Initialisation list - do you know what are they? </w:t>
+        <w:t>Q.7 [line 97] Initialisation list - do you know what they</w:t>
+      </w:r>
+      <w:r>
+        <w:rPr>
+          <w:b/>
+          <w:bCs/>
+        </w:rPr>
+        <w:t xml:space="preserve"> </w:t>
+      </w:r>
+      <w:r>
+        <w:rPr>
+          <w:b/>
+          <w:bCs/>
+        </w:rPr>
+        <w:t>are</w:t>
+      </w:r>
+      <w:r>
+        <w:rPr>
+          <w:b/>
+          <w:bCs/>
+        </w:rPr>
+        <w:t xml:space="preserve">? </w:t>
       </w:r>
     </w:p>
     <w:p>
@@ -711,6 +775,7 @@
           <w:b/>
           <w:bCs/>
         </w:rPr>
+        <w:lastRenderedPageBreak/>
         <w:t xml:space="preserve">Q.22 [line 207] Explain in your own words how the array size is calculated. </w:t>
       </w:r>
     </w:p>
@@ -743,7 +808,6 @@
           <w:b/>
           <w:bCs/>
         </w:rPr>
-        <w:lastRenderedPageBreak/>
         <w:t xml:space="preserve">Q.24 [line 380] Uncomment the following. It gives different values to those we saw before </w:t>
       </w:r>
     </w:p>

</xml_diff>

<commit_message>
UPDATE: Task 5 Q8 & 9
</commit_message>
<xml_diff>
--- a/05 - Lab - Debugging/Task 05 Answers.docx
+++ b/05 - Lab - Debugging/Task 05 Answers.docx
@@ -523,6 +523,11 @@
       </w:r>
     </w:p>
     <w:p>
+      <w:r>
+        <w:t>It does.</w:t>
+      </w:r>
+    </w:p>
+    <w:p>
       <w:pPr>
         <w:spacing w:after="0"/>
         <w:rPr>
@@ -541,6 +546,116 @@
     <w:p>
       <w:pPr>
         <w:spacing w:after="0"/>
+      </w:pPr>
+      <w:r>
+        <w:t xml:space="preserve">unsigned int means it </w:t>
+      </w:r>
+      <w:proofErr w:type="gramStart"/>
+      <w:r>
+        <w:t>can’t</w:t>
+      </w:r>
+      <w:proofErr w:type="gramEnd"/>
+      <w:r>
+        <w:t xml:space="preserve"> be negative, yet </w:t>
+      </w:r>
+      <w:r>
+        <w:t>p1 has -1 as age</w:t>
+      </w:r>
+    </w:p>
+    <w:p>
+      <w:pPr>
+        <w:spacing w:after="0"/>
+      </w:pPr>
+      <w:r>
+        <w:drawing>
+          <wp:inline distT="0" distB="0" distL="0" distR="0" wp14:anchorId="6EFC8118" wp14:editId="67F16150">
+            <wp:extent cx="2619741" cy="352474"/>
+            <wp:effectExtent l="0" t="0" r="9525" b="9525"/>
+            <wp:docPr id="6" name="Picture 6"/>
+            <wp:cNvGraphicFramePr>
+              <a:graphicFrameLocks xmlns:a="http://schemas.openxmlformats.org/drawingml/2006/main" noChangeAspect="1"/>
+            </wp:cNvGraphicFramePr>
+            <a:graphic xmlns:a="http://schemas.openxmlformats.org/drawingml/2006/main">
+              <a:graphicData uri="http://schemas.openxmlformats.org/drawingml/2006/picture">
+                <pic:pic xmlns:pic="http://schemas.openxmlformats.org/drawingml/2006/picture">
+                  <pic:nvPicPr>
+                    <pic:cNvPr id="1" name=""/>
+                    <pic:cNvPicPr/>
+                  </pic:nvPicPr>
+                  <pic:blipFill>
+                    <a:blip r:embed="rId8"/>
+                    <a:stretch>
+                      <a:fillRect/>
+                    </a:stretch>
+                  </pic:blipFill>
+                  <pic:spPr>
+                    <a:xfrm>
+                      <a:off x="0" y="0"/>
+                      <a:ext cx="2619741" cy="352474"/>
+                    </a:xfrm>
+                    <a:prstGeom prst="rect">
+                      <a:avLst/>
+                    </a:prstGeom>
+                  </pic:spPr>
+                </pic:pic>
+              </a:graphicData>
+            </a:graphic>
+          </wp:inline>
+        </w:drawing>
+      </w:r>
+    </w:p>
+    <w:p>
+      <w:pPr>
+        <w:rPr>
+          <w:b/>
+          <w:bCs/>
+        </w:rPr>
+      </w:pPr>
+      <w:r>
+        <w:rPr>
+          <w:b/>
+          <w:bCs/>
+        </w:rPr>
+        <w:drawing>
+          <wp:inline distT="0" distB="0" distL="0" distR="0" wp14:anchorId="1BB0CCB1" wp14:editId="68A96416">
+            <wp:extent cx="1790950" cy="962159"/>
+            <wp:effectExtent l="0" t="0" r="0" b="9525"/>
+            <wp:docPr id="2" name="Picture 2"/>
+            <wp:cNvGraphicFramePr>
+              <a:graphicFrameLocks xmlns:a="http://schemas.openxmlformats.org/drawingml/2006/main" noChangeAspect="1"/>
+            </wp:cNvGraphicFramePr>
+            <a:graphic xmlns:a="http://schemas.openxmlformats.org/drawingml/2006/main">
+              <a:graphicData uri="http://schemas.openxmlformats.org/drawingml/2006/picture">
+                <pic:pic xmlns:pic="http://schemas.openxmlformats.org/drawingml/2006/picture">
+                  <pic:nvPicPr>
+                    <pic:cNvPr id="1" name=""/>
+                    <pic:cNvPicPr/>
+                  </pic:nvPicPr>
+                  <pic:blipFill>
+                    <a:blip r:embed="rId9"/>
+                    <a:stretch>
+                      <a:fillRect/>
+                    </a:stretch>
+                  </pic:blipFill>
+                  <pic:spPr>
+                    <a:xfrm>
+                      <a:off x="0" y="0"/>
+                      <a:ext cx="1790950" cy="962159"/>
+                    </a:xfrm>
+                    <a:prstGeom prst="rect">
+                      <a:avLst/>
+                    </a:prstGeom>
+                  </pic:spPr>
+                </pic:pic>
+              </a:graphicData>
+            </a:graphic>
+          </wp:inline>
+        </w:drawing>
+      </w:r>
+    </w:p>
+    <w:p>
+      <w:pPr>
+        <w:spacing w:after="0"/>
         <w:rPr>
           <w:b/>
           <w:bCs/>
@@ -631,6 +746,7 @@
           <w:b/>
           <w:bCs/>
         </w:rPr>
+        <w:lastRenderedPageBreak/>
         <w:t xml:space="preserve">Q.13 [line 160] What is the dereferenced pointer (from the example above)? </w:t>
       </w:r>
     </w:p>
@@ -775,7 +891,6 @@
           <w:b/>
           <w:bCs/>
         </w:rPr>
-        <w:lastRenderedPageBreak/>
         <w:t xml:space="preserve">Q.22 [line 207] Explain in your own words how the array size is calculated. </w:t>
       </w:r>
     </w:p>

</xml_diff>

<commit_message>
UPDATE: Task 5 Q10
</commit_message>
<xml_diff>
--- a/05 - Lab - Debugging/Task 05 Answers.docx
+++ b/05 - Lab - Debugging/Task 05 Answers.docx
@@ -655,17 +655,33 @@
     </w:p>
     <w:p>
       <w:pPr>
-        <w:spacing w:after="0"/>
-        <w:rPr>
-          <w:b/>
-          <w:bCs/>
-        </w:rPr>
-      </w:pPr>
-      <w:r>
-        <w:rPr>
-          <w:b/>
-          <w:bCs/>
-        </w:rPr>
+        <w:rPr>
+          <w:b/>
+          <w:bCs/>
+        </w:rPr>
+      </w:pPr>
+      <w:r>
+        <w:rPr>
+          <w:b/>
+          <w:bCs/>
+        </w:rPr>
+        <w:br w:type="page"/>
+      </w:r>
+    </w:p>
+    <w:p>
+      <w:pPr>
+        <w:spacing w:after="0"/>
+        <w:rPr>
+          <w:b/>
+          <w:bCs/>
+        </w:rPr>
+      </w:pPr>
+      <w:r>
+        <w:rPr>
+          <w:b/>
+          <w:bCs/>
+        </w:rPr>
+        <w:lastRenderedPageBreak/>
         <w:t xml:space="preserve">Q.10 [line 128] </w:t>
       </w:r>
       <w:proofErr w:type="spellStart"/>
@@ -704,6 +720,72 @@
     <w:p>
       <w:pPr>
         <w:spacing w:after="0"/>
+      </w:pPr>
+      <w:proofErr w:type="gramStart"/>
+      <w:r>
+        <w:t>You’re</w:t>
+      </w:r>
+      <w:proofErr w:type="gramEnd"/>
+      <w:r>
+        <w:t xml:space="preserve"> not taking the references of p, but rather you’re taking p’s values. </w:t>
+      </w:r>
+      <w:proofErr w:type="gramStart"/>
+      <w:r>
+        <w:t>So</w:t>
+      </w:r>
+      <w:proofErr w:type="gramEnd"/>
+      <w:r>
+        <w:t xml:space="preserve"> if you pass p1 into it, it would look like 1 = 5, 1 = 6 and 1 = 7, not p1</w:t>
+      </w:r>
+      <w:r>
+        <w:t>’s age = 5, etc.</w:t>
+      </w:r>
+      <w:r>
+        <w:t xml:space="preserve"> </w:t>
+      </w:r>
+    </w:p>
+    <w:p>
+      <w:r>
+        <w:drawing>
+          <wp:inline distT="0" distB="0" distL="0" distR="0" wp14:anchorId="69C5D8A9" wp14:editId="6615C407">
+            <wp:extent cx="3915321" cy="952633"/>
+            <wp:effectExtent l="0" t="0" r="0" b="0"/>
+            <wp:docPr id="7" name="Picture 7"/>
+            <wp:cNvGraphicFramePr>
+              <a:graphicFrameLocks xmlns:a="http://schemas.openxmlformats.org/drawingml/2006/main" noChangeAspect="1"/>
+            </wp:cNvGraphicFramePr>
+            <a:graphic xmlns:a="http://schemas.openxmlformats.org/drawingml/2006/main">
+              <a:graphicData uri="http://schemas.openxmlformats.org/drawingml/2006/picture">
+                <pic:pic xmlns:pic="http://schemas.openxmlformats.org/drawingml/2006/picture">
+                  <pic:nvPicPr>
+                    <pic:cNvPr id="1" name=""/>
+                    <pic:cNvPicPr/>
+                  </pic:nvPicPr>
+                  <pic:blipFill>
+                    <a:blip r:embed="rId10"/>
+                    <a:stretch>
+                      <a:fillRect/>
+                    </a:stretch>
+                  </pic:blipFill>
+                  <pic:spPr>
+                    <a:xfrm>
+                      <a:off x="0" y="0"/>
+                      <a:ext cx="3915321" cy="952633"/>
+                    </a:xfrm>
+                    <a:prstGeom prst="rect">
+                      <a:avLst/>
+                    </a:prstGeom>
+                  </pic:spPr>
+                </pic:pic>
+              </a:graphicData>
+            </a:graphic>
+          </wp:inline>
+        </w:drawing>
+      </w:r>
+    </w:p>
+    <w:p>
+      <w:pPr>
+        <w:spacing w:after="0"/>
         <w:rPr>
           <w:b/>
           <w:bCs/>
@@ -746,7 +828,6 @@
           <w:b/>
           <w:bCs/>
         </w:rPr>
-        <w:lastRenderedPageBreak/>
         <w:t xml:space="preserve">Q.13 [line 160] What is the dereferenced pointer (from the example above)? </w:t>
       </w:r>
     </w:p>

</xml_diff>

<commit_message>
UPDATE: Task 5, fixed up Q10 after reading Q11
</commit_message>
<xml_diff>
--- a/05 - Lab - Debugging/Task 05 Answers.docx
+++ b/05 - Lab - Debugging/Task 05 Answers.docx
@@ -62,15 +62,7 @@
     </w:p>
     <w:p>
       <w:r>
-        <w:t xml:space="preserve">It tells the compiler about the function's name, return type and parameters. </w:t>
-      </w:r>
-      <w:proofErr w:type="gramStart"/>
-      <w:r>
-        <w:t>Basically</w:t>
-      </w:r>
-      <w:proofErr w:type="gramEnd"/>
-      <w:r>
-        <w:t xml:space="preserve"> how to call that function.</w:t>
+        <w:t>It tells the compiler about the function's name, return type and parameters. Basically how to call that function.</w:t>
       </w:r>
     </w:p>
     <w:p>
@@ -137,15 +129,7 @@
         <w:spacing w:after="0"/>
       </w:pPr>
       <w:r>
-        <w:t xml:space="preserve">If you press Shift + F12, </w:t>
-      </w:r>
-      <w:proofErr w:type="gramStart"/>
-      <w:r>
-        <w:t>it’ll</w:t>
-      </w:r>
-      <w:proofErr w:type="gramEnd"/>
-      <w:r>
-        <w:t xml:space="preserve"> show where this method is being used in the current document. The location of searching can be modified (currently set to “Entire Solution”). </w:t>
+        <w:t xml:space="preserve">If you press Shift + F12, it’ll show where this method is being used in the current document. The location of searching can be modified (currently set to “Entire Solution”). </w:t>
       </w:r>
     </w:p>
     <w:p>
@@ -198,15 +182,7 @@
         <w:spacing w:after="0"/>
       </w:pPr>
       <w:r>
-        <w:t xml:space="preserve">There would be a green underline under it if </w:t>
-      </w:r>
-      <w:proofErr w:type="gramStart"/>
-      <w:r>
-        <w:t>it’s</w:t>
-      </w:r>
-      <w:proofErr w:type="gramEnd"/>
-      <w:r>
-        <w:t xml:space="preserve"> not being used</w:t>
+        <w:t>There would be a green underline under it if it’s not being used</w:t>
       </w:r>
       <w:r>
         <w:t>.</w:t>
@@ -294,26 +270,10 @@
         <w:t>It</w:t>
       </w:r>
       <w:r>
-        <w:t xml:space="preserve"> </w:t>
-      </w:r>
-      <w:proofErr w:type="gramStart"/>
-      <w:r>
-        <w:t>doesn’t</w:t>
-      </w:r>
-      <w:proofErr w:type="gramEnd"/>
-      <w:r>
-        <w:t xml:space="preserve"> show anything . . .</w:t>
-      </w:r>
-      <w:r>
-        <w:t xml:space="preserve"> </w:t>
-      </w:r>
-      <w:proofErr w:type="gramStart"/>
-      <w:r>
-        <w:t>It’s</w:t>
-      </w:r>
-      <w:proofErr w:type="gramEnd"/>
-      <w:r>
-        <w:t xml:space="preserve"> probably the settings of the IDE that suppressed this, since it happens for me in</w:t>
+        <w:t xml:space="preserve"> doesn’t show anything . . .</w:t>
+      </w:r>
+      <w:r>
+        <w:t xml:space="preserve"> It’s probably the settings of the IDE that suppressed this, since it happens for me in</w:t>
       </w:r>
       <w:r>
         <w:t xml:space="preserve"> C# in the same IDE</w:t>
@@ -388,15 +348,7 @@
         <w:t xml:space="preserve">Yes. </w:t>
       </w:r>
       <w:r>
-        <w:t xml:space="preserve">We </w:t>
-      </w:r>
-      <w:proofErr w:type="gramStart"/>
-      <w:r>
-        <w:t>didn’t</w:t>
-      </w:r>
-      <w:proofErr w:type="gramEnd"/>
-      <w:r>
-        <w:t xml:space="preserve"> give </w:t>
+        <w:t xml:space="preserve">We didn’t give </w:t>
       </w:r>
       <w:r>
         <w:t>“</w:t>
@@ -408,15 +360,7 @@
         <w:t>”</w:t>
       </w:r>
       <w:r>
-        <w:t xml:space="preserve"> a value. </w:t>
-      </w:r>
-      <w:proofErr w:type="gramStart"/>
-      <w:r>
-        <w:t>So</w:t>
-      </w:r>
-      <w:proofErr w:type="gramEnd"/>
-      <w:r>
-        <w:t xml:space="preserve"> i</w:t>
+        <w:t xml:space="preserve"> a value. So i</w:t>
       </w:r>
       <w:r>
         <w:t>t didn’t work, as expected.</w:t>
@@ -548,15 +492,7 @@
         <w:spacing w:after="0"/>
       </w:pPr>
       <w:r>
-        <w:t xml:space="preserve">unsigned int means it </w:t>
-      </w:r>
-      <w:proofErr w:type="gramStart"/>
-      <w:r>
-        <w:t>can’t</w:t>
-      </w:r>
-      <w:proofErr w:type="gramEnd"/>
-      <w:r>
-        <w:t xml:space="preserve"> be negative, yet </w:t>
+        <w:t xml:space="preserve">unsigned int means it can’t be negative, yet </w:t>
       </w:r>
       <w:r>
         <w:t>p1 has -1 as age</w:t>
@@ -698,44 +634,27 @@
           <w:b/>
           <w:bCs/>
         </w:rPr>
-        <w:t xml:space="preserve">(p1) </w:t>
-      </w:r>
-      <w:proofErr w:type="gramStart"/>
-      <w:r>
-        <w:rPr>
-          <w:b/>
-          <w:bCs/>
-        </w:rPr>
-        <w:t>doesn't</w:t>
-      </w:r>
-      <w:proofErr w:type="gramEnd"/>
-      <w:r>
-        <w:rPr>
-          <w:b/>
-          <w:bCs/>
-        </w:rPr>
-        <w:t xml:space="preserve"> show 5,6,7 ... Why? </w:t>
-      </w:r>
-    </w:p>
-    <w:p>
-      <w:pPr>
-        <w:spacing w:after="0"/>
-      </w:pPr>
-      <w:proofErr w:type="gramStart"/>
-      <w:r>
-        <w:t>You’re</w:t>
-      </w:r>
-      <w:proofErr w:type="gramEnd"/>
-      <w:r>
-        <w:t xml:space="preserve"> not taking the references of p, but rather you’re taking p’s values. </w:t>
-      </w:r>
-      <w:proofErr w:type="gramStart"/>
-      <w:r>
-        <w:t>So</w:t>
-      </w:r>
-      <w:proofErr w:type="gramEnd"/>
-      <w:r>
-        <w:t xml:space="preserve"> if you pass p1 into it, it would look like 1 = 5, 1 = 6 and 1 = 7, not p1</w:t>
+        <w:t xml:space="preserve">(p1) doesn't show 5,6,7 ... Why? </w:t>
+      </w:r>
+    </w:p>
+    <w:p>
+      <w:pPr>
+        <w:spacing w:after="0"/>
+      </w:pPr>
+      <w:r>
+        <w:t>You’re not taking the references of p</w:t>
+      </w:r>
+      <w:r>
+        <w:t xml:space="preserve"> (by using -&gt;)</w:t>
+      </w:r>
+      <w:r>
+        <w:t>, but you’re taking p’s values</w:t>
+      </w:r>
+      <w:r>
+        <w:t xml:space="preserve"> (by using . )</w:t>
+      </w:r>
+      <w:r>
+        <w:t xml:space="preserve"> So if you pass p1 into it, it would look like 1 = 5, 1 = 6 and 1 = 7, not p1</w:t>
       </w:r>
       <w:r>
         <w:t>’s age = 5, etc.</w:t>

</xml_diff>

<commit_message>
UPDATE: Taske 5 Q11
</commit_message>
<xml_diff>
--- a/05 - Lab - Debugging/Task 05 Answers.docx
+++ b/05 - Lab - Debugging/Task 05 Answers.docx
@@ -618,23 +618,7 @@
           <w:bCs/>
         </w:rPr>
         <w:lastRenderedPageBreak/>
-        <w:t xml:space="preserve">Q.10 [line 128] </w:t>
-      </w:r>
-      <w:proofErr w:type="spellStart"/>
-      <w:r>
-        <w:rPr>
-          <w:b/>
-          <w:bCs/>
-        </w:rPr>
-        <w:t>showParticle</w:t>
-      </w:r>
-      <w:proofErr w:type="spellEnd"/>
-      <w:r>
-        <w:rPr>
-          <w:b/>
-          <w:bCs/>
-        </w:rPr>
-        <w:t xml:space="preserve">(p1) doesn't show 5,6,7 ... Why? </w:t>
+        <w:t xml:space="preserve">Q.10 [line 128] showParticle(p1) doesn't show 5,6,7 ... Why? </w:t>
       </w:r>
     </w:p>
     <w:p>
@@ -719,6 +703,17 @@
       </w:r>
     </w:p>
     <w:p>
+      <w:r>
+        <w:t xml:space="preserve">You’ll be passing </w:t>
+      </w:r>
+      <w:r>
+        <w:t xml:space="preserve">in </w:t>
+      </w:r>
+      <w:r>
+        <w:t>the variable, not its values like Q10</w:t>
+      </w:r>
+    </w:p>
+    <w:p>
       <w:pPr>
         <w:spacing w:after="0"/>
         <w:rPr>
@@ -955,23 +950,7 @@
           <w:b/>
           <w:bCs/>
         </w:rPr>
-        <w:t>Q.26 [line 237] What is "hex" and what does it do? (</w:t>
-      </w:r>
-      <w:proofErr w:type="spellStart"/>
-      <w:r>
-        <w:rPr>
-          <w:b/>
-          <w:bCs/>
-        </w:rPr>
-        <w:t>url</w:t>
-      </w:r>
-      <w:proofErr w:type="spellEnd"/>
-      <w:r>
-        <w:rPr>
-          <w:b/>
-          <w:bCs/>
-        </w:rPr>
-        <w:t xml:space="preserve"> in your notes) </w:t>
+        <w:t xml:space="preserve">Q.26 [line 237] What is "hex" and what does it do? (url in your notes) </w:t>
       </w:r>
     </w:p>
     <w:p>
@@ -1035,23 +1014,7 @@
           <w:b/>
           <w:bCs/>
         </w:rPr>
-        <w:t xml:space="preserve">Q.30 [line 265] So, what is the difference between NULL and </w:t>
-      </w:r>
-      <w:proofErr w:type="spellStart"/>
-      <w:r>
-        <w:rPr>
-          <w:b/>
-          <w:bCs/>
-        </w:rPr>
-        <w:t>nullptr</w:t>
-      </w:r>
-      <w:proofErr w:type="spellEnd"/>
-      <w:r>
-        <w:rPr>
-          <w:b/>
-          <w:bCs/>
-        </w:rPr>
-        <w:t xml:space="preserve"> and 0? </w:t>
+        <w:t xml:space="preserve">Q.30 [line 265] So, what is the difference between NULL and nullptr and 0? </w:t>
       </w:r>
     </w:p>
     <w:p>
@@ -1115,23 +1078,7 @@
           <w:b/>
           <w:bCs/>
         </w:rPr>
-        <w:t xml:space="preserve">Q.34 [line 325] Should we set pointers to </w:t>
-      </w:r>
-      <w:proofErr w:type="spellStart"/>
-      <w:r>
-        <w:rPr>
-          <w:b/>
-          <w:bCs/>
-        </w:rPr>
-        <w:t>nullptr</w:t>
-      </w:r>
-      <w:proofErr w:type="spellEnd"/>
-      <w:r>
-        <w:rPr>
-          <w:b/>
-          <w:bCs/>
-        </w:rPr>
-        <w:t xml:space="preserve">? Why? </w:t>
+        <w:t xml:space="preserve">Q.34 [line 325] Should we set pointers to nullptr? Why? </w:t>
       </w:r>
     </w:p>
     <w:p>

</xml_diff>

<commit_message>
UPDATE: Task 5 Q11
</commit_message>
<xml_diff>
--- a/05 - Lab - Debugging/Task 05 Answers.docx
+++ b/05 - Lab - Debugging/Task 05 Answers.docx
@@ -62,7 +62,15 @@
     </w:p>
     <w:p>
       <w:r>
-        <w:t>It tells the compiler about the function's name, return type and parameters. Basically how to call that function.</w:t>
+        <w:t xml:space="preserve">It tells the compiler about the function's name, return type and parameters. </w:t>
+      </w:r>
+      <w:proofErr w:type="gramStart"/>
+      <w:r>
+        <w:t>Basically</w:t>
+      </w:r>
+      <w:proofErr w:type="gramEnd"/>
+      <w:r>
+        <w:t xml:space="preserve"> how to call that function.</w:t>
       </w:r>
     </w:p>
     <w:p>
@@ -129,7 +137,15 @@
         <w:spacing w:after="0"/>
       </w:pPr>
       <w:r>
-        <w:t xml:space="preserve">If you press Shift + F12, it’ll show where this method is being used in the current document. The location of searching can be modified (currently set to “Entire Solution”). </w:t>
+        <w:t xml:space="preserve">If you press Shift + F12, </w:t>
+      </w:r>
+      <w:proofErr w:type="gramStart"/>
+      <w:r>
+        <w:t>it’ll</w:t>
+      </w:r>
+      <w:proofErr w:type="gramEnd"/>
+      <w:r>
+        <w:t xml:space="preserve"> show where this method is being used in the current document. The location of searching can be modified (currently set to “Entire Solution”). </w:t>
       </w:r>
     </w:p>
     <w:p>
@@ -182,7 +198,15 @@
         <w:spacing w:after="0"/>
       </w:pPr>
       <w:r>
-        <w:t>There would be a green underline under it if it’s not being used</w:t>
+        <w:t xml:space="preserve">There would be a green underline under it if </w:t>
+      </w:r>
+      <w:proofErr w:type="gramStart"/>
+      <w:r>
+        <w:t>it’s</w:t>
+      </w:r>
+      <w:proofErr w:type="gramEnd"/>
+      <w:r>
+        <w:t xml:space="preserve"> not being used</w:t>
       </w:r>
       <w:r>
         <w:t>.</w:t>
@@ -270,10 +294,26 @@
         <w:t>It</w:t>
       </w:r>
       <w:r>
-        <w:t xml:space="preserve"> doesn’t show anything . . .</w:t>
-      </w:r>
-      <w:r>
-        <w:t xml:space="preserve"> It’s probably the settings of the IDE that suppressed this, since it happens for me in</w:t>
+        <w:t xml:space="preserve"> </w:t>
+      </w:r>
+      <w:proofErr w:type="gramStart"/>
+      <w:r>
+        <w:t>doesn’t</w:t>
+      </w:r>
+      <w:proofErr w:type="gramEnd"/>
+      <w:r>
+        <w:t xml:space="preserve"> show anything . . .</w:t>
+      </w:r>
+      <w:r>
+        <w:t xml:space="preserve"> </w:t>
+      </w:r>
+      <w:proofErr w:type="gramStart"/>
+      <w:r>
+        <w:t>It’s</w:t>
+      </w:r>
+      <w:proofErr w:type="gramEnd"/>
+      <w:r>
+        <w:t xml:space="preserve"> probably the settings of the IDE that suppressed this, since it happens for me in</w:t>
       </w:r>
       <w:r>
         <w:t xml:space="preserve"> C# in the same IDE</w:t>
@@ -348,7 +388,15 @@
         <w:t xml:space="preserve">Yes. </w:t>
       </w:r>
       <w:r>
-        <w:t xml:space="preserve">We didn’t give </w:t>
+        <w:t xml:space="preserve">We </w:t>
+      </w:r>
+      <w:proofErr w:type="gramStart"/>
+      <w:r>
+        <w:t>didn’t</w:t>
+      </w:r>
+      <w:proofErr w:type="gramEnd"/>
+      <w:r>
+        <w:t xml:space="preserve"> give </w:t>
       </w:r>
       <w:r>
         <w:t>“</w:t>
@@ -360,7 +408,15 @@
         <w:t>”</w:t>
       </w:r>
       <w:r>
-        <w:t xml:space="preserve"> a value. So i</w:t>
+        <w:t xml:space="preserve"> a value. </w:t>
+      </w:r>
+      <w:proofErr w:type="gramStart"/>
+      <w:r>
+        <w:t>So</w:t>
+      </w:r>
+      <w:proofErr w:type="gramEnd"/>
+      <w:r>
+        <w:t xml:space="preserve"> i</w:t>
       </w:r>
       <w:r>
         <w:t>t didn’t work, as expected.</w:t>
@@ -492,7 +548,15 @@
         <w:spacing w:after="0"/>
       </w:pPr>
       <w:r>
-        <w:t xml:space="preserve">unsigned int means it can’t be negative, yet </w:t>
+        <w:t xml:space="preserve">unsigned int means it </w:t>
+      </w:r>
+      <w:proofErr w:type="gramStart"/>
+      <w:r>
+        <w:t>can’t</w:t>
+      </w:r>
+      <w:proofErr w:type="gramEnd"/>
+      <w:r>
+        <w:t xml:space="preserve"> be negative, yet </w:t>
       </w:r>
       <w:r>
         <w:t>p1 has -1 as age</w:t>
@@ -618,15 +682,52 @@
           <w:bCs/>
         </w:rPr>
         <w:lastRenderedPageBreak/>
-        <w:t xml:space="preserve">Q.10 [line 128] showParticle(p1) doesn't show 5,6,7 ... Why? </w:t>
-      </w:r>
-    </w:p>
-    <w:p>
-      <w:pPr>
-        <w:spacing w:after="0"/>
-      </w:pPr>
-      <w:r>
-        <w:t>You’re not taking the references of p</w:t>
+        <w:t xml:space="preserve">Q.10 [line 128] </w:t>
+      </w:r>
+      <w:proofErr w:type="spellStart"/>
+      <w:r>
+        <w:rPr>
+          <w:b/>
+          <w:bCs/>
+        </w:rPr>
+        <w:t>showParticle</w:t>
+      </w:r>
+      <w:proofErr w:type="spellEnd"/>
+      <w:r>
+        <w:rPr>
+          <w:b/>
+          <w:bCs/>
+        </w:rPr>
+        <w:t xml:space="preserve">(p1) </w:t>
+      </w:r>
+      <w:proofErr w:type="gramStart"/>
+      <w:r>
+        <w:rPr>
+          <w:b/>
+          <w:bCs/>
+        </w:rPr>
+        <w:t>doesn't</w:t>
+      </w:r>
+      <w:proofErr w:type="gramEnd"/>
+      <w:r>
+        <w:rPr>
+          <w:b/>
+          <w:bCs/>
+        </w:rPr>
+        <w:t xml:space="preserve"> show 5,6,7 ... Why? </w:t>
+      </w:r>
+    </w:p>
+    <w:p>
+      <w:pPr>
+        <w:spacing w:after="0"/>
+      </w:pPr>
+      <w:proofErr w:type="gramStart"/>
+      <w:r>
+        <w:t>You’re</w:t>
+      </w:r>
+      <w:proofErr w:type="gramEnd"/>
+      <w:r>
+        <w:t xml:space="preserve"> not taking the references of p</w:t>
       </w:r>
       <w:r>
         <w:t xml:space="preserve"> (by using -&gt;)</w:t>
@@ -638,7 +739,15 @@
         <w:t xml:space="preserve"> (by using . )</w:t>
       </w:r>
       <w:r>
-        <w:t xml:space="preserve"> So if you pass p1 into it, it would look like 1 = 5, 1 = 6 and 1 = 7, not p1</w:t>
+        <w:t xml:space="preserve"> </w:t>
+      </w:r>
+      <w:proofErr w:type="gramStart"/>
+      <w:r>
+        <w:t>So</w:t>
+      </w:r>
+      <w:proofErr w:type="gramEnd"/>
+      <w:r>
+        <w:t xml:space="preserve"> if you pass p1 into it, it would look like 1 = 5, 1 = 6 and 1 = 7, not p1</w:t>
       </w:r>
       <w:r>
         <w:t>’s age = 5, etc.</w:t>
@@ -703,14 +812,91 @@
       </w:r>
     </w:p>
     <w:p>
-      <w:r>
-        <w:t xml:space="preserve">You’ll be passing </w:t>
-      </w:r>
-      <w:r>
-        <w:t xml:space="preserve">in </w:t>
-      </w:r>
-      <w:r>
-        <w:t>the variable, not its values like Q10</w:t>
+      <w:pPr>
+        <w:spacing w:after="0"/>
+      </w:pPr>
+      <w:proofErr w:type="spellStart"/>
+      <w:r>
+        <w:t>Eg.</w:t>
+      </w:r>
+      <w:proofErr w:type="spellEnd"/>
+      <w:r>
+        <w:t xml:space="preserve"> </w:t>
+      </w:r>
+      <w:proofErr w:type="spellStart"/>
+      <w:r>
+        <w:t>ptr</w:t>
+      </w:r>
+      <w:proofErr w:type="spellEnd"/>
+      <w:r>
+        <w:t xml:space="preserve"> -&gt; a</w:t>
+      </w:r>
+    </w:p>
+    <w:p>
+      <w:r>
+        <w:t xml:space="preserve">You’ll be </w:t>
+      </w:r>
+      <w:r>
+        <w:t xml:space="preserve">using the memory address </w:t>
+      </w:r>
+      <w:r>
+        <w:t>(</w:t>
+      </w:r>
+      <w:proofErr w:type="spellStart"/>
+      <w:r>
+        <w:t>ptr</w:t>
+      </w:r>
+      <w:proofErr w:type="spellEnd"/>
+      <w:r>
+        <w:t xml:space="preserve">) </w:t>
+      </w:r>
+      <w:r>
+        <w:t xml:space="preserve">to </w:t>
+      </w:r>
+      <w:r>
+        <w:t xml:space="preserve">pass the </w:t>
+      </w:r>
+      <w:r>
+        <w:t>“</w:t>
+      </w:r>
+      <w:r>
+        <w:t>properties</w:t>
+      </w:r>
+      <w:r>
+        <w:t>”</w:t>
+      </w:r>
+      <w:r>
+        <w:t xml:space="preserve"> of that</w:t>
+      </w:r>
+      <w:r>
+        <w:t xml:space="preserve"> variable</w:t>
+      </w:r>
+      <w:r>
+        <w:t xml:space="preserve"> (a)</w:t>
+      </w:r>
+      <w:r>
+        <w:t xml:space="preserve">, not </w:t>
+      </w:r>
+      <w:r>
+        <w:t>passing its</w:t>
+      </w:r>
+      <w:r>
+        <w:t xml:space="preserve"> </w:t>
+      </w:r>
+      <w:r>
+        <w:t>“</w:t>
+      </w:r>
+      <w:r>
+        <w:t xml:space="preserve">properties’ </w:t>
+      </w:r>
+      <w:r>
+        <w:t>values</w:t>
+      </w:r>
+      <w:r>
+        <w:t>”</w:t>
+      </w:r>
+      <w:r>
+        <w:t xml:space="preserve"> like Q10</w:t>
       </w:r>
     </w:p>
     <w:p>
@@ -950,7 +1136,23 @@
           <w:b/>
           <w:bCs/>
         </w:rPr>
-        <w:t xml:space="preserve">Q.26 [line 237] What is "hex" and what does it do? (url in your notes) </w:t>
+        <w:t>Q.26 [line 237] What is "hex" and what does it do? (</w:t>
+      </w:r>
+      <w:proofErr w:type="spellStart"/>
+      <w:r>
+        <w:rPr>
+          <w:b/>
+          <w:bCs/>
+        </w:rPr>
+        <w:t>url</w:t>
+      </w:r>
+      <w:proofErr w:type="spellEnd"/>
+      <w:r>
+        <w:rPr>
+          <w:b/>
+          <w:bCs/>
+        </w:rPr>
+        <w:t xml:space="preserve"> in your notes) </w:t>
       </w:r>
     </w:p>
     <w:p>
@@ -1014,7 +1216,23 @@
           <w:b/>
           <w:bCs/>
         </w:rPr>
-        <w:t xml:space="preserve">Q.30 [line 265] So, what is the difference between NULL and nullptr and 0? </w:t>
+        <w:t xml:space="preserve">Q.30 [line 265] So, what is the difference between NULL and </w:t>
+      </w:r>
+      <w:proofErr w:type="spellStart"/>
+      <w:r>
+        <w:rPr>
+          <w:b/>
+          <w:bCs/>
+        </w:rPr>
+        <w:t>nullptr</w:t>
+      </w:r>
+      <w:proofErr w:type="spellEnd"/>
+      <w:r>
+        <w:rPr>
+          <w:b/>
+          <w:bCs/>
+        </w:rPr>
+        <w:t xml:space="preserve"> and 0? </w:t>
       </w:r>
     </w:p>
     <w:p>
@@ -1078,7 +1296,23 @@
           <w:b/>
           <w:bCs/>
         </w:rPr>
-        <w:t xml:space="preserve">Q.34 [line 325] Should we set pointers to nullptr? Why? </w:t>
+        <w:t xml:space="preserve">Q.34 [line 325] Should we set pointers to </w:t>
+      </w:r>
+      <w:proofErr w:type="spellStart"/>
+      <w:r>
+        <w:rPr>
+          <w:b/>
+          <w:bCs/>
+        </w:rPr>
+        <w:t>nullptr</w:t>
+      </w:r>
+      <w:proofErr w:type="spellEnd"/>
+      <w:r>
+        <w:rPr>
+          <w:b/>
+          <w:bCs/>
+        </w:rPr>
+        <w:t xml:space="preserve">? Why? </w:t>
       </w:r>
     </w:p>
     <w:p>

</xml_diff>

<commit_message>
UPDATE: Taske 5 linked a page that helped me with words
</commit_message>
<xml_diff>
--- a/05 - Lab - Debugging/Task 05 Answers.docx
+++ b/05 - Lab - Debugging/Task 05 Answers.docx
@@ -62,15 +62,7 @@
     </w:p>
     <w:p>
       <w:r>
-        <w:t xml:space="preserve">It tells the compiler about the function's name, return type and parameters. </w:t>
-      </w:r>
-      <w:proofErr w:type="gramStart"/>
-      <w:r>
-        <w:t>Basically</w:t>
-      </w:r>
-      <w:proofErr w:type="gramEnd"/>
-      <w:r>
-        <w:t xml:space="preserve"> how to call that function.</w:t>
+        <w:t>It tells the compiler about the function's name, return type and parameters. Basically how to call that function.</w:t>
       </w:r>
     </w:p>
     <w:p>
@@ -137,15 +129,7 @@
         <w:spacing w:after="0"/>
       </w:pPr>
       <w:r>
-        <w:t xml:space="preserve">If you press Shift + F12, </w:t>
-      </w:r>
-      <w:proofErr w:type="gramStart"/>
-      <w:r>
-        <w:t>it’ll</w:t>
-      </w:r>
-      <w:proofErr w:type="gramEnd"/>
-      <w:r>
-        <w:t xml:space="preserve"> show where this method is being used in the current document. The location of searching can be modified (currently set to “Entire Solution”). </w:t>
+        <w:t xml:space="preserve">If you press Shift + F12, it’ll show where this method is being used in the current document. The location of searching can be modified (currently set to “Entire Solution”). </w:t>
       </w:r>
     </w:p>
     <w:p>
@@ -198,15 +182,7 @@
         <w:spacing w:after="0"/>
       </w:pPr>
       <w:r>
-        <w:t xml:space="preserve">There would be a green underline under it if </w:t>
-      </w:r>
-      <w:proofErr w:type="gramStart"/>
-      <w:r>
-        <w:t>it’s</w:t>
-      </w:r>
-      <w:proofErr w:type="gramEnd"/>
-      <w:r>
-        <w:t xml:space="preserve"> not being used</w:t>
+        <w:t>There would be a green underline under it if it’s not being used</w:t>
       </w:r>
       <w:r>
         <w:t>.</w:t>
@@ -294,26 +270,10 @@
         <w:t>It</w:t>
       </w:r>
       <w:r>
-        <w:t xml:space="preserve"> </w:t>
-      </w:r>
-      <w:proofErr w:type="gramStart"/>
-      <w:r>
-        <w:t>doesn’t</w:t>
-      </w:r>
-      <w:proofErr w:type="gramEnd"/>
-      <w:r>
-        <w:t xml:space="preserve"> show anything . . .</w:t>
-      </w:r>
-      <w:r>
-        <w:t xml:space="preserve"> </w:t>
-      </w:r>
-      <w:proofErr w:type="gramStart"/>
-      <w:r>
-        <w:t>It’s</w:t>
-      </w:r>
-      <w:proofErr w:type="gramEnd"/>
-      <w:r>
-        <w:t xml:space="preserve"> probably the settings of the IDE that suppressed this, since it happens for me in</w:t>
+        <w:t xml:space="preserve"> doesn’t show anything . . .</w:t>
+      </w:r>
+      <w:r>
+        <w:t xml:space="preserve"> It’s probably the settings of the IDE that suppressed this, since it happens for me in</w:t>
       </w:r>
       <w:r>
         <w:t xml:space="preserve"> C# in the same IDE</w:t>
@@ -388,15 +348,7 @@
         <w:t xml:space="preserve">Yes. </w:t>
       </w:r>
       <w:r>
-        <w:t xml:space="preserve">We </w:t>
-      </w:r>
-      <w:proofErr w:type="gramStart"/>
-      <w:r>
-        <w:t>didn’t</w:t>
-      </w:r>
-      <w:proofErr w:type="gramEnd"/>
-      <w:r>
-        <w:t xml:space="preserve"> give </w:t>
+        <w:t xml:space="preserve">We didn’t give </w:t>
       </w:r>
       <w:r>
         <w:t>“</w:t>
@@ -408,15 +360,7 @@
         <w:t>”</w:t>
       </w:r>
       <w:r>
-        <w:t xml:space="preserve"> a value. </w:t>
-      </w:r>
-      <w:proofErr w:type="gramStart"/>
-      <w:r>
-        <w:t>So</w:t>
-      </w:r>
-      <w:proofErr w:type="gramEnd"/>
-      <w:r>
-        <w:t xml:space="preserve"> i</w:t>
+        <w:t xml:space="preserve"> a value. So i</w:t>
       </w:r>
       <w:r>
         <w:t>t didn’t work, as expected.</w:t>
@@ -548,15 +492,7 @@
         <w:spacing w:after="0"/>
       </w:pPr>
       <w:r>
-        <w:t xml:space="preserve">unsigned int means it </w:t>
-      </w:r>
-      <w:proofErr w:type="gramStart"/>
-      <w:r>
-        <w:t>can’t</w:t>
-      </w:r>
-      <w:proofErr w:type="gramEnd"/>
-      <w:r>
-        <w:t xml:space="preserve"> be negative, yet </w:t>
+        <w:t xml:space="preserve">unsigned int means it can’t be negative, yet </w:t>
       </w:r>
       <w:r>
         <w:t>p1 has -1 as age</w:t>
@@ -698,36 +634,15 @@
           <w:b/>
           <w:bCs/>
         </w:rPr>
-        <w:t xml:space="preserve">(p1) </w:t>
-      </w:r>
-      <w:proofErr w:type="gramStart"/>
-      <w:r>
-        <w:rPr>
-          <w:b/>
-          <w:bCs/>
-        </w:rPr>
-        <w:t>doesn't</w:t>
-      </w:r>
-      <w:proofErr w:type="gramEnd"/>
-      <w:r>
-        <w:rPr>
-          <w:b/>
-          <w:bCs/>
-        </w:rPr>
-        <w:t xml:space="preserve"> show 5,6,7 ... Why? </w:t>
-      </w:r>
-    </w:p>
-    <w:p>
-      <w:pPr>
-        <w:spacing w:after="0"/>
-      </w:pPr>
-      <w:proofErr w:type="gramStart"/>
-      <w:r>
-        <w:t>You’re</w:t>
-      </w:r>
-      <w:proofErr w:type="gramEnd"/>
-      <w:r>
-        <w:t xml:space="preserve"> not taking the references of p</w:t>
+        <w:t xml:space="preserve">(p1) doesn't show 5,6,7 ... Why? </w:t>
+      </w:r>
+    </w:p>
+    <w:p>
+      <w:pPr>
+        <w:spacing w:after="0"/>
+      </w:pPr>
+      <w:r>
+        <w:t>You’re not taking the references of p</w:t>
       </w:r>
       <w:r>
         <w:t xml:space="preserve"> (by using -&gt;)</w:t>
@@ -739,15 +654,7 @@
         <w:t xml:space="preserve"> (by using . )</w:t>
       </w:r>
       <w:r>
-        <w:t xml:space="preserve"> </w:t>
-      </w:r>
-      <w:proofErr w:type="gramStart"/>
-      <w:r>
-        <w:t>So</w:t>
-      </w:r>
-      <w:proofErr w:type="gramEnd"/>
-      <w:r>
-        <w:t xml:space="preserve"> if you pass p1 into it, it would look like 1 = 5, 1 = 6 and 1 = 7, not p1</w:t>
+        <w:t xml:space="preserve"> So if you pass p1 into it, it would look like 1 = 5, 1 = 6 and 1 = 7, not p1</w:t>
       </w:r>
       <w:r>
         <w:t>’s age = 5, etc.</w:t>
@@ -897,6 +804,22 @@
       </w:r>
       <w:r>
         <w:t xml:space="preserve"> like Q10</w:t>
+      </w:r>
+    </w:p>
+    <w:p>
+      <w:r>
+        <w:t xml:space="preserve">(This helped me find words to use for explanation) </w:t>
+      </w:r>
+      <w:hyperlink r:id="rId11" w:history="1">
+        <w:r>
+          <w:rPr>
+            <w:rStyle w:val="Hyperlink"/>
+          </w:rPr>
+          <w:t>https://www.tutorialspoint.com/What-is-arrow-operator-in-Cplusplus</w:t>
+        </w:r>
+      </w:hyperlink>
+      <w:r>
+        <w:t xml:space="preserve"> </w:t>
       </w:r>
     </w:p>
     <w:p>
@@ -1877,6 +1800,29 @@
       <w:szCs w:val="24"/>
     </w:rPr>
   </w:style>
+  <w:style w:type="character" w:styleId="Hyperlink">
+    <w:name w:val="Hyperlink"/>
+    <w:basedOn w:val="DefaultParagraphFont"/>
+    <w:uiPriority w:val="99"/>
+    <w:unhideWhenUsed/>
+    <w:rsid w:val="00793879"/>
+    <w:rPr>
+      <w:color w:val="0563C1" w:themeColor="hyperlink"/>
+      <w:u w:val="single"/>
+    </w:rPr>
+  </w:style>
+  <w:style w:type="character" w:styleId="UnresolvedMention">
+    <w:name w:val="Unresolved Mention"/>
+    <w:basedOn w:val="DefaultParagraphFont"/>
+    <w:uiPriority w:val="99"/>
+    <w:semiHidden/>
+    <w:unhideWhenUsed/>
+    <w:rsid w:val="00793879"/>
+    <w:rPr>
+      <w:color w:val="605E5C"/>
+      <w:shd w:val="clear" w:color="auto" w:fill="E1DFDD"/>
+    </w:rPr>
+  </w:style>
 </w:styles>
 </file>
 

</xml_diff>

<commit_message>
UPDATE: Task 5 Q12
</commit_message>
<xml_diff>
--- a/05 - Lab - Debugging/Task 05 Answers.docx
+++ b/05 - Lab - Debugging/Task 05 Answers.docx
@@ -618,23 +618,7 @@
           <w:bCs/>
         </w:rPr>
         <w:lastRenderedPageBreak/>
-        <w:t xml:space="preserve">Q.10 [line 128] </w:t>
-      </w:r>
-      <w:proofErr w:type="spellStart"/>
-      <w:r>
-        <w:rPr>
-          <w:b/>
-          <w:bCs/>
-        </w:rPr>
-        <w:t>showParticle</w:t>
-      </w:r>
-      <w:proofErr w:type="spellEnd"/>
-      <w:r>
-        <w:rPr>
-          <w:b/>
-          <w:bCs/>
-        </w:rPr>
-        <w:t xml:space="preserve">(p1) doesn't show 5,6,7 ... Why? </w:t>
+        <w:t xml:space="preserve">Q.10 [line 128] showParticle(p1) doesn't show 5,6,7 ... Why? </w:t>
       </w:r>
     </w:p>
     <w:p>
@@ -722,21 +706,8 @@
       <w:pPr>
         <w:spacing w:after="0"/>
       </w:pPr>
-      <w:proofErr w:type="spellStart"/>
-      <w:r>
-        <w:t>Eg.</w:t>
-      </w:r>
-      <w:proofErr w:type="spellEnd"/>
-      <w:r>
-        <w:t xml:space="preserve"> </w:t>
-      </w:r>
-      <w:proofErr w:type="spellStart"/>
-      <w:r>
-        <w:t>ptr</w:t>
-      </w:r>
-      <w:proofErr w:type="spellEnd"/>
-      <w:r>
-        <w:t xml:space="preserve"> -&gt; a</w:t>
+      <w:r>
+        <w:t>Eg. ptr -&gt; a</w:t>
       </w:r>
     </w:p>
     <w:p>
@@ -747,15 +718,7 @@
         <w:t xml:space="preserve">using the memory address </w:t>
       </w:r>
       <w:r>
-        <w:t>(</w:t>
-      </w:r>
-      <w:proofErr w:type="spellStart"/>
-      <w:r>
-        <w:t>ptr</w:t>
-      </w:r>
-      <w:proofErr w:type="spellEnd"/>
-      <w:r>
-        <w:t xml:space="preserve">) </w:t>
+        <w:t xml:space="preserve">(ptr) </w:t>
       </w:r>
       <w:r>
         <w:t xml:space="preserve">to </w:t>
@@ -841,6 +804,80 @@
     <w:p>
       <w:pPr>
         <w:spacing w:after="0"/>
+      </w:pPr>
+      <w:r>
+        <w:t>It’s like when you do 5 * (1 + 2) and you get 15. It’s for indicating precedence.</w:t>
+      </w:r>
+      <w:r>
+        <w:t xml:space="preserve"> Without it, you’re essentially saying “get the memory address of this value”, which doesn’t make sense . . . like you can’t get a memory address of number 6.</w:t>
+      </w:r>
+    </w:p>
+    <w:p>
+      <w:pPr>
+        <w:spacing w:after="0"/>
+      </w:pPr>
+      <w:r>
+        <w:drawing>
+          <wp:inline distT="0" distB="0" distL="0" distR="0" wp14:anchorId="7924C8E6" wp14:editId="3C2DBA54">
+            <wp:extent cx="5731510" cy="998855"/>
+            <wp:effectExtent l="0" t="0" r="2540" b="0"/>
+            <wp:docPr id="8" name="Picture 8"/>
+            <wp:cNvGraphicFramePr>
+              <a:graphicFrameLocks xmlns:a="http://schemas.openxmlformats.org/drawingml/2006/main" noChangeAspect="1"/>
+            </wp:cNvGraphicFramePr>
+            <a:graphic xmlns:a="http://schemas.openxmlformats.org/drawingml/2006/main">
+              <a:graphicData uri="http://schemas.openxmlformats.org/drawingml/2006/picture">
+                <pic:pic xmlns:pic="http://schemas.openxmlformats.org/drawingml/2006/picture">
+                  <pic:nvPicPr>
+                    <pic:cNvPr id="1" name=""/>
+                    <pic:cNvPicPr/>
+                  </pic:nvPicPr>
+                  <pic:blipFill>
+                    <a:blip r:embed="rId12"/>
+                    <a:stretch>
+                      <a:fillRect/>
+                    </a:stretch>
+                  </pic:blipFill>
+                  <pic:spPr>
+                    <a:xfrm>
+                      <a:off x="0" y="0"/>
+                      <a:ext cx="5731510" cy="998855"/>
+                    </a:xfrm>
+                    <a:prstGeom prst="rect">
+                      <a:avLst/>
+                    </a:prstGeom>
+                  </pic:spPr>
+                </pic:pic>
+              </a:graphicData>
+            </a:graphic>
+          </wp:inline>
+        </w:drawing>
+      </w:r>
+    </w:p>
+    <w:p>
+      <w:pPr>
+        <w:spacing w:after="0"/>
+      </w:pPr>
+      <w:r>
+        <w:t xml:space="preserve">(Answer found here) </w:t>
+      </w:r>
+      <w:hyperlink r:id="rId13" w:history="1">
+        <w:r>
+          <w:rPr>
+            <w:rStyle w:val="Hyperlink"/>
+          </w:rPr>
+          <w:t>http://www.cplusplus.com/forum/beginner/138279/</w:t>
+        </w:r>
+      </w:hyperlink>
+    </w:p>
+    <w:p>
+      <w:pPr>
+        <w:spacing w:after="0"/>
+      </w:pPr>
+    </w:p>
+    <w:p>
+      <w:pPr>
+        <w:spacing w:after="0"/>
         <w:rPr>
           <w:b/>
           <w:bCs/>
@@ -1059,23 +1096,7 @@
           <w:b/>
           <w:bCs/>
         </w:rPr>
-        <w:t>Q.26 [line 237] What is "hex" and what does it do? (</w:t>
-      </w:r>
-      <w:proofErr w:type="spellStart"/>
-      <w:r>
-        <w:rPr>
-          <w:b/>
-          <w:bCs/>
-        </w:rPr>
-        <w:t>url</w:t>
-      </w:r>
-      <w:proofErr w:type="spellEnd"/>
-      <w:r>
-        <w:rPr>
-          <w:b/>
-          <w:bCs/>
-        </w:rPr>
-        <w:t xml:space="preserve"> in your notes) </w:t>
+        <w:t xml:space="preserve">Q.26 [line 237] What is "hex" and what does it do? (url in your notes) </w:t>
       </w:r>
     </w:p>
     <w:p>
@@ -1139,23 +1160,8 @@
           <w:b/>
           <w:bCs/>
         </w:rPr>
-        <w:t xml:space="preserve">Q.30 [line 265] So, what is the difference between NULL and </w:t>
-      </w:r>
-      <w:proofErr w:type="spellStart"/>
-      <w:r>
-        <w:rPr>
-          <w:b/>
-          <w:bCs/>
-        </w:rPr>
-        <w:t>nullptr</w:t>
-      </w:r>
-      <w:proofErr w:type="spellEnd"/>
-      <w:r>
-        <w:rPr>
-          <w:b/>
-          <w:bCs/>
-        </w:rPr>
-        <w:t xml:space="preserve"> and 0? </w:t>
+        <w:lastRenderedPageBreak/>
+        <w:t xml:space="preserve">Q.30 [line 265] So, what is the difference between NULL and nullptr and 0? </w:t>
       </w:r>
     </w:p>
     <w:p>
@@ -1219,23 +1225,7 @@
           <w:b/>
           <w:bCs/>
         </w:rPr>
-        <w:t xml:space="preserve">Q.34 [line 325] Should we set pointers to </w:t>
-      </w:r>
-      <w:proofErr w:type="spellStart"/>
-      <w:r>
-        <w:rPr>
-          <w:b/>
-          <w:bCs/>
-        </w:rPr>
-        <w:t>nullptr</w:t>
-      </w:r>
-      <w:proofErr w:type="spellEnd"/>
-      <w:r>
-        <w:rPr>
-          <w:b/>
-          <w:bCs/>
-        </w:rPr>
-        <w:t xml:space="preserve">? Why? </w:t>
+        <w:t xml:space="preserve">Q.34 [line 325] Should we set pointers to nullptr? Why? </w:t>
       </w:r>
     </w:p>
     <w:p>

</xml_diff>

<commit_message>
UPDATE: Task 5 Q13
</commit_message>
<xml_diff>
--- a/05 - Lab - Debugging/Task 05 Answers.docx
+++ b/05 - Lab - Debugging/Task 05 Answers.docx
@@ -855,9 +855,6 @@
       </w:r>
     </w:p>
     <w:p>
-      <w:pPr>
-        <w:spacing w:after="0"/>
-      </w:pPr>
       <w:r>
         <w:t xml:space="preserve">(Answer found here) </w:t>
       </w:r>
@@ -873,11 +870,6 @@
     <w:p>
       <w:pPr>
         <w:spacing w:after="0"/>
-      </w:pPr>
-    </w:p>
-    <w:p>
-      <w:pPr>
-        <w:spacing w:after="0"/>
         <w:rPr>
           <w:b/>
           <w:bCs/>
@@ -889,6 +881,14 @@
           <w:bCs/>
         </w:rPr>
         <w:t xml:space="preserve">Q.13 [line 160] What is the dereferenced pointer (from the example above)? </w:t>
+      </w:r>
+    </w:p>
+    <w:p>
+      <w:pPr>
+        <w:spacing w:after="0"/>
+      </w:pPr>
+      <w:r>
+        <w:t>p1</w:t>
       </w:r>
     </w:p>
     <w:p>

</xml_diff>

<commit_message>
UPDATE: Task 5 Q15
</commit_message>
<xml_diff>
--- a/05 - Lab - Debugging/Task 05 Answers.docx
+++ b/05 - Lab - Debugging/Task 05 Answers.docx
@@ -926,6 +926,149 @@
     <w:p>
       <w:pPr>
         <w:spacing w:after="0"/>
+      </w:pPr>
+      <w:r>
+        <w:t>No it hasn’t changed.</w:t>
+      </w:r>
+    </w:p>
+    <w:p>
+      <w:pPr>
+        <w:spacing w:after="0"/>
+      </w:pPr>
+      <w:r>
+        <w:t>Before</w:t>
+      </w:r>
+      <w:r>
+        <w:t xml:space="preserve"> (memory address is affc18)</w:t>
+      </w:r>
+    </w:p>
+    <w:p>
+      <w:pPr>
+        <w:spacing w:after="0"/>
+      </w:pPr>
+      <w:r>
+        <w:rPr>
+          <w:noProof/>
+        </w:rPr>
+        <w:drawing>
+          <wp:inline distT="0" distB="0" distL="0" distR="0" wp14:anchorId="0417DDA6" wp14:editId="72A36302">
+            <wp:extent cx="4724400" cy="342900"/>
+            <wp:effectExtent l="0" t="0" r="0" b="0"/>
+            <wp:docPr id="11" name="Picture 11"/>
+            <wp:cNvGraphicFramePr>
+              <a:graphicFrameLocks xmlns:a="http://schemas.openxmlformats.org/drawingml/2006/main" noChangeAspect="1"/>
+            </wp:cNvGraphicFramePr>
+            <a:graphic xmlns:a="http://schemas.openxmlformats.org/drawingml/2006/main">
+              <a:graphicData uri="http://schemas.openxmlformats.org/drawingml/2006/picture">
+                <pic:pic xmlns:pic="http://schemas.openxmlformats.org/drawingml/2006/picture">
+                  <pic:nvPicPr>
+                    <pic:cNvPr id="0" name="Picture 2"/>
+                    <pic:cNvPicPr>
+                      <a:picLocks noChangeAspect="1" noChangeArrowheads="1"/>
+                    </pic:cNvPicPr>
+                  </pic:nvPicPr>
+                  <pic:blipFill>
+                    <a:blip r:embed="rId14">
+                      <a:extLst>
+                        <a:ext uri="{28A0092B-C50C-407E-A947-70E740481C1C}">
+                          <a14:useLocalDpi xmlns:a14="http://schemas.microsoft.com/office/drawing/2010/main" val="0"/>
+                        </a:ext>
+                      </a:extLst>
+                    </a:blip>
+                    <a:srcRect/>
+                    <a:stretch>
+                      <a:fillRect/>
+                    </a:stretch>
+                  </pic:blipFill>
+                  <pic:spPr bwMode="auto">
+                    <a:xfrm>
+                      <a:off x="0" y="0"/>
+                      <a:ext cx="4724400" cy="342900"/>
+                    </a:xfrm>
+                    <a:prstGeom prst="rect">
+                      <a:avLst/>
+                    </a:prstGeom>
+                    <a:noFill/>
+                    <a:ln>
+                      <a:noFill/>
+                    </a:ln>
+                  </pic:spPr>
+                </pic:pic>
+              </a:graphicData>
+            </a:graphic>
+          </wp:inline>
+        </w:drawing>
+      </w:r>
+    </w:p>
+    <w:p>
+      <w:pPr>
+        <w:spacing w:after="0"/>
+      </w:pPr>
+      <w:r>
+        <w:t>After</w:t>
+      </w:r>
+      <w:r>
+        <w:t xml:space="preserve"> (same memory address, but with different values)</w:t>
+      </w:r>
+    </w:p>
+    <w:p>
+      <w:r>
+        <w:rPr>
+          <w:noProof/>
+        </w:rPr>
+        <w:drawing>
+          <wp:inline distT="0" distB="0" distL="0" distR="0" wp14:anchorId="66D26772" wp14:editId="45936B59">
+            <wp:extent cx="4676775" cy="371475"/>
+            <wp:effectExtent l="0" t="0" r="9525" b="9525"/>
+            <wp:docPr id="12" name="Picture 12"/>
+            <wp:cNvGraphicFramePr>
+              <a:graphicFrameLocks xmlns:a="http://schemas.openxmlformats.org/drawingml/2006/main" noChangeAspect="1"/>
+            </wp:cNvGraphicFramePr>
+            <a:graphic xmlns:a="http://schemas.openxmlformats.org/drawingml/2006/main">
+              <a:graphicData uri="http://schemas.openxmlformats.org/drawingml/2006/picture">
+                <pic:pic xmlns:pic="http://schemas.openxmlformats.org/drawingml/2006/picture">
+                  <pic:nvPicPr>
+                    <pic:cNvPr id="0" name="Picture 3"/>
+                    <pic:cNvPicPr>
+                      <a:picLocks noChangeAspect="1" noChangeArrowheads="1"/>
+                    </pic:cNvPicPr>
+                  </pic:nvPicPr>
+                  <pic:blipFill>
+                    <a:blip r:embed="rId15">
+                      <a:extLst>
+                        <a:ext uri="{28A0092B-C50C-407E-A947-70E740481C1C}">
+                          <a14:useLocalDpi xmlns:a14="http://schemas.microsoft.com/office/drawing/2010/main" val="0"/>
+                        </a:ext>
+                      </a:extLst>
+                    </a:blip>
+                    <a:srcRect/>
+                    <a:stretch>
+                      <a:fillRect/>
+                    </a:stretch>
+                  </pic:blipFill>
+                  <pic:spPr bwMode="auto">
+                    <a:xfrm>
+                      <a:off x="0" y="0"/>
+                      <a:ext cx="4676775" cy="371475"/>
+                    </a:xfrm>
+                    <a:prstGeom prst="rect">
+                      <a:avLst/>
+                    </a:prstGeom>
+                    <a:noFill/>
+                    <a:ln>
+                      <a:noFill/>
+                    </a:ln>
+                  </pic:spPr>
+                </pic:pic>
+              </a:graphicData>
+            </a:graphic>
+          </wp:inline>
+        </w:drawing>
+      </w:r>
+    </w:p>
+    <w:p>
+      <w:pPr>
+        <w:spacing w:after="0"/>
         <w:rPr>
           <w:b/>
           <w:bCs/>
@@ -1048,6 +1191,7 @@
           <w:b/>
           <w:bCs/>
         </w:rPr>
+        <w:lastRenderedPageBreak/>
         <w:t xml:space="preserve">Q.23 [line 375] What is the difference between this function signature and </w:t>
       </w:r>
     </w:p>
@@ -1160,7 +1304,6 @@
           <w:b/>
           <w:bCs/>
         </w:rPr>
-        <w:lastRenderedPageBreak/>
         <w:t xml:space="preserve">Q.30 [line 265] So, what is the difference between NULL and nullptr and 0? </w:t>
       </w:r>
     </w:p>

</xml_diff>

<commit_message>
UPDATE: Task 5 Q16
</commit_message>
<xml_diff>
--- a/05 - Lab - Debugging/Task 05 Answers.docx
+++ b/05 - Lab - Debugging/Task 05 Answers.docx
@@ -618,7 +618,23 @@
           <w:bCs/>
         </w:rPr>
         <w:lastRenderedPageBreak/>
-        <w:t xml:space="preserve">Q.10 [line 128] showParticle(p1) doesn't show 5,6,7 ... Why? </w:t>
+        <w:t xml:space="preserve">Q.10 [line 128] </w:t>
+      </w:r>
+      <w:proofErr w:type="spellStart"/>
+      <w:r>
+        <w:rPr>
+          <w:b/>
+          <w:bCs/>
+        </w:rPr>
+        <w:t>showParticle</w:t>
+      </w:r>
+      <w:proofErr w:type="spellEnd"/>
+      <w:r>
+        <w:rPr>
+          <w:b/>
+          <w:bCs/>
+        </w:rPr>
+        <w:t xml:space="preserve">(p1) doesn't show 5,6,7 ... Why? </w:t>
       </w:r>
     </w:p>
     <w:p>
@@ -706,8 +722,21 @@
       <w:pPr>
         <w:spacing w:after="0"/>
       </w:pPr>
-      <w:r>
-        <w:t>Eg. ptr -&gt; a</w:t>
+      <w:proofErr w:type="spellStart"/>
+      <w:r>
+        <w:t>Eg.</w:t>
+      </w:r>
+      <w:proofErr w:type="spellEnd"/>
+      <w:r>
+        <w:t xml:space="preserve"> </w:t>
+      </w:r>
+      <w:proofErr w:type="spellStart"/>
+      <w:r>
+        <w:t>ptr</w:t>
+      </w:r>
+      <w:proofErr w:type="spellEnd"/>
+      <w:r>
+        <w:t xml:space="preserve"> -&gt; a</w:t>
       </w:r>
     </w:p>
     <w:p>
@@ -718,7 +747,15 @@
         <w:t xml:space="preserve">using the memory address </w:t>
       </w:r>
       <w:r>
-        <w:t xml:space="preserve">(ptr) </w:t>
+        <w:t>(</w:t>
+      </w:r>
+      <w:proofErr w:type="spellStart"/>
+      <w:r>
+        <w:t>ptr</w:t>
+      </w:r>
+      <w:proofErr w:type="spellEnd"/>
+      <w:r>
+        <w:t xml:space="preserve">) </w:t>
       </w:r>
       <w:r>
         <w:t xml:space="preserve">to </w:t>
@@ -1079,7 +1116,36 @@
           <w:b/>
           <w:bCs/>
         </w:rPr>
-        <w:t xml:space="preserve">Q.16 [line 172] Is the current value of p1_ptr good or bad? Explain </w:t>
+        <w:t>Q.16 [line 172] Is the current value of p1_ptr good or bad? Explain</w:t>
+      </w:r>
+    </w:p>
+    <w:p>
+      <w:r>
+        <w:t xml:space="preserve">It’s good. </w:t>
+      </w:r>
+      <w:r>
+        <w:t>The pointer</w:t>
+      </w:r>
+      <w:r>
+        <w:t xml:space="preserve"> shouldn’t change because p1</w:t>
+      </w:r>
+      <w:r>
+        <w:t xml:space="preserve"> is still p1, it just has a different value </w:t>
+      </w:r>
+      <w:r>
+        <w:t xml:space="preserve">now </w:t>
+      </w:r>
+      <w:r>
+        <w:t>because</w:t>
+      </w:r>
+      <w:r>
+        <w:t xml:space="preserve"> a new particle struct was assigned to </w:t>
+      </w:r>
+      <w:r>
+        <w:t>it</w:t>
+      </w:r>
+      <w:r>
+        <w:t xml:space="preserve"> after being created.</w:t>
       </w:r>
     </w:p>
     <w:p>
@@ -1143,6 +1209,7 @@
           <w:b/>
           <w:bCs/>
         </w:rPr>
+        <w:lastRenderedPageBreak/>
         <w:t xml:space="preserve">Q.20 [line 192] Does your IDE tell you of any issues? If so, how? </w:t>
       </w:r>
     </w:p>
@@ -1191,7 +1258,6 @@
           <w:b/>
           <w:bCs/>
         </w:rPr>
-        <w:lastRenderedPageBreak/>
         <w:t xml:space="preserve">Q.23 [line 375] What is the difference between this function signature and </w:t>
       </w:r>
     </w:p>
@@ -1240,7 +1306,23 @@
           <w:b/>
           <w:bCs/>
         </w:rPr>
-        <w:t xml:space="preserve">Q.26 [line 237] What is "hex" and what does it do? (url in your notes) </w:t>
+        <w:t>Q.26 [line 237] What is "hex" and what does it do? (</w:t>
+      </w:r>
+      <w:proofErr w:type="spellStart"/>
+      <w:r>
+        <w:rPr>
+          <w:b/>
+          <w:bCs/>
+        </w:rPr>
+        <w:t>url</w:t>
+      </w:r>
+      <w:proofErr w:type="spellEnd"/>
+      <w:r>
+        <w:rPr>
+          <w:b/>
+          <w:bCs/>
+        </w:rPr>
+        <w:t xml:space="preserve"> in your notes) </w:t>
       </w:r>
     </w:p>
     <w:p>
@@ -1304,7 +1386,23 @@
           <w:b/>
           <w:bCs/>
         </w:rPr>
-        <w:t xml:space="preserve">Q.30 [line 265] So, what is the difference between NULL and nullptr and 0? </w:t>
+        <w:t xml:space="preserve">Q.30 [line 265] So, what is the difference between NULL and </w:t>
+      </w:r>
+      <w:proofErr w:type="spellStart"/>
+      <w:r>
+        <w:rPr>
+          <w:b/>
+          <w:bCs/>
+        </w:rPr>
+        <w:t>nullptr</w:t>
+      </w:r>
+      <w:proofErr w:type="spellEnd"/>
+      <w:r>
+        <w:rPr>
+          <w:b/>
+          <w:bCs/>
+        </w:rPr>
+        <w:t xml:space="preserve"> and 0? </w:t>
       </w:r>
     </w:p>
     <w:p>
@@ -1368,7 +1466,23 @@
           <w:b/>
           <w:bCs/>
         </w:rPr>
-        <w:t xml:space="preserve">Q.34 [line 325] Should we set pointers to nullptr? Why? </w:t>
+        <w:t xml:space="preserve">Q.34 [line 325] Should we set pointers to </w:t>
+      </w:r>
+      <w:proofErr w:type="spellStart"/>
+      <w:r>
+        <w:rPr>
+          <w:b/>
+          <w:bCs/>
+        </w:rPr>
+        <w:t>nullptr</w:t>
+      </w:r>
+      <w:proofErr w:type="spellEnd"/>
+      <w:r>
+        <w:rPr>
+          <w:b/>
+          <w:bCs/>
+        </w:rPr>
+        <w:t xml:space="preserve">? Why? </w:t>
       </w:r>
     </w:p>
     <w:p>

</xml_diff>

<commit_message>
UPDATE: Task 5 Q17
</commit_message>
<xml_diff>
--- a/05 - Lab - Debugging/Task 05 Answers.docx
+++ b/05 - Lab - Debugging/Task 05 Answers.docx
@@ -62,7 +62,15 @@
     </w:p>
     <w:p>
       <w:r>
-        <w:t>It tells the compiler about the function's name, return type and parameters. Basically how to call that function.</w:t>
+        <w:t xml:space="preserve">It tells the compiler about the function's name, return type and parameters. </w:t>
+      </w:r>
+      <w:proofErr w:type="gramStart"/>
+      <w:r>
+        <w:t>Basically</w:t>
+      </w:r>
+      <w:proofErr w:type="gramEnd"/>
+      <w:r>
+        <w:t xml:space="preserve"> how to call that function.</w:t>
       </w:r>
     </w:p>
     <w:p>
@@ -129,7 +137,15 @@
         <w:spacing w:after="0"/>
       </w:pPr>
       <w:r>
-        <w:t xml:space="preserve">If you press Shift + F12, it’ll show where this method is being used in the current document. The location of searching can be modified (currently set to “Entire Solution”). </w:t>
+        <w:t xml:space="preserve">If you press Shift + F12, </w:t>
+      </w:r>
+      <w:proofErr w:type="gramStart"/>
+      <w:r>
+        <w:t>it’ll</w:t>
+      </w:r>
+      <w:proofErr w:type="gramEnd"/>
+      <w:r>
+        <w:t xml:space="preserve"> show where this method is being used in the current document. The location of searching can be modified (currently set to “Entire Solution”). </w:t>
       </w:r>
     </w:p>
     <w:p>
@@ -182,7 +198,15 @@
         <w:spacing w:after="0"/>
       </w:pPr>
       <w:r>
-        <w:t>There would be a green underline under it if it’s not being used</w:t>
+        <w:t xml:space="preserve">There would be a green underline under it if </w:t>
+      </w:r>
+      <w:proofErr w:type="gramStart"/>
+      <w:r>
+        <w:t>it’s</w:t>
+      </w:r>
+      <w:proofErr w:type="gramEnd"/>
+      <w:r>
+        <w:t xml:space="preserve"> not being used</w:t>
       </w:r>
       <w:r>
         <w:t>.</w:t>
@@ -270,10 +294,26 @@
         <w:t>It</w:t>
       </w:r>
       <w:r>
-        <w:t xml:space="preserve"> doesn’t show anything . . .</w:t>
-      </w:r>
-      <w:r>
-        <w:t xml:space="preserve"> It’s probably the settings of the IDE that suppressed this, since it happens for me in</w:t>
+        <w:t xml:space="preserve"> </w:t>
+      </w:r>
+      <w:proofErr w:type="gramStart"/>
+      <w:r>
+        <w:t>doesn’t</w:t>
+      </w:r>
+      <w:proofErr w:type="gramEnd"/>
+      <w:r>
+        <w:t xml:space="preserve"> show anything . . .</w:t>
+      </w:r>
+      <w:r>
+        <w:t xml:space="preserve"> </w:t>
+      </w:r>
+      <w:proofErr w:type="gramStart"/>
+      <w:r>
+        <w:t>It’s</w:t>
+      </w:r>
+      <w:proofErr w:type="gramEnd"/>
+      <w:r>
+        <w:t xml:space="preserve"> probably the settings of the IDE that suppressed this, since it happens for me in</w:t>
       </w:r>
       <w:r>
         <w:t xml:space="preserve"> C# in the same IDE</w:t>
@@ -348,7 +388,15 @@
         <w:t xml:space="preserve">Yes. </w:t>
       </w:r>
       <w:r>
-        <w:t xml:space="preserve">We didn’t give </w:t>
+        <w:t xml:space="preserve">We </w:t>
+      </w:r>
+      <w:proofErr w:type="gramStart"/>
+      <w:r>
+        <w:t>didn’t</w:t>
+      </w:r>
+      <w:proofErr w:type="gramEnd"/>
+      <w:r>
+        <w:t xml:space="preserve"> give </w:t>
       </w:r>
       <w:r>
         <w:t>“</w:t>
@@ -360,7 +408,15 @@
         <w:t>”</w:t>
       </w:r>
       <w:r>
-        <w:t xml:space="preserve"> a value. So i</w:t>
+        <w:t xml:space="preserve"> a value. </w:t>
+      </w:r>
+      <w:proofErr w:type="gramStart"/>
+      <w:r>
+        <w:t>So</w:t>
+      </w:r>
+      <w:proofErr w:type="gramEnd"/>
+      <w:r>
+        <w:t xml:space="preserve"> i</w:t>
       </w:r>
       <w:r>
         <w:t>t didn’t work, as expected.</w:t>
@@ -492,7 +548,15 @@
         <w:spacing w:after="0"/>
       </w:pPr>
       <w:r>
-        <w:t xml:space="preserve">unsigned int means it can’t be negative, yet </w:t>
+        <w:t xml:space="preserve">unsigned int means it </w:t>
+      </w:r>
+      <w:proofErr w:type="gramStart"/>
+      <w:r>
+        <w:t>can’t</w:t>
+      </w:r>
+      <w:proofErr w:type="gramEnd"/>
+      <w:r>
+        <w:t xml:space="preserve"> be negative, yet </w:t>
       </w:r>
       <w:r>
         <w:t>p1 has -1 as age</w:t>
@@ -634,15 +698,36 @@
           <w:b/>
           <w:bCs/>
         </w:rPr>
-        <w:t xml:space="preserve">(p1) doesn't show 5,6,7 ... Why? </w:t>
-      </w:r>
-    </w:p>
-    <w:p>
-      <w:pPr>
-        <w:spacing w:after="0"/>
-      </w:pPr>
-      <w:r>
-        <w:t>You’re not taking the references of p</w:t>
+        <w:t xml:space="preserve">(p1) </w:t>
+      </w:r>
+      <w:proofErr w:type="gramStart"/>
+      <w:r>
+        <w:rPr>
+          <w:b/>
+          <w:bCs/>
+        </w:rPr>
+        <w:t>doesn't</w:t>
+      </w:r>
+      <w:proofErr w:type="gramEnd"/>
+      <w:r>
+        <w:rPr>
+          <w:b/>
+          <w:bCs/>
+        </w:rPr>
+        <w:t xml:space="preserve"> show 5,6,7 ... Why? </w:t>
+      </w:r>
+    </w:p>
+    <w:p>
+      <w:pPr>
+        <w:spacing w:after="0"/>
+      </w:pPr>
+      <w:proofErr w:type="gramStart"/>
+      <w:r>
+        <w:t>You’re</w:t>
+      </w:r>
+      <w:proofErr w:type="gramEnd"/>
+      <w:r>
+        <w:t xml:space="preserve"> not taking the references of p</w:t>
       </w:r>
       <w:r>
         <w:t xml:space="preserve"> (by using -&gt;)</w:t>
@@ -654,7 +739,15 @@
         <w:t xml:space="preserve"> (by using . )</w:t>
       </w:r>
       <w:r>
-        <w:t xml:space="preserve"> So if you pass p1 into it, it would look like 1 = 5, 1 = 6 and 1 = 7, not p1</w:t>
+        <w:t xml:space="preserve"> </w:t>
+      </w:r>
+      <w:proofErr w:type="gramStart"/>
+      <w:r>
+        <w:t>So</w:t>
+      </w:r>
+      <w:proofErr w:type="gramEnd"/>
+      <w:r>
+        <w:t xml:space="preserve"> if you pass p1 into it, it would look like 1 = 5, 1 = 6 and 1 = 7, not p1</w:t>
       </w:r>
       <w:r>
         <w:t>’s age = 5, etc.</w:t>
@@ -842,11 +935,32 @@
       <w:pPr>
         <w:spacing w:after="0"/>
       </w:pPr>
-      <w:r>
-        <w:t>It’s like when you do 5 * (1 + 2) and you get 15. It’s for indicating precedence.</w:t>
-      </w:r>
-      <w:r>
-        <w:t xml:space="preserve"> Without it, you’re essentially saying “get the memory address of this value”, which doesn’t make sense . . . like you can’t get a memory address of number 6.</w:t>
+      <w:proofErr w:type="gramStart"/>
+      <w:r>
+        <w:t>It’s</w:t>
+      </w:r>
+      <w:proofErr w:type="gramEnd"/>
+      <w:r>
+        <w:t xml:space="preserve"> like when you do 5 * (1 + 2) and you get 15. </w:t>
+      </w:r>
+      <w:proofErr w:type="gramStart"/>
+      <w:r>
+        <w:t>It’s</w:t>
+      </w:r>
+      <w:proofErr w:type="gramEnd"/>
+      <w:r>
+        <w:t xml:space="preserve"> for indicating precedence.</w:t>
+      </w:r>
+      <w:r>
+        <w:t xml:space="preserve"> Without it, </w:t>
+      </w:r>
+      <w:proofErr w:type="gramStart"/>
+      <w:r>
+        <w:t>you’re</w:t>
+      </w:r>
+      <w:proofErr w:type="gramEnd"/>
+      <w:r>
+        <w:t xml:space="preserve"> essentially saying “get the memory address of this value”, which doesn’t make sense . . . like you can’t get a memory address of number 6.</w:t>
       </w:r>
     </w:p>
     <w:p>
@@ -964,8 +1078,13 @@
       <w:pPr>
         <w:spacing w:after="0"/>
       </w:pPr>
-      <w:r>
-        <w:t>No it hasn’t changed.</w:t>
+      <w:proofErr w:type="gramStart"/>
+      <w:r>
+        <w:t>No</w:t>
+      </w:r>
+      <w:proofErr w:type="gramEnd"/>
+      <w:r>
+        <w:t xml:space="preserve"> it hasn’t changed.</w:t>
       </w:r>
     </w:p>
     <w:p>
@@ -1120,14 +1239,27 @@
       </w:r>
     </w:p>
     <w:p>
-      <w:r>
-        <w:t xml:space="preserve">It’s good. </w:t>
+      <w:proofErr w:type="gramStart"/>
+      <w:r>
+        <w:t>It’s</w:t>
+      </w:r>
+      <w:proofErr w:type="gramEnd"/>
+      <w:r>
+        <w:t xml:space="preserve"> good. </w:t>
       </w:r>
       <w:r>
         <w:t>The pointer</w:t>
       </w:r>
       <w:r>
-        <w:t xml:space="preserve"> shouldn’t change because p1</w:t>
+        <w:t xml:space="preserve"> </w:t>
+      </w:r>
+      <w:proofErr w:type="gramStart"/>
+      <w:r>
+        <w:t>shouldn’t</w:t>
+      </w:r>
+      <w:proofErr w:type="gramEnd"/>
+      <w:r>
+        <w:t xml:space="preserve"> change because p1</w:t>
       </w:r>
       <w:r>
         <w:t xml:space="preserve"> is still p1, it just has a different value </w:t>
@@ -1150,18 +1282,116 @@
     </w:p>
     <w:p>
       <w:pPr>
-        <w:spacing w:after="0"/>
-        <w:rPr>
-          <w:b/>
-          <w:bCs/>
-        </w:rPr>
-      </w:pPr>
-      <w:r>
-        <w:rPr>
-          <w:b/>
-          <w:bCs/>
-        </w:rPr>
-        <w:t xml:space="preserve">Q.17 [line 175] Is p1 still available? Explain. </w:t>
+        <w:rPr>
+          <w:b/>
+          <w:bCs/>
+        </w:rPr>
+      </w:pPr>
+      <w:r>
+        <w:rPr>
+          <w:b/>
+          <w:bCs/>
+        </w:rPr>
+        <w:br w:type="page"/>
+      </w:r>
+    </w:p>
+    <w:p>
+      <w:pPr>
+        <w:spacing w:after="0"/>
+        <w:rPr>
+          <w:b/>
+          <w:bCs/>
+        </w:rPr>
+      </w:pPr>
+      <w:r>
+        <w:rPr>
+          <w:b/>
+          <w:bCs/>
+        </w:rPr>
+        <w:lastRenderedPageBreak/>
+        <w:t>Q.17 [line 175] Is p1 still available? Explain.</w:t>
+      </w:r>
+    </w:p>
+    <w:p>
+      <w:pPr>
+        <w:spacing w:after="0"/>
+      </w:pPr>
+      <w:r>
+        <w:t xml:space="preserve">Since the question exists on line 190 (outside of the if statement), </w:t>
+      </w:r>
+      <w:proofErr w:type="gramStart"/>
+      <w:r>
+        <w:t>I’m</w:t>
+      </w:r>
+      <w:proofErr w:type="gramEnd"/>
+      <w:r>
+        <w:t xml:space="preserve"> </w:t>
+      </w:r>
+      <w:proofErr w:type="spellStart"/>
+      <w:r>
+        <w:t>gonna</w:t>
+      </w:r>
+      <w:proofErr w:type="spellEnd"/>
+      <w:r>
+        <w:t xml:space="preserve"> assume you’re asking if p1 still exists outside of the if statement. No. Because p1 was created inside of </w:t>
+      </w:r>
+      <w:r>
+        <w:t>it.</w:t>
+      </w:r>
+    </w:p>
+    <w:p>
+      <w:r>
+        <w:rPr>
+          <w:noProof/>
+        </w:rPr>
+        <w:drawing>
+          <wp:inline distT="0" distB="0" distL="0" distR="0" wp14:anchorId="18155DAB" wp14:editId="70B846FB">
+            <wp:extent cx="5731510" cy="5560060"/>
+            <wp:effectExtent l="0" t="0" r="2540" b="2540"/>
+            <wp:docPr id="13" name="Picture 13"/>
+            <wp:cNvGraphicFramePr>
+              <a:graphicFrameLocks xmlns:a="http://schemas.openxmlformats.org/drawingml/2006/main" noChangeAspect="1"/>
+            </wp:cNvGraphicFramePr>
+            <a:graphic xmlns:a="http://schemas.openxmlformats.org/drawingml/2006/main">
+              <a:graphicData uri="http://schemas.openxmlformats.org/drawingml/2006/picture">
+                <pic:pic xmlns:pic="http://schemas.openxmlformats.org/drawingml/2006/picture">
+                  <pic:nvPicPr>
+                    <pic:cNvPr id="0" name="Picture 4"/>
+                    <pic:cNvPicPr>
+                      <a:picLocks noChangeAspect="1" noChangeArrowheads="1"/>
+                    </pic:cNvPicPr>
+                  </pic:nvPicPr>
+                  <pic:blipFill>
+                    <a:blip r:embed="rId16">
+                      <a:extLst>
+                        <a:ext uri="{28A0092B-C50C-407E-A947-70E740481C1C}">
+                          <a14:useLocalDpi xmlns:a14="http://schemas.microsoft.com/office/drawing/2010/main" val="0"/>
+                        </a:ext>
+                      </a:extLst>
+                    </a:blip>
+                    <a:srcRect/>
+                    <a:stretch>
+                      <a:fillRect/>
+                    </a:stretch>
+                  </pic:blipFill>
+                  <pic:spPr bwMode="auto">
+                    <a:xfrm>
+                      <a:off x="0" y="0"/>
+                      <a:ext cx="5731510" cy="5560060"/>
+                    </a:xfrm>
+                    <a:prstGeom prst="rect">
+                      <a:avLst/>
+                    </a:prstGeom>
+                    <a:noFill/>
+                    <a:ln>
+                      <a:noFill/>
+                    </a:ln>
+                  </pic:spPr>
+                </pic:pic>
+              </a:graphicData>
+            </a:graphic>
+          </wp:inline>
+        </w:drawing>
       </w:r>
     </w:p>
     <w:p>
@@ -1209,183 +1439,183 @@
           <w:b/>
           <w:bCs/>
         </w:rPr>
+        <w:t xml:space="preserve">Q.20 [line 192] Does your IDE tell you of any issues? If so, how? </w:t>
+      </w:r>
+    </w:p>
+    <w:p>
+      <w:pPr>
+        <w:spacing w:after="0"/>
+        <w:rPr>
+          <w:b/>
+          <w:bCs/>
+        </w:rPr>
+      </w:pPr>
+      <w:r>
+        <w:rPr>
+          <w:b/>
+          <w:bCs/>
+        </w:rPr>
+        <w:t xml:space="preserve">Q.21 [line 200] MAGIC NUMBER?! What is it? Is it bad? Explain! </w:t>
+      </w:r>
+    </w:p>
+    <w:p>
+      <w:pPr>
+        <w:spacing w:after="0"/>
+        <w:rPr>
+          <w:b/>
+          <w:bCs/>
+        </w:rPr>
+      </w:pPr>
+      <w:r>
+        <w:rPr>
+          <w:b/>
+          <w:bCs/>
+        </w:rPr>
+        <w:t xml:space="preserve">Q.22 [line 207] Explain in your own words how the array size is calculated. </w:t>
+      </w:r>
+    </w:p>
+    <w:p>
+      <w:pPr>
+        <w:spacing w:after="0"/>
+        <w:rPr>
+          <w:b/>
+          <w:bCs/>
+        </w:rPr>
+      </w:pPr>
+      <w:r>
+        <w:rPr>
+          <w:b/>
+          <w:bCs/>
+        </w:rPr>
+        <w:t xml:space="preserve">Q.23 [line 375] What is the difference between this function signature and </w:t>
+      </w:r>
+    </w:p>
+    <w:p>
+      <w:pPr>
+        <w:spacing w:after="0"/>
+        <w:rPr>
+          <w:b/>
+          <w:bCs/>
+        </w:rPr>
+      </w:pPr>
+      <w:r>
+        <w:rPr>
+          <w:b/>
+          <w:bCs/>
+        </w:rPr>
+        <w:t xml:space="preserve">Q.24 [line 380] Uncomment the following. It gives different values to those we saw before </w:t>
+      </w:r>
+    </w:p>
+    <w:p>
+      <w:pPr>
+        <w:spacing w:after="0"/>
+        <w:rPr>
+          <w:b/>
+          <w:bCs/>
+        </w:rPr>
+      </w:pPr>
+      <w:r>
+        <w:rPr>
+          <w:b/>
+          <w:bCs/>
+        </w:rPr>
+        <w:t xml:space="preserve">Q.25 [line 219] Change the size argument to 10 (or similar). What happens? </w:t>
+      </w:r>
+    </w:p>
+    <w:p>
+      <w:pPr>
+        <w:spacing w:after="0"/>
+        <w:rPr>
+          <w:b/>
+          <w:bCs/>
+        </w:rPr>
+      </w:pPr>
+      <w:r>
+        <w:rPr>
+          <w:b/>
+          <w:bCs/>
+        </w:rPr>
+        <w:t>Q.26 [line 237] What is "hex" and what does it do? (</w:t>
+      </w:r>
+      <w:proofErr w:type="spellStart"/>
+      <w:r>
+        <w:rPr>
+          <w:b/>
+          <w:bCs/>
+        </w:rPr>
+        <w:t>url</w:t>
+      </w:r>
+      <w:proofErr w:type="spellEnd"/>
+      <w:r>
+        <w:rPr>
+          <w:b/>
+          <w:bCs/>
+        </w:rPr>
+        <w:t xml:space="preserve"> in your notes) </w:t>
+      </w:r>
+    </w:p>
+    <w:p>
+      <w:pPr>
+        <w:spacing w:after="0"/>
+        <w:rPr>
+          <w:b/>
+          <w:bCs/>
+        </w:rPr>
+      </w:pPr>
+      <w:r>
+        <w:rPr>
+          <w:b/>
+          <w:bCs/>
+        </w:rPr>
+        <w:t xml:space="preserve">Q.27 [line 242] What is new and what did it do? </w:t>
+      </w:r>
+    </w:p>
+    <w:p>
+      <w:pPr>
+        <w:spacing w:after="0"/>
+        <w:rPr>
+          <w:b/>
+          <w:bCs/>
+        </w:rPr>
+      </w:pPr>
+      <w:r>
+        <w:rPr>
+          <w:b/>
+          <w:bCs/>
+        </w:rPr>
+        <w:t xml:space="preserve">Q.28 [line 252] What is delete and what did it do? </w:t>
+      </w:r>
+    </w:p>
+    <w:p>
+      <w:pPr>
+        <w:spacing w:after="0"/>
+        <w:rPr>
+          <w:b/>
+          <w:bCs/>
+        </w:rPr>
+      </w:pPr>
+      <w:r>
+        <w:rPr>
+          <w:b/>
+          <w:bCs/>
+        </w:rPr>
+        <w:t xml:space="preserve">Q.29 [line 256] What happens when we try this? Explain. </w:t>
+      </w:r>
+    </w:p>
+    <w:p>
+      <w:pPr>
+        <w:spacing w:after="0"/>
+        <w:rPr>
+          <w:b/>
+          <w:bCs/>
+        </w:rPr>
+      </w:pPr>
+      <w:r>
+        <w:rPr>
+          <w:b/>
+          <w:bCs/>
+        </w:rPr>
         <w:lastRenderedPageBreak/>
-        <w:t xml:space="preserve">Q.20 [line 192] Does your IDE tell you of any issues? If so, how? </w:t>
-      </w:r>
-    </w:p>
-    <w:p>
-      <w:pPr>
-        <w:spacing w:after="0"/>
-        <w:rPr>
-          <w:b/>
-          <w:bCs/>
-        </w:rPr>
-      </w:pPr>
-      <w:r>
-        <w:rPr>
-          <w:b/>
-          <w:bCs/>
-        </w:rPr>
-        <w:t xml:space="preserve">Q.21 [line 200] MAGIC NUMBER?! What is it? Is it bad? Explain! </w:t>
-      </w:r>
-    </w:p>
-    <w:p>
-      <w:pPr>
-        <w:spacing w:after="0"/>
-        <w:rPr>
-          <w:b/>
-          <w:bCs/>
-        </w:rPr>
-      </w:pPr>
-      <w:r>
-        <w:rPr>
-          <w:b/>
-          <w:bCs/>
-        </w:rPr>
-        <w:t xml:space="preserve">Q.22 [line 207] Explain in your own words how the array size is calculated. </w:t>
-      </w:r>
-    </w:p>
-    <w:p>
-      <w:pPr>
-        <w:spacing w:after="0"/>
-        <w:rPr>
-          <w:b/>
-          <w:bCs/>
-        </w:rPr>
-      </w:pPr>
-      <w:r>
-        <w:rPr>
-          <w:b/>
-          <w:bCs/>
-        </w:rPr>
-        <w:t xml:space="preserve">Q.23 [line 375] What is the difference between this function signature and </w:t>
-      </w:r>
-    </w:p>
-    <w:p>
-      <w:pPr>
-        <w:spacing w:after="0"/>
-        <w:rPr>
-          <w:b/>
-          <w:bCs/>
-        </w:rPr>
-      </w:pPr>
-      <w:r>
-        <w:rPr>
-          <w:b/>
-          <w:bCs/>
-        </w:rPr>
-        <w:t xml:space="preserve">Q.24 [line 380] Uncomment the following. It gives different values to those we saw before </w:t>
-      </w:r>
-    </w:p>
-    <w:p>
-      <w:pPr>
-        <w:spacing w:after="0"/>
-        <w:rPr>
-          <w:b/>
-          <w:bCs/>
-        </w:rPr>
-      </w:pPr>
-      <w:r>
-        <w:rPr>
-          <w:b/>
-          <w:bCs/>
-        </w:rPr>
-        <w:t xml:space="preserve">Q.25 [line 219] Change the size argument to 10 (or similar). What happens? </w:t>
-      </w:r>
-    </w:p>
-    <w:p>
-      <w:pPr>
-        <w:spacing w:after="0"/>
-        <w:rPr>
-          <w:b/>
-          <w:bCs/>
-        </w:rPr>
-      </w:pPr>
-      <w:r>
-        <w:rPr>
-          <w:b/>
-          <w:bCs/>
-        </w:rPr>
-        <w:t>Q.26 [line 237] What is "hex" and what does it do? (</w:t>
-      </w:r>
-      <w:proofErr w:type="spellStart"/>
-      <w:r>
-        <w:rPr>
-          <w:b/>
-          <w:bCs/>
-        </w:rPr>
-        <w:t>url</w:t>
-      </w:r>
-      <w:proofErr w:type="spellEnd"/>
-      <w:r>
-        <w:rPr>
-          <w:b/>
-          <w:bCs/>
-        </w:rPr>
-        <w:t xml:space="preserve"> in your notes) </w:t>
-      </w:r>
-    </w:p>
-    <w:p>
-      <w:pPr>
-        <w:spacing w:after="0"/>
-        <w:rPr>
-          <w:b/>
-          <w:bCs/>
-        </w:rPr>
-      </w:pPr>
-      <w:r>
-        <w:rPr>
-          <w:b/>
-          <w:bCs/>
-        </w:rPr>
-        <w:t xml:space="preserve">Q.27 [line 242] What is new and what did it do? </w:t>
-      </w:r>
-    </w:p>
-    <w:p>
-      <w:pPr>
-        <w:spacing w:after="0"/>
-        <w:rPr>
-          <w:b/>
-          <w:bCs/>
-        </w:rPr>
-      </w:pPr>
-      <w:r>
-        <w:rPr>
-          <w:b/>
-          <w:bCs/>
-        </w:rPr>
-        <w:t xml:space="preserve">Q.28 [line 252] What is delete and what did it do? </w:t>
-      </w:r>
-    </w:p>
-    <w:p>
-      <w:pPr>
-        <w:spacing w:after="0"/>
-        <w:rPr>
-          <w:b/>
-          <w:bCs/>
-        </w:rPr>
-      </w:pPr>
-      <w:r>
-        <w:rPr>
-          <w:b/>
-          <w:bCs/>
-        </w:rPr>
-        <w:t xml:space="preserve">Q.29 [line 256] What happens when we try this? Explain. </w:t>
-      </w:r>
-    </w:p>
-    <w:p>
-      <w:pPr>
-        <w:spacing w:after="0"/>
-        <w:rPr>
-          <w:b/>
-          <w:bCs/>
-        </w:rPr>
-      </w:pPr>
-      <w:r>
-        <w:rPr>
-          <w:b/>
-          <w:bCs/>
-        </w:rPr>
         <w:t xml:space="preserve">Q.30 [line 265] So, what is the difference between NULL and </w:t>
       </w:r>
       <w:proofErr w:type="spellStart"/>

</xml_diff>

<commit_message>
UPDATE: Task 5 Q19 & 20
</commit_message>
<xml_diff>
--- a/05 - Lab - Debugging/Task 05 Answers.docx
+++ b/05 - Lab - Debugging/Task 05 Answers.docx
@@ -62,15 +62,7 @@
     </w:p>
     <w:p>
       <w:r>
-        <w:t xml:space="preserve">It tells the compiler about the function's name, return type and parameters. </w:t>
-      </w:r>
-      <w:proofErr w:type="gramStart"/>
-      <w:r>
-        <w:t>Basically</w:t>
-      </w:r>
-      <w:proofErr w:type="gramEnd"/>
-      <w:r>
-        <w:t xml:space="preserve"> how to call that function.</w:t>
+        <w:t>It tells the compiler about the function's name, return type and parameters. Basically how to call that function.</w:t>
       </w:r>
     </w:p>
     <w:p>
@@ -137,15 +129,7 @@
         <w:spacing w:after="0"/>
       </w:pPr>
       <w:r>
-        <w:t xml:space="preserve">If you press Shift + F12, </w:t>
-      </w:r>
-      <w:proofErr w:type="gramStart"/>
-      <w:r>
-        <w:t>it’ll</w:t>
-      </w:r>
-      <w:proofErr w:type="gramEnd"/>
-      <w:r>
-        <w:t xml:space="preserve"> show where this method is being used in the current document. The location of searching can be modified (currently set to “Entire Solution”). </w:t>
+        <w:t xml:space="preserve">If you press Shift + F12, it’ll show where this method is being used in the current document. The location of searching can be modified (currently set to “Entire Solution”). </w:t>
       </w:r>
     </w:p>
     <w:p>
@@ -198,15 +182,7 @@
         <w:spacing w:after="0"/>
       </w:pPr>
       <w:r>
-        <w:t xml:space="preserve">There would be a green underline under it if </w:t>
-      </w:r>
-      <w:proofErr w:type="gramStart"/>
-      <w:r>
-        <w:t>it’s</w:t>
-      </w:r>
-      <w:proofErr w:type="gramEnd"/>
-      <w:r>
-        <w:t xml:space="preserve"> not being used</w:t>
+        <w:t>There would be a green underline under it if it’s not being used</w:t>
       </w:r>
       <w:r>
         <w:t>.</w:t>
@@ -294,26 +270,10 @@
         <w:t>It</w:t>
       </w:r>
       <w:r>
-        <w:t xml:space="preserve"> </w:t>
-      </w:r>
-      <w:proofErr w:type="gramStart"/>
-      <w:r>
-        <w:t>doesn’t</w:t>
-      </w:r>
-      <w:proofErr w:type="gramEnd"/>
-      <w:r>
-        <w:t xml:space="preserve"> show anything . . .</w:t>
-      </w:r>
-      <w:r>
-        <w:t xml:space="preserve"> </w:t>
-      </w:r>
-      <w:proofErr w:type="gramStart"/>
-      <w:r>
-        <w:t>It’s</w:t>
-      </w:r>
-      <w:proofErr w:type="gramEnd"/>
-      <w:r>
-        <w:t xml:space="preserve"> probably the settings of the IDE that suppressed this, since it happens for me in</w:t>
+        <w:t xml:space="preserve"> doesn’t show anything . . .</w:t>
+      </w:r>
+      <w:r>
+        <w:t xml:space="preserve"> It’s probably the settings of the IDE that suppressed this, since it happens for me in</w:t>
       </w:r>
       <w:r>
         <w:t xml:space="preserve"> C# in the same IDE</w:t>
@@ -388,15 +348,7 @@
         <w:t xml:space="preserve">Yes. </w:t>
       </w:r>
       <w:r>
-        <w:t xml:space="preserve">We </w:t>
-      </w:r>
-      <w:proofErr w:type="gramStart"/>
-      <w:r>
-        <w:t>didn’t</w:t>
-      </w:r>
-      <w:proofErr w:type="gramEnd"/>
-      <w:r>
-        <w:t xml:space="preserve"> give </w:t>
+        <w:t xml:space="preserve">We didn’t give </w:t>
       </w:r>
       <w:r>
         <w:t>“</w:t>
@@ -408,15 +360,7 @@
         <w:t>”</w:t>
       </w:r>
       <w:r>
-        <w:t xml:space="preserve"> a value. </w:t>
-      </w:r>
-      <w:proofErr w:type="gramStart"/>
-      <w:r>
-        <w:t>So</w:t>
-      </w:r>
-      <w:proofErr w:type="gramEnd"/>
-      <w:r>
-        <w:t xml:space="preserve"> i</w:t>
+        <w:t xml:space="preserve"> a value. So i</w:t>
       </w:r>
       <w:r>
         <w:t>t didn’t work, as expected.</w:t>
@@ -548,15 +492,7 @@
         <w:spacing w:after="0"/>
       </w:pPr>
       <w:r>
-        <w:t xml:space="preserve">unsigned int means it </w:t>
-      </w:r>
-      <w:proofErr w:type="gramStart"/>
-      <w:r>
-        <w:t>can’t</w:t>
-      </w:r>
-      <w:proofErr w:type="gramEnd"/>
-      <w:r>
-        <w:t xml:space="preserve"> be negative, yet </w:t>
+        <w:t xml:space="preserve">unsigned int means it can’t be negative, yet </w:t>
       </w:r>
       <w:r>
         <w:t>p1 has -1 as age</w:t>
@@ -682,52 +618,15 @@
           <w:bCs/>
         </w:rPr>
         <w:lastRenderedPageBreak/>
-        <w:t xml:space="preserve">Q.10 [line 128] </w:t>
-      </w:r>
-      <w:proofErr w:type="spellStart"/>
-      <w:r>
-        <w:rPr>
-          <w:b/>
-          <w:bCs/>
-        </w:rPr>
-        <w:t>showParticle</w:t>
-      </w:r>
-      <w:proofErr w:type="spellEnd"/>
-      <w:r>
-        <w:rPr>
-          <w:b/>
-          <w:bCs/>
-        </w:rPr>
-        <w:t xml:space="preserve">(p1) </w:t>
-      </w:r>
-      <w:proofErr w:type="gramStart"/>
-      <w:r>
-        <w:rPr>
-          <w:b/>
-          <w:bCs/>
-        </w:rPr>
-        <w:t>doesn't</w:t>
-      </w:r>
-      <w:proofErr w:type="gramEnd"/>
-      <w:r>
-        <w:rPr>
-          <w:b/>
-          <w:bCs/>
-        </w:rPr>
-        <w:t xml:space="preserve"> show 5,6,7 ... Why? </w:t>
-      </w:r>
-    </w:p>
-    <w:p>
-      <w:pPr>
-        <w:spacing w:after="0"/>
-      </w:pPr>
-      <w:proofErr w:type="gramStart"/>
-      <w:r>
-        <w:t>You’re</w:t>
-      </w:r>
-      <w:proofErr w:type="gramEnd"/>
-      <w:r>
-        <w:t xml:space="preserve"> not taking the references of p</w:t>
+        <w:t xml:space="preserve">Q.10 [line 128] showParticle(p1) doesn't show 5,6,7 ... Why? </w:t>
+      </w:r>
+    </w:p>
+    <w:p>
+      <w:pPr>
+        <w:spacing w:after="0"/>
+      </w:pPr>
+      <w:r>
+        <w:t>You’re not taking the references of p</w:t>
       </w:r>
       <w:r>
         <w:t xml:space="preserve"> (by using -&gt;)</w:t>
@@ -739,15 +638,7 @@
         <w:t xml:space="preserve"> (by using . )</w:t>
       </w:r>
       <w:r>
-        <w:t xml:space="preserve"> </w:t>
-      </w:r>
-      <w:proofErr w:type="gramStart"/>
-      <w:r>
-        <w:t>So</w:t>
-      </w:r>
-      <w:proofErr w:type="gramEnd"/>
-      <w:r>
-        <w:t xml:space="preserve"> if you pass p1 into it, it would look like 1 = 5, 1 = 6 and 1 = 7, not p1</w:t>
+        <w:t xml:space="preserve"> So if you pass p1 into it, it would look like 1 = 5, 1 = 6 and 1 = 7, not p1</w:t>
       </w:r>
       <w:r>
         <w:t>’s age = 5, etc.</w:t>
@@ -815,21 +706,8 @@
       <w:pPr>
         <w:spacing w:after="0"/>
       </w:pPr>
-      <w:proofErr w:type="spellStart"/>
-      <w:r>
-        <w:t>Eg.</w:t>
-      </w:r>
-      <w:proofErr w:type="spellEnd"/>
-      <w:r>
-        <w:t xml:space="preserve"> </w:t>
-      </w:r>
-      <w:proofErr w:type="spellStart"/>
-      <w:r>
-        <w:t>ptr</w:t>
-      </w:r>
-      <w:proofErr w:type="spellEnd"/>
-      <w:r>
-        <w:t xml:space="preserve"> -&gt; a</w:t>
+      <w:r>
+        <w:t>Eg. ptr -&gt; a</w:t>
       </w:r>
     </w:p>
     <w:p>
@@ -840,15 +718,7 @@
         <w:t xml:space="preserve">using the memory address </w:t>
       </w:r>
       <w:r>
-        <w:t>(</w:t>
-      </w:r>
-      <w:proofErr w:type="spellStart"/>
-      <w:r>
-        <w:t>ptr</w:t>
-      </w:r>
-      <w:proofErr w:type="spellEnd"/>
-      <w:r>
-        <w:t xml:space="preserve">) </w:t>
+        <w:t xml:space="preserve">(ptr) </w:t>
       </w:r>
       <w:r>
         <w:t xml:space="preserve">to </w:t>
@@ -935,32 +805,11 @@
       <w:pPr>
         <w:spacing w:after="0"/>
       </w:pPr>
-      <w:proofErr w:type="gramStart"/>
-      <w:r>
-        <w:t>It’s</w:t>
-      </w:r>
-      <w:proofErr w:type="gramEnd"/>
-      <w:r>
-        <w:t xml:space="preserve"> like when you do 5 * (1 + 2) and you get 15. </w:t>
-      </w:r>
-      <w:proofErr w:type="gramStart"/>
-      <w:r>
-        <w:t>It’s</w:t>
-      </w:r>
-      <w:proofErr w:type="gramEnd"/>
-      <w:r>
-        <w:t xml:space="preserve"> for indicating precedence.</w:t>
-      </w:r>
-      <w:r>
-        <w:t xml:space="preserve"> Without it, </w:t>
-      </w:r>
-      <w:proofErr w:type="gramStart"/>
-      <w:r>
-        <w:t>you’re</w:t>
-      </w:r>
-      <w:proofErr w:type="gramEnd"/>
-      <w:r>
-        <w:t xml:space="preserve"> essentially saying “get the memory address of this value”, which doesn’t make sense . . . like you can’t get a memory address of number 6.</w:t>
+      <w:r>
+        <w:t>It’s like when you do 5 * (1 + 2) and you get 15. It’s for indicating precedence.</w:t>
+      </w:r>
+      <w:r>
+        <w:t xml:space="preserve"> Without it, you’re essentially saying “get the memory address of this value”, which doesn’t make sense . . . like you can’t get a memory address of number 6.</w:t>
       </w:r>
     </w:p>
     <w:p>
@@ -1078,13 +927,8 @@
       <w:pPr>
         <w:spacing w:after="0"/>
       </w:pPr>
-      <w:proofErr w:type="gramStart"/>
-      <w:r>
-        <w:t>No</w:t>
-      </w:r>
-      <w:proofErr w:type="gramEnd"/>
-      <w:r>
-        <w:t xml:space="preserve"> it hasn’t changed.</w:t>
+      <w:r>
+        <w:t>No it hasn’t changed.</w:t>
       </w:r>
     </w:p>
     <w:p>
@@ -1239,27 +1083,14 @@
       </w:r>
     </w:p>
     <w:p>
-      <w:proofErr w:type="gramStart"/>
-      <w:r>
-        <w:t>It’s</w:t>
-      </w:r>
-      <w:proofErr w:type="gramEnd"/>
-      <w:r>
-        <w:t xml:space="preserve"> good. </w:t>
+      <w:r>
+        <w:t xml:space="preserve">It’s good. </w:t>
       </w:r>
       <w:r>
         <w:t>The pointer</w:t>
       </w:r>
       <w:r>
-        <w:t xml:space="preserve"> </w:t>
-      </w:r>
-      <w:proofErr w:type="gramStart"/>
-      <w:r>
-        <w:t>shouldn’t</w:t>
-      </w:r>
-      <w:proofErr w:type="gramEnd"/>
-      <w:r>
-        <w:t xml:space="preserve"> change because p1</w:t>
+        <w:t xml:space="preserve"> shouldn’t change because p1</w:t>
       </w:r>
       <w:r>
         <w:t xml:space="preserve"> is still p1, it just has a different value </w:t>
@@ -1317,23 +1148,7 @@
         <w:spacing w:after="0"/>
       </w:pPr>
       <w:r>
-        <w:t xml:space="preserve">Since the question exists on line 190 (outside of the if statement), </w:t>
-      </w:r>
-      <w:proofErr w:type="gramStart"/>
-      <w:r>
-        <w:t>I’m</w:t>
-      </w:r>
-      <w:proofErr w:type="gramEnd"/>
-      <w:r>
-        <w:t xml:space="preserve"> </w:t>
-      </w:r>
-      <w:proofErr w:type="spellStart"/>
-      <w:r>
-        <w:t>gonna</w:t>
-      </w:r>
-      <w:proofErr w:type="spellEnd"/>
-      <w:r>
-        <w:t xml:space="preserve"> assume you’re asking if p1 still exists outside of the if statement. No. Because p1 was created inside of </w:t>
+        <w:t xml:space="preserve">Since the question exists on line 190 (outside of the if statement), I’m gonna assume you’re asking if p1 still exists outside of the if statement. No. Because p1 was created inside of </w:t>
       </w:r>
       <w:r>
         <w:t>it.</w:t>
@@ -1429,22 +1244,107 @@
     <w:p>
       <w:pPr>
         <w:spacing w:after="0"/>
-        <w:rPr>
-          <w:b/>
-          <w:bCs/>
-        </w:rPr>
-      </w:pPr>
-      <w:r>
-        <w:rPr>
-          <w:b/>
-          <w:bCs/>
-        </w:rPr>
+      </w:pPr>
+      <w:r>
+        <w:t>Yes</w:t>
+      </w:r>
+      <w:r>
+        <w:t>.</w:t>
+      </w:r>
+    </w:p>
+    <w:p>
+      <w:pPr>
+        <w:rPr>
+          <w:b/>
+          <w:bCs/>
+        </w:rPr>
+      </w:pPr>
+      <w:r>
+        <w:rPr>
+          <w:b/>
+          <w:bCs/>
+        </w:rPr>
+        <w:br w:type="page"/>
+      </w:r>
+    </w:p>
+    <w:p>
+      <w:pPr>
+        <w:spacing w:after="0"/>
+        <w:rPr>
+          <w:b/>
+          <w:bCs/>
+        </w:rPr>
+      </w:pPr>
+      <w:r>
+        <w:rPr>
+          <w:b/>
+          <w:bCs/>
+        </w:rPr>
+        <w:lastRenderedPageBreak/>
         <w:t xml:space="preserve">Q.20 [line 192] Does your IDE tell you of any issues? If so, how? </w:t>
       </w:r>
     </w:p>
     <w:p>
       <w:pPr>
         <w:spacing w:after="0"/>
+      </w:pPr>
+      <w:r>
+        <w:t>You’re assigning something outside the range of the array.</w:t>
+      </w:r>
+    </w:p>
+    <w:p>
+      <w:pPr>
+        <w:spacing w:after="0"/>
+        <w:rPr>
+          <w:b/>
+          <w:bCs/>
+        </w:rPr>
+      </w:pPr>
+      <w:r>
+        <w:rPr>
+          <w:b/>
+          <w:bCs/>
+        </w:rPr>
+        <w:drawing>
+          <wp:inline distT="0" distB="0" distL="0" distR="0" wp14:anchorId="38CC2DFA" wp14:editId="0C0C90B6">
+            <wp:extent cx="3829584" cy="2543530"/>
+            <wp:effectExtent l="0" t="0" r="0" b="9525"/>
+            <wp:docPr id="14" name="Picture 14"/>
+            <wp:cNvGraphicFramePr>
+              <a:graphicFrameLocks xmlns:a="http://schemas.openxmlformats.org/drawingml/2006/main" noChangeAspect="1"/>
+            </wp:cNvGraphicFramePr>
+            <a:graphic xmlns:a="http://schemas.openxmlformats.org/drawingml/2006/main">
+              <a:graphicData uri="http://schemas.openxmlformats.org/drawingml/2006/picture">
+                <pic:pic xmlns:pic="http://schemas.openxmlformats.org/drawingml/2006/picture">
+                  <pic:nvPicPr>
+                    <pic:cNvPr id="1" name=""/>
+                    <pic:cNvPicPr/>
+                  </pic:nvPicPr>
+                  <pic:blipFill>
+                    <a:blip r:embed="rId17"/>
+                    <a:stretch>
+                      <a:fillRect/>
+                    </a:stretch>
+                  </pic:blipFill>
+                  <pic:spPr>
+                    <a:xfrm>
+                      <a:off x="0" y="0"/>
+                      <a:ext cx="3829584" cy="2543530"/>
+                    </a:xfrm>
+                    <a:prstGeom prst="rect">
+                      <a:avLst/>
+                    </a:prstGeom>
+                  </pic:spPr>
+                </pic:pic>
+              </a:graphicData>
+            </a:graphic>
+          </wp:inline>
+        </w:drawing>
+      </w:r>
+    </w:p>
+    <w:p>
+      <w:pPr>
+        <w:spacing w:after="0"/>
         <w:rPr>
           <w:b/>
           <w:bCs/>
@@ -1461,6 +1361,11 @@
     <w:p>
       <w:pPr>
         <w:spacing w:after="0"/>
+      </w:pPr>
+    </w:p>
+    <w:p>
+      <w:pPr>
+        <w:spacing w:after="0"/>
         <w:rPr>
           <w:b/>
           <w:bCs/>
@@ -1535,23 +1440,7 @@
           <w:b/>
           <w:bCs/>
         </w:rPr>
-        <w:t>Q.26 [line 237] What is "hex" and what does it do? (</w:t>
-      </w:r>
-      <w:proofErr w:type="spellStart"/>
-      <w:r>
-        <w:rPr>
-          <w:b/>
-          <w:bCs/>
-        </w:rPr>
-        <w:t>url</w:t>
-      </w:r>
-      <w:proofErr w:type="spellEnd"/>
-      <w:r>
-        <w:rPr>
-          <w:b/>
-          <w:bCs/>
-        </w:rPr>
-        <w:t xml:space="preserve"> in your notes) </w:t>
+        <w:t xml:space="preserve">Q.26 [line 237] What is "hex" and what does it do? (url in your notes) </w:t>
       </w:r>
     </w:p>
     <w:p>
@@ -1615,24 +1504,7 @@
           <w:b/>
           <w:bCs/>
         </w:rPr>
-        <w:lastRenderedPageBreak/>
-        <w:t xml:space="preserve">Q.30 [line 265] So, what is the difference between NULL and </w:t>
-      </w:r>
-      <w:proofErr w:type="spellStart"/>
-      <w:r>
-        <w:rPr>
-          <w:b/>
-          <w:bCs/>
-        </w:rPr>
-        <w:t>nullptr</w:t>
-      </w:r>
-      <w:proofErr w:type="spellEnd"/>
-      <w:r>
-        <w:rPr>
-          <w:b/>
-          <w:bCs/>
-        </w:rPr>
-        <w:t xml:space="preserve"> and 0? </w:t>
+        <w:t xml:space="preserve">Q.30 [line 265] So, what is the difference between NULL and nullptr and 0? </w:t>
       </w:r>
     </w:p>
     <w:p>
@@ -1696,23 +1568,7 @@
           <w:b/>
           <w:bCs/>
         </w:rPr>
-        <w:t xml:space="preserve">Q.34 [line 325] Should we set pointers to </w:t>
-      </w:r>
-      <w:proofErr w:type="spellStart"/>
-      <w:r>
-        <w:rPr>
-          <w:b/>
-          <w:bCs/>
-        </w:rPr>
-        <w:t>nullptr</w:t>
-      </w:r>
-      <w:proofErr w:type="spellEnd"/>
-      <w:r>
-        <w:rPr>
-          <w:b/>
-          <w:bCs/>
-        </w:rPr>
-        <w:t xml:space="preserve">? Why? </w:t>
+        <w:t xml:space="preserve">Q.34 [line 325] Should we set pointers to nullptr? Why? </w:t>
       </w:r>
     </w:p>
     <w:p>

</xml_diff>

<commit_message>
UPDATE: Task 5 Q21
</commit_message>
<xml_diff>
--- a/05 - Lab - Debugging/Task 05 Answers.docx
+++ b/05 - Lab - Debugging/Task 05 Answers.docx
@@ -62,7 +62,15 @@
     </w:p>
     <w:p>
       <w:r>
-        <w:t>It tells the compiler about the function's name, return type and parameters. Basically how to call that function.</w:t>
+        <w:t xml:space="preserve">It tells the compiler about the function's name, return type and parameters. </w:t>
+      </w:r>
+      <w:proofErr w:type="gramStart"/>
+      <w:r>
+        <w:t>Basically</w:t>
+      </w:r>
+      <w:proofErr w:type="gramEnd"/>
+      <w:r>
+        <w:t xml:space="preserve"> how to call that function.</w:t>
       </w:r>
     </w:p>
     <w:p>
@@ -129,7 +137,15 @@
         <w:spacing w:after="0"/>
       </w:pPr>
       <w:r>
-        <w:t xml:space="preserve">If you press Shift + F12, it’ll show where this method is being used in the current document. The location of searching can be modified (currently set to “Entire Solution”). </w:t>
+        <w:t xml:space="preserve">If you press Shift + F12, </w:t>
+      </w:r>
+      <w:proofErr w:type="gramStart"/>
+      <w:r>
+        <w:t>it’ll</w:t>
+      </w:r>
+      <w:proofErr w:type="gramEnd"/>
+      <w:r>
+        <w:t xml:space="preserve"> show where this method is being used in the current document. The location of searching can be modified (currently set to “Entire Solution”). </w:t>
       </w:r>
     </w:p>
     <w:p>
@@ -182,7 +198,15 @@
         <w:spacing w:after="0"/>
       </w:pPr>
       <w:r>
-        <w:t>There would be a green underline under it if it’s not being used</w:t>
+        <w:t xml:space="preserve">There would be a green underline under it if </w:t>
+      </w:r>
+      <w:proofErr w:type="gramStart"/>
+      <w:r>
+        <w:t>it’s</w:t>
+      </w:r>
+      <w:proofErr w:type="gramEnd"/>
+      <w:r>
+        <w:t xml:space="preserve"> not being used</w:t>
       </w:r>
       <w:r>
         <w:t>.</w:t>
@@ -270,10 +294,26 @@
         <w:t>It</w:t>
       </w:r>
       <w:r>
-        <w:t xml:space="preserve"> doesn’t show anything . . .</w:t>
-      </w:r>
-      <w:r>
-        <w:t xml:space="preserve"> It’s probably the settings of the IDE that suppressed this, since it happens for me in</w:t>
+        <w:t xml:space="preserve"> </w:t>
+      </w:r>
+      <w:proofErr w:type="gramStart"/>
+      <w:r>
+        <w:t>doesn’t</w:t>
+      </w:r>
+      <w:proofErr w:type="gramEnd"/>
+      <w:r>
+        <w:t xml:space="preserve"> show anything . . .</w:t>
+      </w:r>
+      <w:r>
+        <w:t xml:space="preserve"> </w:t>
+      </w:r>
+      <w:proofErr w:type="gramStart"/>
+      <w:r>
+        <w:t>It’s</w:t>
+      </w:r>
+      <w:proofErr w:type="gramEnd"/>
+      <w:r>
+        <w:t xml:space="preserve"> probably the settings of the IDE that suppressed this, since it happens for me in</w:t>
       </w:r>
       <w:r>
         <w:t xml:space="preserve"> C# in the same IDE</w:t>
@@ -348,7 +388,15 @@
         <w:t xml:space="preserve">Yes. </w:t>
       </w:r>
       <w:r>
-        <w:t xml:space="preserve">We didn’t give </w:t>
+        <w:t xml:space="preserve">We </w:t>
+      </w:r>
+      <w:proofErr w:type="gramStart"/>
+      <w:r>
+        <w:t>didn’t</w:t>
+      </w:r>
+      <w:proofErr w:type="gramEnd"/>
+      <w:r>
+        <w:t xml:space="preserve"> give </w:t>
       </w:r>
       <w:r>
         <w:t>“</w:t>
@@ -360,7 +408,15 @@
         <w:t>”</w:t>
       </w:r>
       <w:r>
-        <w:t xml:space="preserve"> a value. So i</w:t>
+        <w:t xml:space="preserve"> a value. </w:t>
+      </w:r>
+      <w:proofErr w:type="gramStart"/>
+      <w:r>
+        <w:t>So</w:t>
+      </w:r>
+      <w:proofErr w:type="gramEnd"/>
+      <w:r>
+        <w:t xml:space="preserve"> i</w:t>
       </w:r>
       <w:r>
         <w:t>t didn’t work, as expected.</w:t>
@@ -492,7 +548,15 @@
         <w:spacing w:after="0"/>
       </w:pPr>
       <w:r>
-        <w:t xml:space="preserve">unsigned int means it can’t be negative, yet </w:t>
+        <w:t xml:space="preserve">unsigned int means it </w:t>
+      </w:r>
+      <w:proofErr w:type="gramStart"/>
+      <w:r>
+        <w:t>can’t</w:t>
+      </w:r>
+      <w:proofErr w:type="gramEnd"/>
+      <w:r>
+        <w:t xml:space="preserve"> be negative, yet </w:t>
       </w:r>
       <w:r>
         <w:t>p1 has -1 as age</w:t>
@@ -618,15 +682,52 @@
           <w:bCs/>
         </w:rPr>
         <w:lastRenderedPageBreak/>
-        <w:t xml:space="preserve">Q.10 [line 128] showParticle(p1) doesn't show 5,6,7 ... Why? </w:t>
-      </w:r>
-    </w:p>
-    <w:p>
-      <w:pPr>
-        <w:spacing w:after="0"/>
-      </w:pPr>
-      <w:r>
-        <w:t>You’re not taking the references of p</w:t>
+        <w:t xml:space="preserve">Q.10 [line 128] </w:t>
+      </w:r>
+      <w:proofErr w:type="spellStart"/>
+      <w:r>
+        <w:rPr>
+          <w:b/>
+          <w:bCs/>
+        </w:rPr>
+        <w:t>showParticle</w:t>
+      </w:r>
+      <w:proofErr w:type="spellEnd"/>
+      <w:r>
+        <w:rPr>
+          <w:b/>
+          <w:bCs/>
+        </w:rPr>
+        <w:t xml:space="preserve">(p1) </w:t>
+      </w:r>
+      <w:proofErr w:type="gramStart"/>
+      <w:r>
+        <w:rPr>
+          <w:b/>
+          <w:bCs/>
+        </w:rPr>
+        <w:t>doesn't</w:t>
+      </w:r>
+      <w:proofErr w:type="gramEnd"/>
+      <w:r>
+        <w:rPr>
+          <w:b/>
+          <w:bCs/>
+        </w:rPr>
+        <w:t xml:space="preserve"> show 5,6,7 ... Why? </w:t>
+      </w:r>
+    </w:p>
+    <w:p>
+      <w:pPr>
+        <w:spacing w:after="0"/>
+      </w:pPr>
+      <w:proofErr w:type="gramStart"/>
+      <w:r>
+        <w:t>You’re</w:t>
+      </w:r>
+      <w:proofErr w:type="gramEnd"/>
+      <w:r>
+        <w:t xml:space="preserve"> not taking the references of p</w:t>
       </w:r>
       <w:r>
         <w:t xml:space="preserve"> (by using -&gt;)</w:t>
@@ -638,7 +739,15 @@
         <w:t xml:space="preserve"> (by using . )</w:t>
       </w:r>
       <w:r>
-        <w:t xml:space="preserve"> So if you pass p1 into it, it would look like 1 = 5, 1 = 6 and 1 = 7, not p1</w:t>
+        <w:t xml:space="preserve"> </w:t>
+      </w:r>
+      <w:proofErr w:type="gramStart"/>
+      <w:r>
+        <w:t>So</w:t>
+      </w:r>
+      <w:proofErr w:type="gramEnd"/>
+      <w:r>
+        <w:t xml:space="preserve"> if you pass p1 into it, it would look like 1 = 5, 1 = 6 and 1 = 7, not p1</w:t>
       </w:r>
       <w:r>
         <w:t>’s age = 5, etc.</w:t>
@@ -706,8 +815,21 @@
       <w:pPr>
         <w:spacing w:after="0"/>
       </w:pPr>
-      <w:r>
-        <w:t>Eg. ptr -&gt; a</w:t>
+      <w:proofErr w:type="spellStart"/>
+      <w:r>
+        <w:t>Eg.</w:t>
+      </w:r>
+      <w:proofErr w:type="spellEnd"/>
+      <w:r>
+        <w:t xml:space="preserve"> </w:t>
+      </w:r>
+      <w:proofErr w:type="spellStart"/>
+      <w:r>
+        <w:t>ptr</w:t>
+      </w:r>
+      <w:proofErr w:type="spellEnd"/>
+      <w:r>
+        <w:t xml:space="preserve"> -&gt; a</w:t>
       </w:r>
     </w:p>
     <w:p>
@@ -718,7 +840,15 @@
         <w:t xml:space="preserve">using the memory address </w:t>
       </w:r>
       <w:r>
-        <w:t xml:space="preserve">(ptr) </w:t>
+        <w:t>(</w:t>
+      </w:r>
+      <w:proofErr w:type="spellStart"/>
+      <w:r>
+        <w:t>ptr</w:t>
+      </w:r>
+      <w:proofErr w:type="spellEnd"/>
+      <w:r>
+        <w:t xml:space="preserve">) </w:t>
       </w:r>
       <w:r>
         <w:t xml:space="preserve">to </w:t>
@@ -805,11 +935,32 @@
       <w:pPr>
         <w:spacing w:after="0"/>
       </w:pPr>
-      <w:r>
-        <w:t>It’s like when you do 5 * (1 + 2) and you get 15. It’s for indicating precedence.</w:t>
-      </w:r>
-      <w:r>
-        <w:t xml:space="preserve"> Without it, you’re essentially saying “get the memory address of this value”, which doesn’t make sense . . . like you can’t get a memory address of number 6.</w:t>
+      <w:proofErr w:type="gramStart"/>
+      <w:r>
+        <w:t>It’s</w:t>
+      </w:r>
+      <w:proofErr w:type="gramEnd"/>
+      <w:r>
+        <w:t xml:space="preserve"> like when you do 5 * (1 + 2) and you get 15. </w:t>
+      </w:r>
+      <w:proofErr w:type="gramStart"/>
+      <w:r>
+        <w:t>It’s</w:t>
+      </w:r>
+      <w:proofErr w:type="gramEnd"/>
+      <w:r>
+        <w:t xml:space="preserve"> for indicating precedence.</w:t>
+      </w:r>
+      <w:r>
+        <w:t xml:space="preserve"> Without it, </w:t>
+      </w:r>
+      <w:proofErr w:type="gramStart"/>
+      <w:r>
+        <w:t>you’re</w:t>
+      </w:r>
+      <w:proofErr w:type="gramEnd"/>
+      <w:r>
+        <w:t xml:space="preserve"> essentially saying “get the memory address of this value”, which doesn’t make sense . . . like you can’t get a memory address of number 6.</w:t>
       </w:r>
     </w:p>
     <w:p>
@@ -920,6 +1071,56 @@
           <w:b/>
           <w:bCs/>
         </w:rPr>
+        <w:drawing>
+          <wp:inline distT="0" distB="0" distL="0" distR="0" wp14:anchorId="597B639A" wp14:editId="6DA8FC29">
+            <wp:extent cx="2591162" cy="161948"/>
+            <wp:effectExtent l="0" t="0" r="0" b="9525"/>
+            <wp:docPr id="16" name="Picture 16"/>
+            <wp:cNvGraphicFramePr>
+              <a:graphicFrameLocks xmlns:a="http://schemas.openxmlformats.org/drawingml/2006/main" noChangeAspect="1"/>
+            </wp:cNvGraphicFramePr>
+            <a:graphic xmlns:a="http://schemas.openxmlformats.org/drawingml/2006/main">
+              <a:graphicData uri="http://schemas.openxmlformats.org/drawingml/2006/picture">
+                <pic:pic xmlns:pic="http://schemas.openxmlformats.org/drawingml/2006/picture">
+                  <pic:nvPicPr>
+                    <pic:cNvPr id="1" name=""/>
+                    <pic:cNvPicPr/>
+                  </pic:nvPicPr>
+                  <pic:blipFill>
+                    <a:blip r:embed="rId14"/>
+                    <a:stretch>
+                      <a:fillRect/>
+                    </a:stretch>
+                  </pic:blipFill>
+                  <pic:spPr>
+                    <a:xfrm>
+                      <a:off x="0" y="0"/>
+                      <a:ext cx="2591162" cy="161948"/>
+                    </a:xfrm>
+                    <a:prstGeom prst="rect">
+                      <a:avLst/>
+                    </a:prstGeom>
+                  </pic:spPr>
+                </pic:pic>
+              </a:graphicData>
+            </a:graphic>
+          </wp:inline>
+        </w:drawing>
+      </w:r>
+    </w:p>
+    <w:p>
+      <w:pPr>
+        <w:spacing w:after="0"/>
+        <w:rPr>
+          <w:b/>
+          <w:bCs/>
+        </w:rPr>
+      </w:pPr>
+      <w:r>
+        <w:rPr>
+          <w:b/>
+          <w:bCs/>
+        </w:rPr>
         <w:t xml:space="preserve">Q.15 [line 166] What is p1_ptr pointing to now? (Has it changed?) </w:t>
       </w:r>
     </w:p>
@@ -927,8 +1128,13 @@
       <w:pPr>
         <w:spacing w:after="0"/>
       </w:pPr>
-      <w:r>
-        <w:t>No it hasn’t changed.</w:t>
+      <w:proofErr w:type="gramStart"/>
+      <w:r>
+        <w:t>No</w:t>
+      </w:r>
+      <w:proofErr w:type="gramEnd"/>
+      <w:r>
+        <w:t xml:space="preserve"> it hasn’t changed.</w:t>
       </w:r>
     </w:p>
     <w:p>
@@ -968,7 +1174,7 @@
                     </pic:cNvPicPr>
                   </pic:nvPicPr>
                   <pic:blipFill>
-                    <a:blip r:embed="rId14">
+                    <a:blip r:embed="rId15">
                       <a:extLst>
                         <a:ext uri="{28A0092B-C50C-407E-A947-70E740481C1C}">
                           <a14:useLocalDpi xmlns:a14="http://schemas.microsoft.com/office/drawing/2010/main" val="0"/>
@@ -1034,7 +1240,7 @@
                     </pic:cNvPicPr>
                   </pic:nvPicPr>
                   <pic:blipFill>
-                    <a:blip r:embed="rId15">
+                    <a:blip r:embed="rId16">
                       <a:extLst>
                         <a:ext uri="{28A0092B-C50C-407E-A947-70E740481C1C}">
                           <a14:useLocalDpi xmlns:a14="http://schemas.microsoft.com/office/drawing/2010/main" val="0"/>
@@ -1083,14 +1289,27 @@
       </w:r>
     </w:p>
     <w:p>
-      <w:r>
-        <w:t xml:space="preserve">It’s good. </w:t>
+      <w:proofErr w:type="gramStart"/>
+      <w:r>
+        <w:t>It’s</w:t>
+      </w:r>
+      <w:proofErr w:type="gramEnd"/>
+      <w:r>
+        <w:t xml:space="preserve"> good. </w:t>
       </w:r>
       <w:r>
         <w:t>The pointer</w:t>
       </w:r>
       <w:r>
-        <w:t xml:space="preserve"> shouldn’t change because p1</w:t>
+        <w:t xml:space="preserve"> </w:t>
+      </w:r>
+      <w:proofErr w:type="gramStart"/>
+      <w:r>
+        <w:t>shouldn’t</w:t>
+      </w:r>
+      <w:proofErr w:type="gramEnd"/>
+      <w:r>
+        <w:t xml:space="preserve"> change because p1</w:t>
       </w:r>
       <w:r>
         <w:t xml:space="preserve"> is still p1, it just has a different value </w:t>
@@ -1148,7 +1367,23 @@
         <w:spacing w:after="0"/>
       </w:pPr>
       <w:r>
-        <w:t xml:space="preserve">Since the question exists on line 190 (outside of the if statement), I’m gonna assume you’re asking if p1 still exists outside of the if statement. No. Because p1 was created inside of </w:t>
+        <w:t xml:space="preserve">Since the question exists on line 190 (outside of the if statement), </w:t>
+      </w:r>
+      <w:proofErr w:type="gramStart"/>
+      <w:r>
+        <w:t>I’m</w:t>
+      </w:r>
+      <w:proofErr w:type="gramEnd"/>
+      <w:r>
+        <w:t xml:space="preserve"> </w:t>
+      </w:r>
+      <w:proofErr w:type="spellStart"/>
+      <w:r>
+        <w:t>gonna</w:t>
+      </w:r>
+      <w:proofErr w:type="spellEnd"/>
+      <w:r>
+        <w:t xml:space="preserve"> assume you’re asking if p1 still exists outside of the if statement. No. Because p1 was created inside of </w:t>
       </w:r>
       <w:r>
         <w:t>it.</w:t>
@@ -1177,7 +1412,7 @@
                     </pic:cNvPicPr>
                   </pic:nvPicPr>
                   <pic:blipFill>
-                    <a:blip r:embed="rId16">
+                    <a:blip r:embed="rId17">
                       <a:extLst>
                         <a:ext uri="{28A0092B-C50C-407E-A947-70E740481C1C}">
                           <a14:useLocalDpi xmlns:a14="http://schemas.microsoft.com/office/drawing/2010/main" val="0"/>
@@ -1288,13 +1523,17 @@
       <w:pPr>
         <w:spacing w:after="0"/>
       </w:pPr>
-      <w:r>
-        <w:t>You’re assigning something outside the range of the array.</w:t>
-      </w:r>
-    </w:p>
-    <w:p>
-      <w:pPr>
-        <w:spacing w:after="0"/>
+      <w:proofErr w:type="gramStart"/>
+      <w:r>
+        <w:t>You’re</w:t>
+      </w:r>
+      <w:proofErr w:type="gramEnd"/>
+      <w:r>
+        <w:t xml:space="preserve"> assigning something outside the range of the array.</w:t>
+      </w:r>
+    </w:p>
+    <w:p>
+      <w:pPr>
         <w:rPr>
           <w:b/>
           <w:bCs/>
@@ -1321,7 +1560,7 @@
                     <pic:cNvPicPr/>
                   </pic:nvPicPr>
                   <pic:blipFill>
-                    <a:blip r:embed="rId17"/>
+                    <a:blip r:embed="rId18"/>
                     <a:stretch>
                       <a:fillRect/>
                     </a:stretch>
@@ -1362,6 +1601,59 @@
       <w:pPr>
         <w:spacing w:after="0"/>
       </w:pPr>
+      <w:r>
+        <w:t xml:space="preserve">The for loop only goes </w:t>
+      </w:r>
+      <w:r>
+        <w:t xml:space="preserve">to just before 3, which is 2, and </w:t>
+      </w:r>
+      <w:proofErr w:type="spellStart"/>
+      <w:r>
+        <w:t>p_array</w:t>
+      </w:r>
+      <w:proofErr w:type="spellEnd"/>
+      <w:r>
+        <w:t>[2] exists</w:t>
+      </w:r>
+    </w:p>
+    <w:p>
+      <w:r>
+        <w:drawing>
+          <wp:inline distT="0" distB="0" distL="0" distR="0" wp14:anchorId="6F64D360" wp14:editId="0A0DF22E">
+            <wp:extent cx="4201111" cy="1790950"/>
+            <wp:effectExtent l="0" t="0" r="9525" b="0"/>
+            <wp:docPr id="15" name="Picture 15"/>
+            <wp:cNvGraphicFramePr>
+              <a:graphicFrameLocks xmlns:a="http://schemas.openxmlformats.org/drawingml/2006/main" noChangeAspect="1"/>
+            </wp:cNvGraphicFramePr>
+            <a:graphic xmlns:a="http://schemas.openxmlformats.org/drawingml/2006/main">
+              <a:graphicData uri="http://schemas.openxmlformats.org/drawingml/2006/picture">
+                <pic:pic xmlns:pic="http://schemas.openxmlformats.org/drawingml/2006/picture">
+                  <pic:nvPicPr>
+                    <pic:cNvPr id="1" name=""/>
+                    <pic:cNvPicPr/>
+                  </pic:nvPicPr>
+                  <pic:blipFill>
+                    <a:blip r:embed="rId19"/>
+                    <a:stretch>
+                      <a:fillRect/>
+                    </a:stretch>
+                  </pic:blipFill>
+                  <pic:spPr>
+                    <a:xfrm>
+                      <a:off x="0" y="0"/>
+                      <a:ext cx="4201111" cy="1790950"/>
+                    </a:xfrm>
+                    <a:prstGeom prst="rect">
+                      <a:avLst/>
+                    </a:prstGeom>
+                  </pic:spPr>
+                </pic:pic>
+              </a:graphicData>
+            </a:graphic>
+          </wp:inline>
+        </w:drawing>
+      </w:r>
     </w:p>
     <w:p>
       <w:pPr>
@@ -1440,7 +1732,23 @@
           <w:b/>
           <w:bCs/>
         </w:rPr>
-        <w:t xml:space="preserve">Q.26 [line 237] What is "hex" and what does it do? (url in your notes) </w:t>
+        <w:t>Q.26 [line 237] What is "hex" and what does it do? (</w:t>
+      </w:r>
+      <w:proofErr w:type="spellStart"/>
+      <w:r>
+        <w:rPr>
+          <w:b/>
+          <w:bCs/>
+        </w:rPr>
+        <w:t>url</w:t>
+      </w:r>
+      <w:proofErr w:type="spellEnd"/>
+      <w:r>
+        <w:rPr>
+          <w:b/>
+          <w:bCs/>
+        </w:rPr>
+        <w:t xml:space="preserve"> in your notes) </w:t>
       </w:r>
     </w:p>
     <w:p>
@@ -1504,7 +1812,23 @@
           <w:b/>
           <w:bCs/>
         </w:rPr>
-        <w:t xml:space="preserve">Q.30 [line 265] So, what is the difference between NULL and nullptr and 0? </w:t>
+        <w:t xml:space="preserve">Q.30 [line 265] So, what is the difference between NULL and </w:t>
+      </w:r>
+      <w:proofErr w:type="spellStart"/>
+      <w:r>
+        <w:rPr>
+          <w:b/>
+          <w:bCs/>
+        </w:rPr>
+        <w:t>nullptr</w:t>
+      </w:r>
+      <w:proofErr w:type="spellEnd"/>
+      <w:r>
+        <w:rPr>
+          <w:b/>
+          <w:bCs/>
+        </w:rPr>
+        <w:t xml:space="preserve"> and 0? </w:t>
       </w:r>
     </w:p>
     <w:p>
@@ -1568,7 +1892,23 @@
           <w:b/>
           <w:bCs/>
         </w:rPr>
-        <w:t xml:space="preserve">Q.34 [line 325] Should we set pointers to nullptr? Why? </w:t>
+        <w:t xml:space="preserve">Q.34 [line 325] Should we set pointers to </w:t>
+      </w:r>
+      <w:proofErr w:type="spellStart"/>
+      <w:r>
+        <w:rPr>
+          <w:b/>
+          <w:bCs/>
+        </w:rPr>
+        <w:t>nullptr</w:t>
+      </w:r>
+      <w:proofErr w:type="spellEnd"/>
+      <w:r>
+        <w:rPr>
+          <w:b/>
+          <w:bCs/>
+        </w:rPr>
+        <w:t xml:space="preserve">? Why? </w:t>
       </w:r>
     </w:p>
     <w:p>

</xml_diff>

<commit_message>
FIX: Task 5 Q14 and Q17 after doing research about stack and heap
</commit_message>
<xml_diff>
--- a/05 - Lab - Debugging/Task 05 Answers.docx
+++ b/05 - Lab - Debugging/Task 05 Answers.docx
@@ -62,15 +62,7 @@
     </w:p>
     <w:p>
       <w:r>
-        <w:t xml:space="preserve">It tells the compiler about the function's name, return type and parameters. </w:t>
-      </w:r>
-      <w:proofErr w:type="gramStart"/>
-      <w:r>
-        <w:t>Basically</w:t>
-      </w:r>
-      <w:proofErr w:type="gramEnd"/>
-      <w:r>
-        <w:t xml:space="preserve"> how to call that function.</w:t>
+        <w:t>It tells the compiler about the function's name, return type and parameters. Basically how to call that function.</w:t>
       </w:r>
     </w:p>
     <w:p>
@@ -137,15 +129,7 @@
         <w:spacing w:after="0"/>
       </w:pPr>
       <w:r>
-        <w:t xml:space="preserve">If you press Shift + F12, </w:t>
-      </w:r>
-      <w:proofErr w:type="gramStart"/>
-      <w:r>
-        <w:t>it’ll</w:t>
-      </w:r>
-      <w:proofErr w:type="gramEnd"/>
-      <w:r>
-        <w:t xml:space="preserve"> show where this method is being used in the current document. The location of searching can be modified (currently set to “Entire Solution”). </w:t>
+        <w:t xml:space="preserve">If you press Shift + F12, it’ll show where this method is being used in the current document. The location of searching can be modified (currently set to “Entire Solution”). </w:t>
       </w:r>
     </w:p>
     <w:p>
@@ -198,15 +182,7 @@
         <w:spacing w:after="0"/>
       </w:pPr>
       <w:r>
-        <w:t xml:space="preserve">There would be a green underline under it if </w:t>
-      </w:r>
-      <w:proofErr w:type="gramStart"/>
-      <w:r>
-        <w:t>it’s</w:t>
-      </w:r>
-      <w:proofErr w:type="gramEnd"/>
-      <w:r>
-        <w:t xml:space="preserve"> not being used</w:t>
+        <w:t>There would be a green underline under it if it’s not being used</w:t>
       </w:r>
       <w:r>
         <w:t>.</w:t>
@@ -294,26 +270,10 @@
         <w:t>It</w:t>
       </w:r>
       <w:r>
-        <w:t xml:space="preserve"> </w:t>
-      </w:r>
-      <w:proofErr w:type="gramStart"/>
-      <w:r>
-        <w:t>doesn’t</w:t>
-      </w:r>
-      <w:proofErr w:type="gramEnd"/>
-      <w:r>
-        <w:t xml:space="preserve"> show anything . . .</w:t>
-      </w:r>
-      <w:r>
-        <w:t xml:space="preserve"> </w:t>
-      </w:r>
-      <w:proofErr w:type="gramStart"/>
-      <w:r>
-        <w:t>It’s</w:t>
-      </w:r>
-      <w:proofErr w:type="gramEnd"/>
-      <w:r>
-        <w:t xml:space="preserve"> probably the settings of the IDE that suppressed this, since it happens for me in</w:t>
+        <w:t xml:space="preserve"> doesn’t show anything . . .</w:t>
+      </w:r>
+      <w:r>
+        <w:t xml:space="preserve"> It’s probably the settings of the IDE that suppressed this, since it happens for me in</w:t>
       </w:r>
       <w:r>
         <w:t xml:space="preserve"> C# in the same IDE</w:t>
@@ -388,15 +348,7 @@
         <w:t xml:space="preserve">Yes. </w:t>
       </w:r>
       <w:r>
-        <w:t xml:space="preserve">We </w:t>
-      </w:r>
-      <w:proofErr w:type="gramStart"/>
-      <w:r>
-        <w:t>didn’t</w:t>
-      </w:r>
-      <w:proofErr w:type="gramEnd"/>
-      <w:r>
-        <w:t xml:space="preserve"> give </w:t>
+        <w:t xml:space="preserve">We didn’t give </w:t>
       </w:r>
       <w:r>
         <w:t>“</w:t>
@@ -408,15 +360,7 @@
         <w:t>”</w:t>
       </w:r>
       <w:r>
-        <w:t xml:space="preserve"> a value. </w:t>
-      </w:r>
-      <w:proofErr w:type="gramStart"/>
-      <w:r>
-        <w:t>So</w:t>
-      </w:r>
-      <w:proofErr w:type="gramEnd"/>
-      <w:r>
-        <w:t xml:space="preserve"> i</w:t>
+        <w:t xml:space="preserve"> a value. So i</w:t>
       </w:r>
       <w:r>
         <w:t>t didn’t work, as expected.</w:t>
@@ -548,15 +492,7 @@
         <w:spacing w:after="0"/>
       </w:pPr>
       <w:r>
-        <w:t xml:space="preserve">unsigned int means it </w:t>
-      </w:r>
-      <w:proofErr w:type="gramStart"/>
-      <w:r>
-        <w:t>can’t</w:t>
-      </w:r>
-      <w:proofErr w:type="gramEnd"/>
-      <w:r>
-        <w:t xml:space="preserve"> be negative, yet </w:t>
+        <w:t xml:space="preserve">unsigned int means it can’t be negative, yet </w:t>
       </w:r>
       <w:r>
         <w:t>p1 has -1 as age</w:t>
@@ -682,52 +618,15 @@
           <w:bCs/>
         </w:rPr>
         <w:lastRenderedPageBreak/>
-        <w:t xml:space="preserve">Q.10 [line 128] </w:t>
-      </w:r>
-      <w:proofErr w:type="spellStart"/>
-      <w:r>
-        <w:rPr>
-          <w:b/>
-          <w:bCs/>
-        </w:rPr>
-        <w:t>showParticle</w:t>
-      </w:r>
-      <w:proofErr w:type="spellEnd"/>
-      <w:r>
-        <w:rPr>
-          <w:b/>
-          <w:bCs/>
-        </w:rPr>
-        <w:t xml:space="preserve">(p1) </w:t>
-      </w:r>
-      <w:proofErr w:type="gramStart"/>
-      <w:r>
-        <w:rPr>
-          <w:b/>
-          <w:bCs/>
-        </w:rPr>
-        <w:t>doesn't</w:t>
-      </w:r>
-      <w:proofErr w:type="gramEnd"/>
-      <w:r>
-        <w:rPr>
-          <w:b/>
-          <w:bCs/>
-        </w:rPr>
-        <w:t xml:space="preserve"> show 5,6,7 ... Why? </w:t>
-      </w:r>
-    </w:p>
-    <w:p>
-      <w:pPr>
-        <w:spacing w:after="0"/>
-      </w:pPr>
-      <w:proofErr w:type="gramStart"/>
-      <w:r>
-        <w:t>You’re</w:t>
-      </w:r>
-      <w:proofErr w:type="gramEnd"/>
-      <w:r>
-        <w:t xml:space="preserve"> not taking the references of p</w:t>
+        <w:t xml:space="preserve">Q.10 [line 128] showParticle(p1) doesn't show 5,6,7 ... Why? </w:t>
+      </w:r>
+    </w:p>
+    <w:p>
+      <w:pPr>
+        <w:spacing w:after="0"/>
+      </w:pPr>
+      <w:r>
+        <w:t>You’re not taking the references of p</w:t>
       </w:r>
       <w:r>
         <w:t xml:space="preserve"> (by using -&gt;)</w:t>
@@ -739,15 +638,7 @@
         <w:t xml:space="preserve"> (by using . )</w:t>
       </w:r>
       <w:r>
-        <w:t xml:space="preserve"> </w:t>
-      </w:r>
-      <w:proofErr w:type="gramStart"/>
-      <w:r>
-        <w:t>So</w:t>
-      </w:r>
-      <w:proofErr w:type="gramEnd"/>
-      <w:r>
-        <w:t xml:space="preserve"> if you pass p1 into it, it would look like 1 = 5, 1 = 6 and 1 = 7, not p1</w:t>
+        <w:t xml:space="preserve"> So if you pass p1 into it, it would look like 1 = 5, 1 = 6 and 1 = 7, not p1</w:t>
       </w:r>
       <w:r>
         <w:t>’s age = 5, etc.</w:t>
@@ -815,21 +706,8 @@
       <w:pPr>
         <w:spacing w:after="0"/>
       </w:pPr>
-      <w:proofErr w:type="spellStart"/>
-      <w:r>
-        <w:t>Eg.</w:t>
-      </w:r>
-      <w:proofErr w:type="spellEnd"/>
-      <w:r>
-        <w:t xml:space="preserve"> </w:t>
-      </w:r>
-      <w:proofErr w:type="spellStart"/>
-      <w:r>
-        <w:t>ptr</w:t>
-      </w:r>
-      <w:proofErr w:type="spellEnd"/>
-      <w:r>
-        <w:t xml:space="preserve"> -&gt; a</w:t>
+      <w:r>
+        <w:t>Eg. ptr -&gt; a</w:t>
       </w:r>
     </w:p>
     <w:p>
@@ -840,15 +718,7 @@
         <w:t xml:space="preserve">using the memory address </w:t>
       </w:r>
       <w:r>
-        <w:t>(</w:t>
-      </w:r>
-      <w:proofErr w:type="spellStart"/>
-      <w:r>
-        <w:t>ptr</w:t>
-      </w:r>
-      <w:proofErr w:type="spellEnd"/>
-      <w:r>
-        <w:t xml:space="preserve">) </w:t>
+        <w:t xml:space="preserve">(ptr) </w:t>
       </w:r>
       <w:r>
         <w:t xml:space="preserve">to </w:t>
@@ -935,32 +805,11 @@
       <w:pPr>
         <w:spacing w:after="0"/>
       </w:pPr>
-      <w:proofErr w:type="gramStart"/>
-      <w:r>
-        <w:t>It’s</w:t>
-      </w:r>
-      <w:proofErr w:type="gramEnd"/>
-      <w:r>
-        <w:t xml:space="preserve"> like when you do 5 * (1 + 2) and you get 15. </w:t>
-      </w:r>
-      <w:proofErr w:type="gramStart"/>
-      <w:r>
-        <w:t>It’s</w:t>
-      </w:r>
-      <w:proofErr w:type="gramEnd"/>
-      <w:r>
-        <w:t xml:space="preserve"> for indicating precedence.</w:t>
-      </w:r>
-      <w:r>
-        <w:t xml:space="preserve"> Without it, </w:t>
-      </w:r>
-      <w:proofErr w:type="gramStart"/>
-      <w:r>
-        <w:t>you’re</w:t>
-      </w:r>
-      <w:proofErr w:type="gramEnd"/>
-      <w:r>
-        <w:t xml:space="preserve"> essentially saying “get the memory address of this value”, which doesn’t make sense . . . like you can’t get a memory address of number 6.</w:t>
+      <w:r>
+        <w:t>It’s like when you do 5 * (1 + 2) and you get 15. It’s for indicating precedence.</w:t>
+      </w:r>
+      <w:r>
+        <w:t xml:space="preserve"> Without it, you’re essentially saying “get the memory address of this value”, which doesn’t make sense . . . like you can’t get a memory address of number 6.</w:t>
       </w:r>
     </w:p>
     <w:p>
@@ -1107,14 +956,136 @@
           </wp:inline>
         </w:drawing>
       </w:r>
-    </w:p>
-    <w:p>
-      <w:pPr>
-        <w:spacing w:after="0"/>
-        <w:rPr>
-          <w:b/>
-          <w:bCs/>
-        </w:rPr>
+      <w:r>
+        <w:rPr>
+          <w:b/>
+          <w:bCs/>
+        </w:rPr>
+        <w:drawing>
+          <wp:inline distT="0" distB="0" distL="0" distR="0" wp14:anchorId="24444949" wp14:editId="6ABC2938">
+            <wp:extent cx="3439005" cy="1276528"/>
+            <wp:effectExtent l="0" t="0" r="9525" b="0"/>
+            <wp:docPr id="17" name="Picture 17"/>
+            <wp:cNvGraphicFramePr>
+              <a:graphicFrameLocks xmlns:a="http://schemas.openxmlformats.org/drawingml/2006/main" noChangeAspect="1"/>
+            </wp:cNvGraphicFramePr>
+            <a:graphic xmlns:a="http://schemas.openxmlformats.org/drawingml/2006/main">
+              <a:graphicData uri="http://schemas.openxmlformats.org/drawingml/2006/picture">
+                <pic:pic xmlns:pic="http://schemas.openxmlformats.org/drawingml/2006/picture">
+                  <pic:nvPicPr>
+                    <pic:cNvPr id="1" name=""/>
+                    <pic:cNvPicPr/>
+                  </pic:nvPicPr>
+                  <pic:blipFill>
+                    <a:blip r:embed="rId15"/>
+                    <a:stretch>
+                      <a:fillRect/>
+                    </a:stretch>
+                  </pic:blipFill>
+                  <pic:spPr>
+                    <a:xfrm>
+                      <a:off x="0" y="0"/>
+                      <a:ext cx="3439005" cy="1276528"/>
+                    </a:xfrm>
+                    <a:prstGeom prst="rect">
+                      <a:avLst/>
+                    </a:prstGeom>
+                  </pic:spPr>
+                </pic:pic>
+              </a:graphicData>
+            </a:graphic>
+          </wp:inline>
+        </w:drawing>
+      </w:r>
+    </w:p>
+    <w:p>
+      <w:pPr>
+        <w:spacing w:after="0"/>
+      </w:pPr>
+      <w:r>
+        <w:t>Becau</w:t>
+      </w:r>
+      <w:r>
+        <w:t>se of the way p1 was create, it’s stored on the stack</w:t>
+      </w:r>
+    </w:p>
+    <w:p>
+      <w:pPr>
+        <w:rPr>
+          <w:b/>
+          <w:bCs/>
+        </w:rPr>
+      </w:pPr>
+      <w:r>
+        <w:t xml:space="preserve">If it was </w:t>
+      </w:r>
+      <w:r>
+        <w:rPr>
+          <w:rFonts w:ascii="Consolas" w:hAnsi="Consolas" w:cs="Consolas"/>
+          <w:color w:val="2B91AF"/>
+          <w:sz w:val="19"/>
+          <w:szCs w:val="19"/>
+        </w:rPr>
+        <w:t>Particle</w:t>
+      </w:r>
+      <w:r>
+        <w:rPr>
+          <w:rFonts w:ascii="Consolas" w:hAnsi="Consolas" w:cs="Consolas"/>
+          <w:color w:val="000000"/>
+          <w:sz w:val="19"/>
+          <w:szCs w:val="19"/>
+        </w:rPr>
+        <w:t xml:space="preserve">* </w:t>
+      </w:r>
+      <w:r>
+        <w:t xml:space="preserve"> </w:t>
+      </w:r>
+      <w:r>
+        <w:rPr>
+          <w:rFonts w:ascii="Consolas" w:hAnsi="Consolas" w:cs="Consolas"/>
+          <w:color w:val="000000"/>
+          <w:sz w:val="19"/>
+          <w:szCs w:val="19"/>
+        </w:rPr>
+        <w:t>p1</w:t>
+      </w:r>
+      <w:r>
+        <w:t xml:space="preserve"> = </w:t>
+      </w:r>
+      <w:r>
+        <w:rPr>
+          <w:rFonts w:ascii="Consolas" w:hAnsi="Consolas" w:cs="Consolas"/>
+          <w:color w:val="0000FF"/>
+          <w:sz w:val="19"/>
+          <w:szCs w:val="19"/>
+        </w:rPr>
+        <w:t>new</w:t>
+      </w:r>
+      <w:r>
+        <w:rPr>
+          <w:rFonts w:ascii="Consolas" w:hAnsi="Consolas" w:cs="Consolas"/>
+          <w:color w:val="2B91AF"/>
+          <w:sz w:val="19"/>
+          <w:szCs w:val="19"/>
+        </w:rPr>
+        <w:t xml:space="preserve"> </w:t>
+      </w:r>
+      <w:r>
+        <w:rPr>
+          <w:rFonts w:ascii="Consolas" w:hAnsi="Consolas" w:cs="Consolas"/>
+          <w:color w:val="2B91AF"/>
+          <w:sz w:val="19"/>
+          <w:szCs w:val="19"/>
+        </w:rPr>
+        <w:t>Particle</w:t>
+      </w:r>
+      <w:r>
+        <w:t>; then it would be on the heap</w:t>
+      </w:r>
+    </w:p>
+    <w:p>
+      <w:pPr>
+        <w:spacing w:after="0"/>
       </w:pPr>
       <w:r>
         <w:rPr>
@@ -1128,13 +1099,8 @@
       <w:pPr>
         <w:spacing w:after="0"/>
       </w:pPr>
-      <w:proofErr w:type="gramStart"/>
-      <w:r>
-        <w:t>No</w:t>
-      </w:r>
-      <w:proofErr w:type="gramEnd"/>
-      <w:r>
-        <w:t xml:space="preserve"> it hasn’t changed.</w:t>
+      <w:r>
+        <w:t>No it hasn’t changed.</w:t>
       </w:r>
     </w:p>
     <w:p>
@@ -1174,7 +1140,7 @@
                     </pic:cNvPicPr>
                   </pic:nvPicPr>
                   <pic:blipFill>
-                    <a:blip r:embed="rId15">
+                    <a:blip r:embed="rId16">
                       <a:extLst>
                         <a:ext uri="{28A0092B-C50C-407E-A947-70E740481C1C}">
                           <a14:useLocalDpi xmlns:a14="http://schemas.microsoft.com/office/drawing/2010/main" val="0"/>
@@ -1211,6 +1177,7 @@
         <w:spacing w:after="0"/>
       </w:pPr>
       <w:r>
+        <w:lastRenderedPageBreak/>
         <w:t>After</w:t>
       </w:r>
       <w:r>
@@ -1240,7 +1207,7 @@
                     </pic:cNvPicPr>
                   </pic:nvPicPr>
                   <pic:blipFill>
-                    <a:blip r:embed="rId16">
+                    <a:blip r:embed="rId17">
                       <a:extLst>
                         <a:ext uri="{28A0092B-C50C-407E-A947-70E740481C1C}">
                           <a14:useLocalDpi xmlns:a14="http://schemas.microsoft.com/office/drawing/2010/main" val="0"/>
@@ -1289,27 +1256,20 @@
       </w:r>
     </w:p>
     <w:p>
-      <w:proofErr w:type="gramStart"/>
-      <w:r>
-        <w:t>It’s</w:t>
-      </w:r>
-      <w:proofErr w:type="gramEnd"/>
-      <w:r>
-        <w:t xml:space="preserve"> good. </w:t>
+      <w:pPr>
+        <w:rPr>
+          <w:b/>
+          <w:bCs/>
+        </w:rPr>
+      </w:pPr>
+      <w:r>
+        <w:t xml:space="preserve">It’s good. </w:t>
       </w:r>
       <w:r>
         <w:t>The pointer</w:t>
       </w:r>
       <w:r>
-        <w:t xml:space="preserve"> </w:t>
-      </w:r>
-      <w:proofErr w:type="gramStart"/>
-      <w:r>
-        <w:t>shouldn’t</w:t>
-      </w:r>
-      <w:proofErr w:type="gramEnd"/>
-      <w:r>
-        <w:t xml:space="preserve"> change because p1</w:t>
+        <w:t xml:space="preserve"> shouldn’t change because p1</w:t>
       </w:r>
       <w:r>
         <w:t xml:space="preserve"> is still p1, it just has a different value </w:t>
@@ -1332,33 +1292,17 @@
     </w:p>
     <w:p>
       <w:pPr>
-        <w:rPr>
-          <w:b/>
-          <w:bCs/>
-        </w:rPr>
-      </w:pPr>
-      <w:r>
-        <w:rPr>
-          <w:b/>
-          <w:bCs/>
-        </w:rPr>
-        <w:br w:type="page"/>
-      </w:r>
-    </w:p>
-    <w:p>
-      <w:pPr>
-        <w:spacing w:after="0"/>
-        <w:rPr>
-          <w:b/>
-          <w:bCs/>
-        </w:rPr>
-      </w:pPr>
-      <w:r>
-        <w:rPr>
-          <w:b/>
-          <w:bCs/>
-        </w:rPr>
-        <w:lastRenderedPageBreak/>
+        <w:spacing w:after="0"/>
+        <w:rPr>
+          <w:b/>
+          <w:bCs/>
+        </w:rPr>
+      </w:pPr>
+      <w:r>
+        <w:rPr>
+          <w:b/>
+          <w:bCs/>
+        </w:rPr>
         <w:t>Q.17 [line 175] Is p1 still available? Explain.</w:t>
       </w:r>
     </w:p>
@@ -1367,26 +1311,13 @@
         <w:spacing w:after="0"/>
       </w:pPr>
       <w:r>
-        <w:t xml:space="preserve">Since the question exists on line 190 (outside of the if statement), </w:t>
-      </w:r>
-      <w:proofErr w:type="gramStart"/>
-      <w:r>
-        <w:t>I’m</w:t>
-      </w:r>
-      <w:proofErr w:type="gramEnd"/>
-      <w:r>
-        <w:t xml:space="preserve"> </w:t>
-      </w:r>
-      <w:proofErr w:type="spellStart"/>
-      <w:r>
-        <w:t>gonna</w:t>
-      </w:r>
-      <w:proofErr w:type="spellEnd"/>
-      <w:r>
-        <w:t xml:space="preserve"> assume you’re asking if p1 still exists outside of the if statement. No. Because p1 was created inside of </w:t>
-      </w:r>
-      <w:r>
-        <w:t>it.</w:t>
+        <w:t xml:space="preserve">Since the question exists on line 190 (outside of the if statement), I’m gonna assume you’re asking if p1 still exists outside of the if statement. No. Because p1 was created inside of </w:t>
+      </w:r>
+      <w:r>
+        <w:t>it</w:t>
+      </w:r>
+      <w:r>
+        <w:t>, and after every scope (that is every loop, if statement, or even empty { } ), everything stored in the stack would get deleted.</w:t>
       </w:r>
     </w:p>
     <w:p>
@@ -1412,7 +1343,7 @@
                     </pic:cNvPicPr>
                   </pic:nvPicPr>
                   <pic:blipFill>
-                    <a:blip r:embed="rId17">
+                    <a:blip r:embed="rId18">
                       <a:extLst>
                         <a:ext uri="{28A0092B-C50C-407E-A947-70E740481C1C}">
                           <a14:useLocalDpi xmlns:a14="http://schemas.microsoft.com/office/drawing/2010/main" val="0"/>
@@ -1446,17 +1377,33 @@
     </w:p>
     <w:p>
       <w:pPr>
-        <w:spacing w:after="0"/>
-        <w:rPr>
-          <w:b/>
-          <w:bCs/>
-        </w:rPr>
-      </w:pPr>
-      <w:r>
-        <w:rPr>
-          <w:b/>
-          <w:bCs/>
-        </w:rPr>
+        <w:rPr>
+          <w:b/>
+          <w:bCs/>
+        </w:rPr>
+      </w:pPr>
+      <w:r>
+        <w:rPr>
+          <w:b/>
+          <w:bCs/>
+        </w:rPr>
+        <w:br w:type="page"/>
+      </w:r>
+    </w:p>
+    <w:p>
+      <w:pPr>
+        <w:spacing w:after="0"/>
+        <w:rPr>
+          <w:b/>
+          <w:bCs/>
+        </w:rPr>
+      </w:pPr>
+      <w:r>
+        <w:rPr>
+          <w:b/>
+          <w:bCs/>
+        </w:rPr>
+        <w:lastRenderedPageBreak/>
         <w:t xml:space="preserve">Q.18 [line 180] &lt;deleted - ignore&gt; :) </w:t>
       </w:r>
     </w:p>
@@ -1479,6 +1426,10 @@
     <w:p>
       <w:pPr>
         <w:spacing w:after="0"/>
+        <w:rPr>
+          <w:b/>
+          <w:bCs/>
+        </w:rPr>
       </w:pPr>
       <w:r>
         <w:t>Yes</w:t>
@@ -1489,33 +1440,17 @@
     </w:p>
     <w:p>
       <w:pPr>
-        <w:rPr>
-          <w:b/>
-          <w:bCs/>
-        </w:rPr>
-      </w:pPr>
-      <w:r>
-        <w:rPr>
-          <w:b/>
-          <w:bCs/>
-        </w:rPr>
-        <w:br w:type="page"/>
-      </w:r>
-    </w:p>
-    <w:p>
-      <w:pPr>
-        <w:spacing w:after="0"/>
-        <w:rPr>
-          <w:b/>
-          <w:bCs/>
-        </w:rPr>
-      </w:pPr>
-      <w:r>
-        <w:rPr>
-          <w:b/>
-          <w:bCs/>
-        </w:rPr>
-        <w:lastRenderedPageBreak/>
+        <w:spacing w:after="0"/>
+        <w:rPr>
+          <w:b/>
+          <w:bCs/>
+        </w:rPr>
+      </w:pPr>
+      <w:r>
+        <w:rPr>
+          <w:b/>
+          <w:bCs/>
+        </w:rPr>
         <w:t xml:space="preserve">Q.20 [line 192] Does your IDE tell you of any issues? If so, how? </w:t>
       </w:r>
     </w:p>
@@ -1523,13 +1458,8 @@
       <w:pPr>
         <w:spacing w:after="0"/>
       </w:pPr>
-      <w:proofErr w:type="gramStart"/>
-      <w:r>
-        <w:t>You’re</w:t>
-      </w:r>
-      <w:proofErr w:type="gramEnd"/>
-      <w:r>
-        <w:t xml:space="preserve"> assigning something outside the range of the array.</w:t>
+      <w:r>
+        <w:t>You’re assigning something outside the range of the array.</w:t>
       </w:r>
     </w:p>
     <w:p>
@@ -1549,80 +1479,6 @@
             <wp:extent cx="3829584" cy="2543530"/>
             <wp:effectExtent l="0" t="0" r="0" b="9525"/>
             <wp:docPr id="14" name="Picture 14"/>
-            <wp:cNvGraphicFramePr>
-              <a:graphicFrameLocks xmlns:a="http://schemas.openxmlformats.org/drawingml/2006/main" noChangeAspect="1"/>
-            </wp:cNvGraphicFramePr>
-            <a:graphic xmlns:a="http://schemas.openxmlformats.org/drawingml/2006/main">
-              <a:graphicData uri="http://schemas.openxmlformats.org/drawingml/2006/picture">
-                <pic:pic xmlns:pic="http://schemas.openxmlformats.org/drawingml/2006/picture">
-                  <pic:nvPicPr>
-                    <pic:cNvPr id="1" name=""/>
-                    <pic:cNvPicPr/>
-                  </pic:nvPicPr>
-                  <pic:blipFill>
-                    <a:blip r:embed="rId18"/>
-                    <a:stretch>
-                      <a:fillRect/>
-                    </a:stretch>
-                  </pic:blipFill>
-                  <pic:spPr>
-                    <a:xfrm>
-                      <a:off x="0" y="0"/>
-                      <a:ext cx="3829584" cy="2543530"/>
-                    </a:xfrm>
-                    <a:prstGeom prst="rect">
-                      <a:avLst/>
-                    </a:prstGeom>
-                  </pic:spPr>
-                </pic:pic>
-              </a:graphicData>
-            </a:graphic>
-          </wp:inline>
-        </w:drawing>
-      </w:r>
-    </w:p>
-    <w:p>
-      <w:pPr>
-        <w:spacing w:after="0"/>
-        <w:rPr>
-          <w:b/>
-          <w:bCs/>
-        </w:rPr>
-      </w:pPr>
-      <w:r>
-        <w:rPr>
-          <w:b/>
-          <w:bCs/>
-        </w:rPr>
-        <w:t xml:space="preserve">Q.21 [line 200] MAGIC NUMBER?! What is it? Is it bad? Explain! </w:t>
-      </w:r>
-    </w:p>
-    <w:p>
-      <w:pPr>
-        <w:spacing w:after="0"/>
-      </w:pPr>
-      <w:r>
-        <w:t xml:space="preserve">The for loop only goes </w:t>
-      </w:r>
-      <w:r>
-        <w:t xml:space="preserve">to just before 3, which is 2, and </w:t>
-      </w:r>
-      <w:proofErr w:type="spellStart"/>
-      <w:r>
-        <w:t>p_array</w:t>
-      </w:r>
-      <w:proofErr w:type="spellEnd"/>
-      <w:r>
-        <w:t>[2] exists</w:t>
-      </w:r>
-    </w:p>
-    <w:p>
-      <w:r>
-        <w:drawing>
-          <wp:inline distT="0" distB="0" distL="0" distR="0" wp14:anchorId="6F64D360" wp14:editId="0A0DF22E">
-            <wp:extent cx="4201111" cy="1790950"/>
-            <wp:effectExtent l="0" t="0" r="9525" b="0"/>
-            <wp:docPr id="15" name="Picture 15"/>
             <wp:cNvGraphicFramePr>
               <a:graphicFrameLocks xmlns:a="http://schemas.openxmlformats.org/drawingml/2006/main" noChangeAspect="1"/>
             </wp:cNvGraphicFramePr>
@@ -1642,6 +1498,72 @@
                   <pic:spPr>
                     <a:xfrm>
                       <a:off x="0" y="0"/>
+                      <a:ext cx="3829584" cy="2543530"/>
+                    </a:xfrm>
+                    <a:prstGeom prst="rect">
+                      <a:avLst/>
+                    </a:prstGeom>
+                  </pic:spPr>
+                </pic:pic>
+              </a:graphicData>
+            </a:graphic>
+          </wp:inline>
+        </w:drawing>
+      </w:r>
+    </w:p>
+    <w:p>
+      <w:pPr>
+        <w:spacing w:after="0"/>
+        <w:rPr>
+          <w:b/>
+          <w:bCs/>
+        </w:rPr>
+      </w:pPr>
+      <w:r>
+        <w:rPr>
+          <w:b/>
+          <w:bCs/>
+        </w:rPr>
+        <w:t xml:space="preserve">Q.21 [line 200] MAGIC NUMBER?! What is it? Is it bad? Explain! </w:t>
+      </w:r>
+    </w:p>
+    <w:p>
+      <w:pPr>
+        <w:spacing w:after="0"/>
+      </w:pPr>
+      <w:r>
+        <w:t xml:space="preserve">The for loop only goes </w:t>
+      </w:r>
+      <w:r>
+        <w:t>to just before 3, which is 2, and p_array[2] exists</w:t>
+      </w:r>
+    </w:p>
+    <w:p>
+      <w:r>
+        <w:drawing>
+          <wp:inline distT="0" distB="0" distL="0" distR="0" wp14:anchorId="6F64D360" wp14:editId="0A0DF22E">
+            <wp:extent cx="4201111" cy="1790950"/>
+            <wp:effectExtent l="0" t="0" r="9525" b="0"/>
+            <wp:docPr id="15" name="Picture 15"/>
+            <wp:cNvGraphicFramePr>
+              <a:graphicFrameLocks xmlns:a="http://schemas.openxmlformats.org/drawingml/2006/main" noChangeAspect="1"/>
+            </wp:cNvGraphicFramePr>
+            <a:graphic xmlns:a="http://schemas.openxmlformats.org/drawingml/2006/main">
+              <a:graphicData uri="http://schemas.openxmlformats.org/drawingml/2006/picture">
+                <pic:pic xmlns:pic="http://schemas.openxmlformats.org/drawingml/2006/picture">
+                  <pic:nvPicPr>
+                    <pic:cNvPr id="1" name=""/>
+                    <pic:cNvPicPr/>
+                  </pic:nvPicPr>
+                  <pic:blipFill>
+                    <a:blip r:embed="rId20"/>
+                    <a:stretch>
+                      <a:fillRect/>
+                    </a:stretch>
+                  </pic:blipFill>
+                  <pic:spPr>
+                    <a:xfrm>
+                      <a:off x="0" y="0"/>
                       <a:ext cx="4201111" cy="1790950"/>
                     </a:xfrm>
                     <a:prstGeom prst="rect">
@@ -1732,23 +1654,7 @@
           <w:b/>
           <w:bCs/>
         </w:rPr>
-        <w:t>Q.26 [line 237] What is "hex" and what does it do? (</w:t>
-      </w:r>
-      <w:proofErr w:type="spellStart"/>
-      <w:r>
-        <w:rPr>
-          <w:b/>
-          <w:bCs/>
-        </w:rPr>
-        <w:t>url</w:t>
-      </w:r>
-      <w:proofErr w:type="spellEnd"/>
-      <w:r>
-        <w:rPr>
-          <w:b/>
-          <w:bCs/>
-        </w:rPr>
-        <w:t xml:space="preserve"> in your notes) </w:t>
+        <w:t xml:space="preserve">Q.26 [line 237] What is "hex" and what does it do? (url in your notes) </w:t>
       </w:r>
     </w:p>
     <w:p>
@@ -1812,23 +1718,7 @@
           <w:b/>
           <w:bCs/>
         </w:rPr>
-        <w:t xml:space="preserve">Q.30 [line 265] So, what is the difference between NULL and </w:t>
-      </w:r>
-      <w:proofErr w:type="spellStart"/>
-      <w:r>
-        <w:rPr>
-          <w:b/>
-          <w:bCs/>
-        </w:rPr>
-        <w:t>nullptr</w:t>
-      </w:r>
-      <w:proofErr w:type="spellEnd"/>
-      <w:r>
-        <w:rPr>
-          <w:b/>
-          <w:bCs/>
-        </w:rPr>
-        <w:t xml:space="preserve"> and 0? </w:t>
+        <w:t xml:space="preserve">Q.30 [line 265] So, what is the difference between NULL and nullptr and 0? </w:t>
       </w:r>
     </w:p>
     <w:p>
@@ -1892,23 +1782,7 @@
           <w:b/>
           <w:bCs/>
         </w:rPr>
-        <w:t xml:space="preserve">Q.34 [line 325] Should we set pointers to </w:t>
-      </w:r>
-      <w:proofErr w:type="spellStart"/>
-      <w:r>
-        <w:rPr>
-          <w:b/>
-          <w:bCs/>
-        </w:rPr>
-        <w:t>nullptr</w:t>
-      </w:r>
-      <w:proofErr w:type="spellEnd"/>
-      <w:r>
-        <w:rPr>
-          <w:b/>
-          <w:bCs/>
-        </w:rPr>
-        <w:t xml:space="preserve">? Why? </w:t>
+        <w:t xml:space="preserve">Q.34 [line 325] Should we set pointers to nullptr? Why? </w:t>
       </w:r>
     </w:p>
     <w:p>

</xml_diff>

<commit_message>
UPDATE: Task 5 added research that gave answer to Q14 & 17
</commit_message>
<xml_diff>
--- a/05 - Lab - Debugging/Task 05 Answers.docx
+++ b/05 - Lab - Debugging/Task 05 Answers.docx
@@ -618,7 +618,23 @@
           <w:bCs/>
         </w:rPr>
         <w:lastRenderedPageBreak/>
-        <w:t xml:space="preserve">Q.10 [line 128] showParticle(p1) doesn't show 5,6,7 ... Why? </w:t>
+        <w:t xml:space="preserve">Q.10 [line 128] </w:t>
+      </w:r>
+      <w:proofErr w:type="spellStart"/>
+      <w:r>
+        <w:rPr>
+          <w:b/>
+          <w:bCs/>
+        </w:rPr>
+        <w:t>showParticle</w:t>
+      </w:r>
+      <w:proofErr w:type="spellEnd"/>
+      <w:r>
+        <w:rPr>
+          <w:b/>
+          <w:bCs/>
+        </w:rPr>
+        <w:t xml:space="preserve">(p1) doesn't show 5,6,7 ... Why? </w:t>
       </w:r>
     </w:p>
     <w:p>
@@ -706,8 +722,21 @@
       <w:pPr>
         <w:spacing w:after="0"/>
       </w:pPr>
-      <w:r>
-        <w:t>Eg. ptr -&gt; a</w:t>
+      <w:proofErr w:type="spellStart"/>
+      <w:r>
+        <w:t>Eg.</w:t>
+      </w:r>
+      <w:proofErr w:type="spellEnd"/>
+      <w:r>
+        <w:t xml:space="preserve"> </w:t>
+      </w:r>
+      <w:proofErr w:type="spellStart"/>
+      <w:r>
+        <w:t>ptr</w:t>
+      </w:r>
+      <w:proofErr w:type="spellEnd"/>
+      <w:r>
+        <w:t xml:space="preserve"> -&gt; a</w:t>
       </w:r>
     </w:p>
     <w:p>
@@ -718,7 +747,15 @@
         <w:t xml:space="preserve">using the memory address </w:t>
       </w:r>
       <w:r>
-        <w:t xml:space="preserve">(ptr) </w:t>
+        <w:t>(</w:t>
+      </w:r>
+      <w:proofErr w:type="spellStart"/>
+      <w:r>
+        <w:t>ptr</w:t>
+      </w:r>
+      <w:proofErr w:type="spellEnd"/>
+      <w:r>
+        <w:t xml:space="preserve">) </w:t>
       </w:r>
       <w:r>
         <w:t xml:space="preserve">to </w:t>
@@ -1311,13 +1348,40 @@
         <w:spacing w:after="0"/>
       </w:pPr>
       <w:r>
-        <w:t xml:space="preserve">Since the question exists on line 190 (outside of the if statement), I’m gonna assume you’re asking if p1 still exists outside of the if statement. No. Because p1 was created inside of </w:t>
+        <w:t xml:space="preserve">Since the question exists on line 190 (outside of the if statement), I’m </w:t>
+      </w:r>
+      <w:proofErr w:type="spellStart"/>
+      <w:r>
+        <w:t>gonna</w:t>
+      </w:r>
+      <w:proofErr w:type="spellEnd"/>
+      <w:r>
+        <w:t xml:space="preserve"> assume you’re asking if p1 still exists outside of the if statement. No. Because p1 was created inside of </w:t>
       </w:r>
       <w:r>
         <w:t>it</w:t>
       </w:r>
       <w:r>
         <w:t>, and after every scope (that is every loop, if statement, or even empty { } ), everything stored in the stack would get deleted.</w:t>
+      </w:r>
+    </w:p>
+    <w:p>
+      <w:pPr>
+        <w:spacing w:after="0"/>
+      </w:pPr>
+      <w:r>
+        <w:t xml:space="preserve">Research: </w:t>
+      </w:r>
+      <w:hyperlink r:id="rId18" w:history="1">
+        <w:r>
+          <w:rPr>
+            <w:rStyle w:val="Hyperlink"/>
+          </w:rPr>
+          <w:t>https://www.youtube.com/watch?v=wJ1L2nSIV1s&amp;ab_channel=TheCherno</w:t>
+        </w:r>
+      </w:hyperlink>
+      <w:r>
+        <w:t xml:space="preserve"> </w:t>
       </w:r>
     </w:p>
     <w:p>
@@ -1343,7 +1407,7 @@
                     </pic:cNvPicPr>
                   </pic:nvPicPr>
                   <pic:blipFill>
-                    <a:blip r:embed="rId18">
+                    <a:blip r:embed="rId19">
                       <a:extLst>
                         <a:ext uri="{28A0092B-C50C-407E-A947-70E740481C1C}">
                           <a14:useLocalDpi xmlns:a14="http://schemas.microsoft.com/office/drawing/2010/main" val="0"/>
@@ -1490,7 +1554,7 @@
                     <pic:cNvPicPr/>
                   </pic:nvPicPr>
                   <pic:blipFill>
-                    <a:blip r:embed="rId19"/>
+                    <a:blip r:embed="rId20"/>
                     <a:stretch>
                       <a:fillRect/>
                     </a:stretch>
@@ -1535,7 +1599,15 @@
         <w:t xml:space="preserve">The for loop only goes </w:t>
       </w:r>
       <w:r>
-        <w:t>to just before 3, which is 2, and p_array[2] exists</w:t>
+        <w:t xml:space="preserve">to just before 3, which is 2, and </w:t>
+      </w:r>
+      <w:proofErr w:type="spellStart"/>
+      <w:r>
+        <w:t>p_array</w:t>
+      </w:r>
+      <w:proofErr w:type="spellEnd"/>
+      <w:r>
+        <w:t>[2] exists</w:t>
       </w:r>
     </w:p>
     <w:p>
@@ -1556,7 +1628,7 @@
                     <pic:cNvPicPr/>
                   </pic:nvPicPr>
                   <pic:blipFill>
-                    <a:blip r:embed="rId20"/>
+                    <a:blip r:embed="rId21"/>
                     <a:stretch>
                       <a:fillRect/>
                     </a:stretch>
@@ -1654,7 +1726,23 @@
           <w:b/>
           <w:bCs/>
         </w:rPr>
-        <w:t xml:space="preserve">Q.26 [line 237] What is "hex" and what does it do? (url in your notes) </w:t>
+        <w:t>Q.26 [line 237] What is "hex" and what does it do? (</w:t>
+      </w:r>
+      <w:proofErr w:type="spellStart"/>
+      <w:r>
+        <w:rPr>
+          <w:b/>
+          <w:bCs/>
+        </w:rPr>
+        <w:t>url</w:t>
+      </w:r>
+      <w:proofErr w:type="spellEnd"/>
+      <w:r>
+        <w:rPr>
+          <w:b/>
+          <w:bCs/>
+        </w:rPr>
+        <w:t xml:space="preserve"> in your notes) </w:t>
       </w:r>
     </w:p>
     <w:p>
@@ -1718,7 +1806,23 @@
           <w:b/>
           <w:bCs/>
         </w:rPr>
-        <w:t xml:space="preserve">Q.30 [line 265] So, what is the difference between NULL and nullptr and 0? </w:t>
+        <w:t xml:space="preserve">Q.30 [line 265] So, what is the difference between NULL and </w:t>
+      </w:r>
+      <w:proofErr w:type="spellStart"/>
+      <w:r>
+        <w:rPr>
+          <w:b/>
+          <w:bCs/>
+        </w:rPr>
+        <w:t>nullptr</w:t>
+      </w:r>
+      <w:proofErr w:type="spellEnd"/>
+      <w:r>
+        <w:rPr>
+          <w:b/>
+          <w:bCs/>
+        </w:rPr>
+        <w:t xml:space="preserve"> and 0? </w:t>
       </w:r>
     </w:p>
     <w:p>
@@ -1782,7 +1886,23 @@
           <w:b/>
           <w:bCs/>
         </w:rPr>
-        <w:t xml:space="preserve">Q.34 [line 325] Should we set pointers to nullptr? Why? </w:t>
+        <w:t xml:space="preserve">Q.34 [line 325] Should we set pointers to </w:t>
+      </w:r>
+      <w:proofErr w:type="spellStart"/>
+      <w:r>
+        <w:rPr>
+          <w:b/>
+          <w:bCs/>
+        </w:rPr>
+        <w:t>nullptr</w:t>
+      </w:r>
+      <w:proofErr w:type="spellEnd"/>
+      <w:r>
+        <w:rPr>
+          <w:b/>
+          <w:bCs/>
+        </w:rPr>
+        <w:t xml:space="preserve">? Why? </w:t>
       </w:r>
     </w:p>
     <w:p>

</xml_diff>

<commit_message>
UPDATE: Task 5 Q22
</commit_message>
<xml_diff>
--- a/05 - Lab - Debugging/Task 05 Answers.docx
+++ b/05 - Lab - Debugging/Task 05 Answers.docx
@@ -62,7 +62,15 @@
     </w:p>
     <w:p>
       <w:r>
-        <w:t>It tells the compiler about the function's name, return type and parameters. Basically how to call that function.</w:t>
+        <w:t xml:space="preserve">It tells the compiler about the function's name, return type and parameters. </w:t>
+      </w:r>
+      <w:proofErr w:type="gramStart"/>
+      <w:r>
+        <w:t>Basically</w:t>
+      </w:r>
+      <w:proofErr w:type="gramEnd"/>
+      <w:r>
+        <w:t xml:space="preserve"> how to call that function.</w:t>
       </w:r>
     </w:p>
     <w:p>
@@ -129,7 +137,15 @@
         <w:spacing w:after="0"/>
       </w:pPr>
       <w:r>
-        <w:t xml:space="preserve">If you press Shift + F12, it’ll show where this method is being used in the current document. The location of searching can be modified (currently set to “Entire Solution”). </w:t>
+        <w:t xml:space="preserve">If you press Shift + F12, </w:t>
+      </w:r>
+      <w:proofErr w:type="gramStart"/>
+      <w:r>
+        <w:t>it’ll</w:t>
+      </w:r>
+      <w:proofErr w:type="gramEnd"/>
+      <w:r>
+        <w:t xml:space="preserve"> show where this method is being used in the current document. The location of searching can be modified (currently set to “Entire Solution”). </w:t>
       </w:r>
     </w:p>
     <w:p>
@@ -182,7 +198,15 @@
         <w:spacing w:after="0"/>
       </w:pPr>
       <w:r>
-        <w:t>There would be a green underline under it if it’s not being used</w:t>
+        <w:t xml:space="preserve">There would be a green underline under it if </w:t>
+      </w:r>
+      <w:proofErr w:type="gramStart"/>
+      <w:r>
+        <w:t>it’s</w:t>
+      </w:r>
+      <w:proofErr w:type="gramEnd"/>
+      <w:r>
+        <w:t xml:space="preserve"> not being used</w:t>
       </w:r>
       <w:r>
         <w:t>.</w:t>
@@ -270,10 +294,26 @@
         <w:t>It</w:t>
       </w:r>
       <w:r>
-        <w:t xml:space="preserve"> doesn’t show anything . . .</w:t>
-      </w:r>
-      <w:r>
-        <w:t xml:space="preserve"> It’s probably the settings of the IDE that suppressed this, since it happens for me in</w:t>
+        <w:t xml:space="preserve"> </w:t>
+      </w:r>
+      <w:proofErr w:type="gramStart"/>
+      <w:r>
+        <w:t>doesn’t</w:t>
+      </w:r>
+      <w:proofErr w:type="gramEnd"/>
+      <w:r>
+        <w:t xml:space="preserve"> show anything . . .</w:t>
+      </w:r>
+      <w:r>
+        <w:t xml:space="preserve"> </w:t>
+      </w:r>
+      <w:proofErr w:type="gramStart"/>
+      <w:r>
+        <w:t>It’s</w:t>
+      </w:r>
+      <w:proofErr w:type="gramEnd"/>
+      <w:r>
+        <w:t xml:space="preserve"> probably the settings of the IDE that suppressed this, since it happens for me in</w:t>
       </w:r>
       <w:r>
         <w:t xml:space="preserve"> C# in the same IDE</w:t>
@@ -348,7 +388,15 @@
         <w:t xml:space="preserve">Yes. </w:t>
       </w:r>
       <w:r>
-        <w:t xml:space="preserve">We didn’t give </w:t>
+        <w:t xml:space="preserve">We </w:t>
+      </w:r>
+      <w:proofErr w:type="gramStart"/>
+      <w:r>
+        <w:t>didn’t</w:t>
+      </w:r>
+      <w:proofErr w:type="gramEnd"/>
+      <w:r>
+        <w:t xml:space="preserve"> give </w:t>
       </w:r>
       <w:r>
         <w:t>“</w:t>
@@ -360,7 +408,15 @@
         <w:t>”</w:t>
       </w:r>
       <w:r>
-        <w:t xml:space="preserve"> a value. So i</w:t>
+        <w:t xml:space="preserve"> a value. </w:t>
+      </w:r>
+      <w:proofErr w:type="gramStart"/>
+      <w:r>
+        <w:t>So</w:t>
+      </w:r>
+      <w:proofErr w:type="gramEnd"/>
+      <w:r>
+        <w:t xml:space="preserve"> i</w:t>
       </w:r>
       <w:r>
         <w:t>t didn’t work, as expected.</w:t>
@@ -492,7 +548,15 @@
         <w:spacing w:after="0"/>
       </w:pPr>
       <w:r>
-        <w:t xml:space="preserve">unsigned int means it can’t be negative, yet </w:t>
+        <w:t xml:space="preserve">unsigned int means it </w:t>
+      </w:r>
+      <w:proofErr w:type="gramStart"/>
+      <w:r>
+        <w:t>can’t</w:t>
+      </w:r>
+      <w:proofErr w:type="gramEnd"/>
+      <w:r>
+        <w:t xml:space="preserve"> be negative, yet </w:t>
       </w:r>
       <w:r>
         <w:t>p1 has -1 as age</w:t>
@@ -634,15 +698,36 @@
           <w:b/>
           <w:bCs/>
         </w:rPr>
-        <w:t xml:space="preserve">(p1) doesn't show 5,6,7 ... Why? </w:t>
-      </w:r>
-    </w:p>
-    <w:p>
-      <w:pPr>
-        <w:spacing w:after="0"/>
-      </w:pPr>
-      <w:r>
-        <w:t>You’re not taking the references of p</w:t>
+        <w:t xml:space="preserve">(p1) </w:t>
+      </w:r>
+      <w:proofErr w:type="gramStart"/>
+      <w:r>
+        <w:rPr>
+          <w:b/>
+          <w:bCs/>
+        </w:rPr>
+        <w:t>doesn't</w:t>
+      </w:r>
+      <w:proofErr w:type="gramEnd"/>
+      <w:r>
+        <w:rPr>
+          <w:b/>
+          <w:bCs/>
+        </w:rPr>
+        <w:t xml:space="preserve"> show 5,6,7 ... Why? </w:t>
+      </w:r>
+    </w:p>
+    <w:p>
+      <w:pPr>
+        <w:spacing w:after="0"/>
+      </w:pPr>
+      <w:proofErr w:type="gramStart"/>
+      <w:r>
+        <w:t>You’re</w:t>
+      </w:r>
+      <w:proofErr w:type="gramEnd"/>
+      <w:r>
+        <w:t xml:space="preserve"> not taking the references of p</w:t>
       </w:r>
       <w:r>
         <w:t xml:space="preserve"> (by using -&gt;)</w:t>
@@ -654,7 +739,15 @@
         <w:t xml:space="preserve"> (by using . )</w:t>
       </w:r>
       <w:r>
-        <w:t xml:space="preserve"> So if you pass p1 into it, it would look like 1 = 5, 1 = 6 and 1 = 7, not p1</w:t>
+        <w:t xml:space="preserve"> </w:t>
+      </w:r>
+      <w:proofErr w:type="gramStart"/>
+      <w:r>
+        <w:t>So</w:t>
+      </w:r>
+      <w:proofErr w:type="gramEnd"/>
+      <w:r>
+        <w:t xml:space="preserve"> if you pass p1 into it, it would look like 1 = 5, 1 = 6 and 1 = 7, not p1</w:t>
       </w:r>
       <w:r>
         <w:t>’s age = 5, etc.</w:t>
@@ -842,11 +935,32 @@
       <w:pPr>
         <w:spacing w:after="0"/>
       </w:pPr>
-      <w:r>
-        <w:t>It’s like when you do 5 * (1 + 2) and you get 15. It’s for indicating precedence.</w:t>
-      </w:r>
-      <w:r>
-        <w:t xml:space="preserve"> Without it, you’re essentially saying “get the memory address of this value”, which doesn’t make sense . . . like you can’t get a memory address of number 6.</w:t>
+      <w:proofErr w:type="gramStart"/>
+      <w:r>
+        <w:t>It’s</w:t>
+      </w:r>
+      <w:proofErr w:type="gramEnd"/>
+      <w:r>
+        <w:t xml:space="preserve"> like when you do 5 * (1 + 2) and you get 15. </w:t>
+      </w:r>
+      <w:proofErr w:type="gramStart"/>
+      <w:r>
+        <w:t>It’s</w:t>
+      </w:r>
+      <w:proofErr w:type="gramEnd"/>
+      <w:r>
+        <w:t xml:space="preserve"> for indicating precedence.</w:t>
+      </w:r>
+      <w:r>
+        <w:t xml:space="preserve"> Without it, </w:t>
+      </w:r>
+      <w:proofErr w:type="gramStart"/>
+      <w:r>
+        <w:t>you’re</w:t>
+      </w:r>
+      <w:proofErr w:type="gramEnd"/>
+      <w:r>
+        <w:t xml:space="preserve"> essentially saying “get the memory address of this value”, which doesn’t make sense . . . like you can’t get a memory address of number 6.</w:t>
       </w:r>
     </w:p>
     <w:p>
@@ -1043,18 +1157,34 @@
         <w:t>Becau</w:t>
       </w:r>
       <w:r>
-        <w:t>se of the way p1 was create, it’s stored on the stack</w:t>
-      </w:r>
-    </w:p>
-    <w:p>
-      <w:pPr>
-        <w:rPr>
-          <w:b/>
-          <w:bCs/>
-        </w:rPr>
-      </w:pPr>
-      <w:r>
-        <w:t xml:space="preserve">If it was </w:t>
+        <w:t xml:space="preserve">se of the way p1 was create, </w:t>
+      </w:r>
+      <w:proofErr w:type="gramStart"/>
+      <w:r>
+        <w:t>it’s</w:t>
+      </w:r>
+      <w:proofErr w:type="gramEnd"/>
+      <w:r>
+        <w:t xml:space="preserve"> stored on the stack</w:t>
+      </w:r>
+    </w:p>
+    <w:p>
+      <w:pPr>
+        <w:rPr>
+          <w:b/>
+          <w:bCs/>
+        </w:rPr>
+      </w:pPr>
+      <w:r>
+        <w:t xml:space="preserve">If it </w:t>
+      </w:r>
+      <w:proofErr w:type="gramStart"/>
+      <w:r>
+        <w:t>was</w:t>
+      </w:r>
+      <w:proofErr w:type="gramEnd"/>
+      <w:r>
+        <w:t xml:space="preserve"> </w:t>
       </w:r>
       <w:r>
         <w:rPr>
@@ -1136,8 +1266,13 @@
       <w:pPr>
         <w:spacing w:after="0"/>
       </w:pPr>
-      <w:r>
-        <w:t>No it hasn’t changed.</w:t>
+      <w:proofErr w:type="gramStart"/>
+      <w:r>
+        <w:t>No</w:t>
+      </w:r>
+      <w:proofErr w:type="gramEnd"/>
+      <w:r>
+        <w:t xml:space="preserve"> it hasn’t changed.</w:t>
       </w:r>
     </w:p>
     <w:p>
@@ -1299,14 +1434,27 @@
           <w:bCs/>
         </w:rPr>
       </w:pPr>
-      <w:r>
-        <w:t xml:space="preserve">It’s good. </w:t>
+      <w:proofErr w:type="gramStart"/>
+      <w:r>
+        <w:t>It’s</w:t>
+      </w:r>
+      <w:proofErr w:type="gramEnd"/>
+      <w:r>
+        <w:t xml:space="preserve"> good. </w:t>
       </w:r>
       <w:r>
         <w:t>The pointer</w:t>
       </w:r>
       <w:r>
-        <w:t xml:space="preserve"> shouldn’t change because p1</w:t>
+        <w:t xml:space="preserve"> </w:t>
+      </w:r>
+      <w:proofErr w:type="gramStart"/>
+      <w:r>
+        <w:t>shouldn’t</w:t>
+      </w:r>
+      <w:proofErr w:type="gramEnd"/>
+      <w:r>
+        <w:t xml:space="preserve"> change because p1</w:t>
       </w:r>
       <w:r>
         <w:t xml:space="preserve"> is still p1, it just has a different value </w:t>
@@ -1348,7 +1496,15 @@
         <w:spacing w:after="0"/>
       </w:pPr>
       <w:r>
-        <w:t xml:space="preserve">Since the question exists on line 190 (outside of the if statement), I’m </w:t>
+        <w:t xml:space="preserve">Since the question exists on line 190 (outside of the if statement), </w:t>
+      </w:r>
+      <w:proofErr w:type="gramStart"/>
+      <w:r>
+        <w:t>I’m</w:t>
+      </w:r>
+      <w:proofErr w:type="gramEnd"/>
+      <w:r>
+        <w:t xml:space="preserve"> </w:t>
       </w:r>
       <w:proofErr w:type="spellStart"/>
       <w:r>
@@ -1522,8 +1678,13 @@
       <w:pPr>
         <w:spacing w:after="0"/>
       </w:pPr>
-      <w:r>
-        <w:t>You’re assigning something outside the range of the array.</w:t>
+      <w:proofErr w:type="gramStart"/>
+      <w:r>
+        <w:t>You’re</w:t>
+      </w:r>
+      <w:proofErr w:type="gramEnd"/>
+      <w:r>
+        <w:t xml:space="preserve"> assigning something outside the range of the array.</w:t>
       </w:r>
     </w:p>
     <w:p>
@@ -1668,6 +1829,69 @@
     <w:p>
       <w:pPr>
         <w:spacing w:after="0"/>
+      </w:pPr>
+      <w:r>
+        <w:drawing>
+          <wp:inline distT="0" distB="0" distL="0" distR="0" wp14:anchorId="0191752B" wp14:editId="4448B635">
+            <wp:extent cx="4182059" cy="190527"/>
+            <wp:effectExtent l="0" t="0" r="0" b="0"/>
+            <wp:docPr id="19" name="Picture 19"/>
+            <wp:cNvGraphicFramePr>
+              <a:graphicFrameLocks xmlns:a="http://schemas.openxmlformats.org/drawingml/2006/main" noChangeAspect="1"/>
+            </wp:cNvGraphicFramePr>
+            <a:graphic xmlns:a="http://schemas.openxmlformats.org/drawingml/2006/main">
+              <a:graphicData uri="http://schemas.openxmlformats.org/drawingml/2006/picture">
+                <pic:pic xmlns:pic="http://schemas.openxmlformats.org/drawingml/2006/picture">
+                  <pic:nvPicPr>
+                    <pic:cNvPr id="1" name=""/>
+                    <pic:cNvPicPr/>
+                  </pic:nvPicPr>
+                  <pic:blipFill>
+                    <a:blip r:embed="rId22"/>
+                    <a:stretch>
+                      <a:fillRect/>
+                    </a:stretch>
+                  </pic:blipFill>
+                  <pic:spPr>
+                    <a:xfrm>
+                      <a:off x="0" y="0"/>
+                      <a:ext cx="4182059" cy="190527"/>
+                    </a:xfrm>
+                    <a:prstGeom prst="rect">
+                      <a:avLst/>
+                    </a:prstGeom>
+                  </pic:spPr>
+                </pic:pic>
+              </a:graphicData>
+            </a:graphic>
+          </wp:inline>
+        </w:drawing>
+      </w:r>
+    </w:p>
+    <w:p>
+      <w:pPr>
+        <w:spacing w:after="0"/>
+      </w:pPr>
+      <w:r>
+        <w:t>Step 1. Get the byte size of the entire array</w:t>
+      </w:r>
+    </w:p>
+    <w:p>
+      <w:pPr>
+        <w:spacing w:after="0"/>
+      </w:pPr>
+      <w:r>
+        <w:t>Step 2. Get the byte size of an element in the array (or the type of the array that works too)</w:t>
+      </w:r>
+    </w:p>
+    <w:p>
+      <w:r>
+        <w:t>Step 3. Divide the result Step 1 by Step 2</w:t>
+      </w:r>
+    </w:p>
+    <w:p>
+      <w:pPr>
+        <w:spacing w:after="0"/>
         <w:rPr>
           <w:b/>
           <w:bCs/>
@@ -1838,6 +2062,7 @@
           <w:b/>
           <w:bCs/>
         </w:rPr>
+        <w:lastRenderedPageBreak/>
         <w:t xml:space="preserve">Q.31 [line 267] What happens if you try this? (A zero address now, so ...) </w:t>
       </w:r>
     </w:p>

</xml_diff>

<commit_message>
UPDATE: Task 5 Q23 & 25 (and linked resources)
</commit_message>
<xml_diff>
--- a/05 - Lab - Debugging/Task 05 Answers.docx
+++ b/05 - Lab - Debugging/Task 05 Answers.docx
@@ -1890,6 +1890,28 @@
       </w:r>
     </w:p>
     <w:p>
+      <w:r>
+        <w:t>Answe</w:t>
+      </w:r>
+      <w:r>
+        <w:t>r found h</w:t>
+      </w:r>
+      <w:r>
+        <w:t xml:space="preserve">ere </w:t>
+      </w:r>
+      <w:hyperlink r:id="rId23" w:history="1">
+        <w:r>
+          <w:rPr>
+            <w:rStyle w:val="Hyperlink"/>
+          </w:rPr>
+          <w:t>https://en.cppreference.com/w/cpp/language/sizeof</w:t>
+        </w:r>
+      </w:hyperlink>
+      <w:r>
+        <w:t xml:space="preserve"> </w:t>
+      </w:r>
+    </w:p>
+    <w:p>
       <w:pPr>
         <w:spacing w:after="0"/>
         <w:rPr>
@@ -1918,6 +1940,64 @@
           <w:b/>
           <w:bCs/>
         </w:rPr>
+        <w:drawing>
+          <wp:inline distT="0" distB="0" distL="0" distR="0" wp14:anchorId="3FADCA49" wp14:editId="2A26F07F">
+            <wp:extent cx="5731510" cy="527685"/>
+            <wp:effectExtent l="0" t="0" r="2540" b="5715"/>
+            <wp:docPr id="20" name="Picture 20"/>
+            <wp:cNvGraphicFramePr>
+              <a:graphicFrameLocks xmlns:a="http://schemas.openxmlformats.org/drawingml/2006/main" noChangeAspect="1"/>
+            </wp:cNvGraphicFramePr>
+            <a:graphic xmlns:a="http://schemas.openxmlformats.org/drawingml/2006/main">
+              <a:graphicData uri="http://schemas.openxmlformats.org/drawingml/2006/picture">
+                <pic:pic xmlns:pic="http://schemas.openxmlformats.org/drawingml/2006/picture">
+                  <pic:nvPicPr>
+                    <pic:cNvPr id="1" name=""/>
+                    <pic:cNvPicPr/>
+                  </pic:nvPicPr>
+                  <pic:blipFill>
+                    <a:blip r:embed="rId24"/>
+                    <a:stretch>
+                      <a:fillRect/>
+                    </a:stretch>
+                  </pic:blipFill>
+                  <pic:spPr>
+                    <a:xfrm>
+                      <a:off x="0" y="0"/>
+                      <a:ext cx="5731510" cy="527685"/>
+                    </a:xfrm>
+                    <a:prstGeom prst="rect">
+                      <a:avLst/>
+                    </a:prstGeom>
+                  </pic:spPr>
+                </pic:pic>
+              </a:graphicData>
+            </a:graphic>
+          </wp:inline>
+        </w:drawing>
+      </w:r>
+    </w:p>
+    <w:p>
+      <w:r>
+        <w:t xml:space="preserve">The </w:t>
+      </w:r>
+      <w:r>
+        <w:t>first version takes a pointer, the second version takes a value.</w:t>
+      </w:r>
+    </w:p>
+    <w:p>
+      <w:pPr>
+        <w:spacing w:after="0"/>
+        <w:rPr>
+          <w:b/>
+          <w:bCs/>
+        </w:rPr>
+      </w:pPr>
+      <w:r>
+        <w:rPr>
+          <w:b/>
+          <w:bCs/>
+        </w:rPr>
         <w:t xml:space="preserve">Q.24 [line 380] Uncomment the following. It gives different values to those we saw before </w:t>
       </w:r>
     </w:p>
@@ -1939,6 +2019,76 @@
     </w:p>
     <w:p>
       <w:pPr>
+        <w:jc w:val="both"/>
+      </w:pPr>
+      <w:r>
+        <w:lastRenderedPageBreak/>
+        <w:t xml:space="preserve">Values from p_array1 are shown. This makes sense because </w:t>
+      </w:r>
+      <w:r>
+        <w:t>these exist on the stack, and the way the stack works is whatever comes first comes out last, which is what we see here. T</w:t>
+      </w:r>
+      <w:r>
+        <w:t xml:space="preserve">he </w:t>
+      </w:r>
+      <w:r>
+        <w:t xml:space="preserve">reason for the gibberish in between is the </w:t>
+      </w:r>
+      <w:r>
+        <w:t>program setting some space between the data for safety. Realistically when you release the code, these would be right next to each other.</w:t>
+      </w:r>
+    </w:p>
+    <w:p>
+      <w:pPr>
+        <w:rPr>
+          <w:b/>
+          <w:bCs/>
+        </w:rPr>
+      </w:pPr>
+      <w:r>
+        <w:rPr>
+          <w:b/>
+          <w:bCs/>
+        </w:rPr>
+        <w:drawing>
+          <wp:inline distT="0" distB="0" distL="0" distR="0" wp14:anchorId="08BD3587" wp14:editId="4BBCC050">
+            <wp:extent cx="5731510" cy="2014855"/>
+            <wp:effectExtent l="0" t="0" r="2540" b="4445"/>
+            <wp:docPr id="21" name="Picture 21"/>
+            <wp:cNvGraphicFramePr>
+              <a:graphicFrameLocks xmlns:a="http://schemas.openxmlformats.org/drawingml/2006/main" noChangeAspect="1"/>
+            </wp:cNvGraphicFramePr>
+            <a:graphic xmlns:a="http://schemas.openxmlformats.org/drawingml/2006/main">
+              <a:graphicData uri="http://schemas.openxmlformats.org/drawingml/2006/picture">
+                <pic:pic xmlns:pic="http://schemas.openxmlformats.org/drawingml/2006/picture">
+                  <pic:nvPicPr>
+                    <pic:cNvPr id="1" name=""/>
+                    <pic:cNvPicPr/>
+                  </pic:nvPicPr>
+                  <pic:blipFill>
+                    <a:blip r:embed="rId25"/>
+                    <a:stretch>
+                      <a:fillRect/>
+                    </a:stretch>
+                  </pic:blipFill>
+                  <pic:spPr>
+                    <a:xfrm>
+                      <a:off x="0" y="0"/>
+                      <a:ext cx="5731510" cy="2014855"/>
+                    </a:xfrm>
+                    <a:prstGeom prst="rect">
+                      <a:avLst/>
+                    </a:prstGeom>
+                  </pic:spPr>
+                </pic:pic>
+              </a:graphicData>
+            </a:graphic>
+          </wp:inline>
+        </w:drawing>
+      </w:r>
+    </w:p>
+    <w:p>
+      <w:pPr>
         <w:spacing w:after="0"/>
         <w:rPr>
           <w:b/>
@@ -2062,7 +2212,6 @@
           <w:b/>
           <w:bCs/>
         </w:rPr>
-        <w:lastRenderedPageBreak/>
         <w:t xml:space="preserve">Q.31 [line 267] What happens if you try this? (A zero address now, so ...) </w:t>
       </w:r>
     </w:p>

</xml_diff>

<commit_message>
UPDATE: Task 5 Q26
</commit_message>
<xml_diff>
--- a/05 - Lab - Debugging/Task 05 Answers.docx
+++ b/05 - Lab - Debugging/Task 05 Answers.docx
@@ -62,15 +62,7 @@
     </w:p>
     <w:p>
       <w:r>
-        <w:t xml:space="preserve">It tells the compiler about the function's name, return type and parameters. </w:t>
-      </w:r>
-      <w:proofErr w:type="gramStart"/>
-      <w:r>
-        <w:t>Basically</w:t>
-      </w:r>
-      <w:proofErr w:type="gramEnd"/>
-      <w:r>
-        <w:t xml:space="preserve"> how to call that function.</w:t>
+        <w:t>It tells the compiler about the function's name, return type and parameters. Basically how to call that function.</w:t>
       </w:r>
     </w:p>
     <w:p>
@@ -137,15 +129,7 @@
         <w:spacing w:after="0"/>
       </w:pPr>
       <w:r>
-        <w:t xml:space="preserve">If you press Shift + F12, </w:t>
-      </w:r>
-      <w:proofErr w:type="gramStart"/>
-      <w:r>
-        <w:t>it’ll</w:t>
-      </w:r>
-      <w:proofErr w:type="gramEnd"/>
-      <w:r>
-        <w:t xml:space="preserve"> show where this method is being used in the current document. The location of searching can be modified (currently set to “Entire Solution”). </w:t>
+        <w:t xml:space="preserve">If you press Shift + F12, it’ll show where this method is being used in the current document. The location of searching can be modified (currently set to “Entire Solution”). </w:t>
       </w:r>
     </w:p>
     <w:p>
@@ -198,15 +182,7 @@
         <w:spacing w:after="0"/>
       </w:pPr>
       <w:r>
-        <w:t xml:space="preserve">There would be a green underline under it if </w:t>
-      </w:r>
-      <w:proofErr w:type="gramStart"/>
-      <w:r>
-        <w:t>it’s</w:t>
-      </w:r>
-      <w:proofErr w:type="gramEnd"/>
-      <w:r>
-        <w:t xml:space="preserve"> not being used</w:t>
+        <w:t>There would be a green underline under it if it’s not being used</w:t>
       </w:r>
       <w:r>
         <w:t>.</w:t>
@@ -294,26 +270,10 @@
         <w:t>It</w:t>
       </w:r>
       <w:r>
-        <w:t xml:space="preserve"> </w:t>
-      </w:r>
-      <w:proofErr w:type="gramStart"/>
-      <w:r>
-        <w:t>doesn’t</w:t>
-      </w:r>
-      <w:proofErr w:type="gramEnd"/>
-      <w:r>
-        <w:t xml:space="preserve"> show anything . . .</w:t>
-      </w:r>
-      <w:r>
-        <w:t xml:space="preserve"> </w:t>
-      </w:r>
-      <w:proofErr w:type="gramStart"/>
-      <w:r>
-        <w:t>It’s</w:t>
-      </w:r>
-      <w:proofErr w:type="gramEnd"/>
-      <w:r>
-        <w:t xml:space="preserve"> probably the settings of the IDE that suppressed this, since it happens for me in</w:t>
+        <w:t xml:space="preserve"> doesn’t show anything . . .</w:t>
+      </w:r>
+      <w:r>
+        <w:t xml:space="preserve"> It’s probably the settings of the IDE that suppressed this, since it happens for me in</w:t>
       </w:r>
       <w:r>
         <w:t xml:space="preserve"> C# in the same IDE</w:t>
@@ -388,15 +348,7 @@
         <w:t xml:space="preserve">Yes. </w:t>
       </w:r>
       <w:r>
-        <w:t xml:space="preserve">We </w:t>
-      </w:r>
-      <w:proofErr w:type="gramStart"/>
-      <w:r>
-        <w:t>didn’t</w:t>
-      </w:r>
-      <w:proofErr w:type="gramEnd"/>
-      <w:r>
-        <w:t xml:space="preserve"> give </w:t>
+        <w:t xml:space="preserve">We didn’t give </w:t>
       </w:r>
       <w:r>
         <w:t>“</w:t>
@@ -408,15 +360,7 @@
         <w:t>”</w:t>
       </w:r>
       <w:r>
-        <w:t xml:space="preserve"> a value. </w:t>
-      </w:r>
-      <w:proofErr w:type="gramStart"/>
-      <w:r>
-        <w:t>So</w:t>
-      </w:r>
-      <w:proofErr w:type="gramEnd"/>
-      <w:r>
-        <w:t xml:space="preserve"> i</w:t>
+        <w:t xml:space="preserve"> a value. So i</w:t>
       </w:r>
       <w:r>
         <w:t>t didn’t work, as expected.</w:t>
@@ -548,15 +492,7 @@
         <w:spacing w:after="0"/>
       </w:pPr>
       <w:r>
-        <w:t xml:space="preserve">unsigned int means it </w:t>
-      </w:r>
-      <w:proofErr w:type="gramStart"/>
-      <w:r>
-        <w:t>can’t</w:t>
-      </w:r>
-      <w:proofErr w:type="gramEnd"/>
-      <w:r>
-        <w:t xml:space="preserve"> be negative, yet </w:t>
+        <w:t xml:space="preserve">unsigned int means it can’t be negative, yet </w:t>
       </w:r>
       <w:r>
         <w:t>p1 has -1 as age</w:t>
@@ -682,52 +618,15 @@
           <w:bCs/>
         </w:rPr>
         <w:lastRenderedPageBreak/>
-        <w:t xml:space="preserve">Q.10 [line 128] </w:t>
-      </w:r>
-      <w:proofErr w:type="spellStart"/>
-      <w:r>
-        <w:rPr>
-          <w:b/>
-          <w:bCs/>
-        </w:rPr>
-        <w:t>showParticle</w:t>
-      </w:r>
-      <w:proofErr w:type="spellEnd"/>
-      <w:r>
-        <w:rPr>
-          <w:b/>
-          <w:bCs/>
-        </w:rPr>
-        <w:t xml:space="preserve">(p1) </w:t>
-      </w:r>
-      <w:proofErr w:type="gramStart"/>
-      <w:r>
-        <w:rPr>
-          <w:b/>
-          <w:bCs/>
-        </w:rPr>
-        <w:t>doesn't</w:t>
-      </w:r>
-      <w:proofErr w:type="gramEnd"/>
-      <w:r>
-        <w:rPr>
-          <w:b/>
-          <w:bCs/>
-        </w:rPr>
-        <w:t xml:space="preserve"> show 5,6,7 ... Why? </w:t>
-      </w:r>
-    </w:p>
-    <w:p>
-      <w:pPr>
-        <w:spacing w:after="0"/>
-      </w:pPr>
-      <w:proofErr w:type="gramStart"/>
-      <w:r>
-        <w:t>You’re</w:t>
-      </w:r>
-      <w:proofErr w:type="gramEnd"/>
-      <w:r>
-        <w:t xml:space="preserve"> not taking the references of p</w:t>
+        <w:t xml:space="preserve">Q.10 [line 128] showParticle(p1) doesn't show 5,6,7 ... Why? </w:t>
+      </w:r>
+    </w:p>
+    <w:p>
+      <w:pPr>
+        <w:spacing w:after="0"/>
+      </w:pPr>
+      <w:r>
+        <w:t>You’re not taking the references of p</w:t>
       </w:r>
       <w:r>
         <w:t xml:space="preserve"> (by using -&gt;)</w:t>
@@ -739,15 +638,7 @@
         <w:t xml:space="preserve"> (by using . )</w:t>
       </w:r>
       <w:r>
-        <w:t xml:space="preserve"> </w:t>
-      </w:r>
-      <w:proofErr w:type="gramStart"/>
-      <w:r>
-        <w:t>So</w:t>
-      </w:r>
-      <w:proofErr w:type="gramEnd"/>
-      <w:r>
-        <w:t xml:space="preserve"> if you pass p1 into it, it would look like 1 = 5, 1 = 6 and 1 = 7, not p1</w:t>
+        <w:t xml:space="preserve"> So if you pass p1 into it, it would look like 1 = 5, 1 = 6 and 1 = 7, not p1</w:t>
       </w:r>
       <w:r>
         <w:t>’s age = 5, etc.</w:t>
@@ -815,21 +706,8 @@
       <w:pPr>
         <w:spacing w:after="0"/>
       </w:pPr>
-      <w:proofErr w:type="spellStart"/>
-      <w:r>
-        <w:t>Eg.</w:t>
-      </w:r>
-      <w:proofErr w:type="spellEnd"/>
-      <w:r>
-        <w:t xml:space="preserve"> </w:t>
-      </w:r>
-      <w:proofErr w:type="spellStart"/>
-      <w:r>
-        <w:t>ptr</w:t>
-      </w:r>
-      <w:proofErr w:type="spellEnd"/>
-      <w:r>
-        <w:t xml:space="preserve"> -&gt; a</w:t>
+      <w:r>
+        <w:t>Eg. ptr -&gt; a</w:t>
       </w:r>
     </w:p>
     <w:p>
@@ -840,15 +718,7 @@
         <w:t xml:space="preserve">using the memory address </w:t>
       </w:r>
       <w:r>
-        <w:t>(</w:t>
-      </w:r>
-      <w:proofErr w:type="spellStart"/>
-      <w:r>
-        <w:t>ptr</w:t>
-      </w:r>
-      <w:proofErr w:type="spellEnd"/>
-      <w:r>
-        <w:t xml:space="preserve">) </w:t>
+        <w:t xml:space="preserve">(ptr) </w:t>
       </w:r>
       <w:r>
         <w:t xml:space="preserve">to </w:t>
@@ -935,32 +805,11 @@
       <w:pPr>
         <w:spacing w:after="0"/>
       </w:pPr>
-      <w:proofErr w:type="gramStart"/>
-      <w:r>
-        <w:t>It’s</w:t>
-      </w:r>
-      <w:proofErr w:type="gramEnd"/>
-      <w:r>
-        <w:t xml:space="preserve"> like when you do 5 * (1 + 2) and you get 15. </w:t>
-      </w:r>
-      <w:proofErr w:type="gramStart"/>
-      <w:r>
-        <w:t>It’s</w:t>
-      </w:r>
-      <w:proofErr w:type="gramEnd"/>
-      <w:r>
-        <w:t xml:space="preserve"> for indicating precedence.</w:t>
-      </w:r>
-      <w:r>
-        <w:t xml:space="preserve"> Without it, </w:t>
-      </w:r>
-      <w:proofErr w:type="gramStart"/>
-      <w:r>
-        <w:t>you’re</w:t>
-      </w:r>
-      <w:proofErr w:type="gramEnd"/>
-      <w:r>
-        <w:t xml:space="preserve"> essentially saying “get the memory address of this value”, which doesn’t make sense . . . like you can’t get a memory address of number 6.</w:t>
+      <w:r>
+        <w:t>It’s like when you do 5 * (1 + 2) and you get 15. It’s for indicating precedence.</w:t>
+      </w:r>
+      <w:r>
+        <w:t xml:space="preserve"> Without it, you’re essentially saying “get the memory address of this value”, which doesn’t make sense . . . like you can’t get a memory address of number 6.</w:t>
       </w:r>
     </w:p>
     <w:p>
@@ -1157,34 +1006,18 @@
         <w:t>Becau</w:t>
       </w:r>
       <w:r>
-        <w:t xml:space="preserve">se of the way p1 was create, </w:t>
-      </w:r>
-      <w:proofErr w:type="gramStart"/>
-      <w:r>
-        <w:t>it’s</w:t>
-      </w:r>
-      <w:proofErr w:type="gramEnd"/>
-      <w:r>
-        <w:t xml:space="preserve"> stored on the stack</w:t>
-      </w:r>
-    </w:p>
-    <w:p>
-      <w:pPr>
-        <w:rPr>
-          <w:b/>
-          <w:bCs/>
-        </w:rPr>
-      </w:pPr>
-      <w:r>
-        <w:t xml:space="preserve">If it </w:t>
-      </w:r>
-      <w:proofErr w:type="gramStart"/>
-      <w:r>
-        <w:t>was</w:t>
-      </w:r>
-      <w:proofErr w:type="gramEnd"/>
-      <w:r>
-        <w:t xml:space="preserve"> </w:t>
+        <w:t>se of the way p1 was create, it’s stored on the stack</w:t>
+      </w:r>
+    </w:p>
+    <w:p>
+      <w:pPr>
+        <w:rPr>
+          <w:b/>
+          <w:bCs/>
+        </w:rPr>
+      </w:pPr>
+      <w:r>
+        <w:t xml:space="preserve">If it was </w:t>
       </w:r>
       <w:r>
         <w:rPr>
@@ -1266,13 +1099,8 @@
       <w:pPr>
         <w:spacing w:after="0"/>
       </w:pPr>
-      <w:proofErr w:type="gramStart"/>
-      <w:r>
-        <w:t>No</w:t>
-      </w:r>
-      <w:proofErr w:type="gramEnd"/>
-      <w:r>
-        <w:t xml:space="preserve"> it hasn’t changed.</w:t>
+      <w:r>
+        <w:t>No it hasn’t changed.</w:t>
       </w:r>
     </w:p>
     <w:p>
@@ -1434,27 +1262,14 @@
           <w:bCs/>
         </w:rPr>
       </w:pPr>
-      <w:proofErr w:type="gramStart"/>
-      <w:r>
-        <w:t>It’s</w:t>
-      </w:r>
-      <w:proofErr w:type="gramEnd"/>
-      <w:r>
-        <w:t xml:space="preserve"> good. </w:t>
+      <w:r>
+        <w:t xml:space="preserve">It’s good. </w:t>
       </w:r>
       <w:r>
         <w:t>The pointer</w:t>
       </w:r>
       <w:r>
-        <w:t xml:space="preserve"> </w:t>
-      </w:r>
-      <w:proofErr w:type="gramStart"/>
-      <w:r>
-        <w:t>shouldn’t</w:t>
-      </w:r>
-      <w:proofErr w:type="gramEnd"/>
-      <w:r>
-        <w:t xml:space="preserve"> change because p1</w:t>
+        <w:t xml:space="preserve"> shouldn’t change because p1</w:t>
       </w:r>
       <w:r>
         <w:t xml:space="preserve"> is still p1, it just has a different value </w:t>
@@ -1496,23 +1311,7 @@
         <w:spacing w:after="0"/>
       </w:pPr>
       <w:r>
-        <w:t xml:space="preserve">Since the question exists on line 190 (outside of the if statement), </w:t>
-      </w:r>
-      <w:proofErr w:type="gramStart"/>
-      <w:r>
-        <w:t>I’m</w:t>
-      </w:r>
-      <w:proofErr w:type="gramEnd"/>
-      <w:r>
-        <w:t xml:space="preserve"> </w:t>
-      </w:r>
-      <w:proofErr w:type="spellStart"/>
-      <w:r>
-        <w:t>gonna</w:t>
-      </w:r>
-      <w:proofErr w:type="spellEnd"/>
-      <w:r>
-        <w:t xml:space="preserve"> assume you’re asking if p1 still exists outside of the if statement. No. Because p1 was created inside of </w:t>
+        <w:t xml:space="preserve">Since the question exists on line 190 (outside of the if statement), I’m gonna assume you’re asking if p1 still exists outside of the if statement. No. Because p1 was created inside of </w:t>
       </w:r>
       <w:r>
         <w:t>it</w:t>
@@ -1678,13 +1477,8 @@
       <w:pPr>
         <w:spacing w:after="0"/>
       </w:pPr>
-      <w:proofErr w:type="gramStart"/>
-      <w:r>
-        <w:t>You’re</w:t>
-      </w:r>
-      <w:proofErr w:type="gramEnd"/>
-      <w:r>
-        <w:t xml:space="preserve"> assigning something outside the range of the array.</w:t>
+      <w:r>
+        <w:t>You’re assigning something outside the range of the array.</w:t>
       </w:r>
     </w:p>
     <w:p>
@@ -1760,15 +1554,7 @@
         <w:t xml:space="preserve">The for loop only goes </w:t>
       </w:r>
       <w:r>
-        <w:t xml:space="preserve">to just before 3, which is 2, and </w:t>
-      </w:r>
-      <w:proofErr w:type="spellStart"/>
-      <w:r>
-        <w:t>p_array</w:t>
-      </w:r>
-      <w:proofErr w:type="spellEnd"/>
-      <w:r>
-        <w:t>[2] exists</w:t>
+        <w:t>to just before 3, which is 2, and p_array[2] exists</w:t>
       </w:r>
     </w:p>
     <w:p>
@@ -2100,23 +1886,27 @@
           <w:b/>
           <w:bCs/>
         </w:rPr>
-        <w:t>Q.26 [line 237] What is "hex" and what does it do? (</w:t>
-      </w:r>
-      <w:proofErr w:type="spellStart"/>
-      <w:r>
-        <w:rPr>
-          <w:b/>
-          <w:bCs/>
-        </w:rPr>
-        <w:t>url</w:t>
-      </w:r>
-      <w:proofErr w:type="spellEnd"/>
-      <w:r>
-        <w:rPr>
-          <w:b/>
-          <w:bCs/>
-        </w:rPr>
-        <w:t xml:space="preserve"> in your notes) </w:t>
+        <w:t xml:space="preserve">Q.26 [line 237] What is "hex" and what does it do? (url in your notes) </w:t>
+      </w:r>
+    </w:p>
+    <w:p>
+      <w:r>
+        <w:t>Hex is the</w:t>
+      </w:r>
+      <w:r>
+        <w:t xml:space="preserve"> memory</w:t>
+      </w:r>
+      <w:r>
+        <w:t xml:space="preserve"> address </w:t>
+      </w:r>
+      <w:r>
+        <w:t>of a variable</w:t>
+      </w:r>
+      <w:r>
+        <w:t xml:space="preserve"> used by pointers</w:t>
+      </w:r>
+      <w:r>
+        <w:t>.</w:t>
       </w:r>
     </w:p>
     <w:p>
@@ -2180,23 +1970,7 @@
           <w:b/>
           <w:bCs/>
         </w:rPr>
-        <w:t xml:space="preserve">Q.30 [line 265] So, what is the difference between NULL and </w:t>
-      </w:r>
-      <w:proofErr w:type="spellStart"/>
-      <w:r>
-        <w:rPr>
-          <w:b/>
-          <w:bCs/>
-        </w:rPr>
-        <w:t>nullptr</w:t>
-      </w:r>
-      <w:proofErr w:type="spellEnd"/>
-      <w:r>
-        <w:rPr>
-          <w:b/>
-          <w:bCs/>
-        </w:rPr>
-        <w:t xml:space="preserve"> and 0? </w:t>
+        <w:t xml:space="preserve">Q.30 [line 265] So, what is the difference between NULL and nullptr and 0? </w:t>
       </w:r>
     </w:p>
     <w:p>
@@ -2260,23 +2034,7 @@
           <w:b/>
           <w:bCs/>
         </w:rPr>
-        <w:t xml:space="preserve">Q.34 [line 325] Should we set pointers to </w:t>
-      </w:r>
-      <w:proofErr w:type="spellStart"/>
-      <w:r>
-        <w:rPr>
-          <w:b/>
-          <w:bCs/>
-        </w:rPr>
-        <w:t>nullptr</w:t>
-      </w:r>
-      <w:proofErr w:type="spellEnd"/>
-      <w:r>
-        <w:rPr>
-          <w:b/>
-          <w:bCs/>
-        </w:rPr>
-        <w:t xml:space="preserve">? Why? </w:t>
+        <w:t xml:space="preserve">Q.34 [line 325] Should we set pointers to nullptr? Why? </w:t>
       </w:r>
     </w:p>
     <w:p>

</xml_diff>

<commit_message>
UPDATE: Task 5 Q27 & 28
</commit_message>
<xml_diff>
--- a/05 - Lab - Debugging/Task 05 Answers.docx
+++ b/05 - Lab - Debugging/Task 05 Answers.docx
@@ -62,7 +62,15 @@
     </w:p>
     <w:p>
       <w:r>
-        <w:t>It tells the compiler about the function's name, return type and parameters. Basically how to call that function.</w:t>
+        <w:t xml:space="preserve">It tells the compiler about the function's name, return type and parameters. </w:t>
+      </w:r>
+      <w:proofErr w:type="gramStart"/>
+      <w:r>
+        <w:t>Basically</w:t>
+      </w:r>
+      <w:proofErr w:type="gramEnd"/>
+      <w:r>
+        <w:t xml:space="preserve"> how to call that function.</w:t>
       </w:r>
     </w:p>
     <w:p>
@@ -129,7 +137,15 @@
         <w:spacing w:after="0"/>
       </w:pPr>
       <w:r>
-        <w:t xml:space="preserve">If you press Shift + F12, it’ll show where this method is being used in the current document. The location of searching can be modified (currently set to “Entire Solution”). </w:t>
+        <w:t xml:space="preserve">If you press Shift + F12, </w:t>
+      </w:r>
+      <w:proofErr w:type="gramStart"/>
+      <w:r>
+        <w:t>it’ll</w:t>
+      </w:r>
+      <w:proofErr w:type="gramEnd"/>
+      <w:r>
+        <w:t xml:space="preserve"> show where this method is being used in the current document. The location of searching can be modified (currently set to “Entire Solution”). </w:t>
       </w:r>
     </w:p>
     <w:p>
@@ -182,7 +198,15 @@
         <w:spacing w:after="0"/>
       </w:pPr>
       <w:r>
-        <w:t>There would be a green underline under it if it’s not being used</w:t>
+        <w:t xml:space="preserve">There would be a green underline under it if </w:t>
+      </w:r>
+      <w:proofErr w:type="gramStart"/>
+      <w:r>
+        <w:t>it’s</w:t>
+      </w:r>
+      <w:proofErr w:type="gramEnd"/>
+      <w:r>
+        <w:t xml:space="preserve"> not being used</w:t>
       </w:r>
       <w:r>
         <w:t>.</w:t>
@@ -270,10 +294,26 @@
         <w:t>It</w:t>
       </w:r>
       <w:r>
-        <w:t xml:space="preserve"> doesn’t show anything . . .</w:t>
-      </w:r>
-      <w:r>
-        <w:t xml:space="preserve"> It’s probably the settings of the IDE that suppressed this, since it happens for me in</w:t>
+        <w:t xml:space="preserve"> </w:t>
+      </w:r>
+      <w:proofErr w:type="gramStart"/>
+      <w:r>
+        <w:t>doesn’t</w:t>
+      </w:r>
+      <w:proofErr w:type="gramEnd"/>
+      <w:r>
+        <w:t xml:space="preserve"> show anything . . .</w:t>
+      </w:r>
+      <w:r>
+        <w:t xml:space="preserve"> </w:t>
+      </w:r>
+      <w:proofErr w:type="gramStart"/>
+      <w:r>
+        <w:t>It’s</w:t>
+      </w:r>
+      <w:proofErr w:type="gramEnd"/>
+      <w:r>
+        <w:t xml:space="preserve"> probably the settings of the IDE that suppressed this, since it happens for me in</w:t>
       </w:r>
       <w:r>
         <w:t xml:space="preserve"> C# in the same IDE</w:t>
@@ -348,7 +388,15 @@
         <w:t xml:space="preserve">Yes. </w:t>
       </w:r>
       <w:r>
-        <w:t xml:space="preserve">We didn’t give </w:t>
+        <w:t xml:space="preserve">We </w:t>
+      </w:r>
+      <w:proofErr w:type="gramStart"/>
+      <w:r>
+        <w:t>didn’t</w:t>
+      </w:r>
+      <w:proofErr w:type="gramEnd"/>
+      <w:r>
+        <w:t xml:space="preserve"> give </w:t>
       </w:r>
       <w:r>
         <w:t>“</w:t>
@@ -360,7 +408,15 @@
         <w:t>”</w:t>
       </w:r>
       <w:r>
-        <w:t xml:space="preserve"> a value. So i</w:t>
+        <w:t xml:space="preserve"> a value. </w:t>
+      </w:r>
+      <w:proofErr w:type="gramStart"/>
+      <w:r>
+        <w:t>So</w:t>
+      </w:r>
+      <w:proofErr w:type="gramEnd"/>
+      <w:r>
+        <w:t xml:space="preserve"> i</w:t>
       </w:r>
       <w:r>
         <w:t>t didn’t work, as expected.</w:t>
@@ -492,7 +548,15 @@
         <w:spacing w:after="0"/>
       </w:pPr>
       <w:r>
-        <w:t xml:space="preserve">unsigned int means it can’t be negative, yet </w:t>
+        <w:t xml:space="preserve">unsigned int means it </w:t>
+      </w:r>
+      <w:proofErr w:type="gramStart"/>
+      <w:r>
+        <w:t>can’t</w:t>
+      </w:r>
+      <w:proofErr w:type="gramEnd"/>
+      <w:r>
+        <w:t xml:space="preserve"> be negative, yet </w:t>
       </w:r>
       <w:r>
         <w:t>p1 has -1 as age</w:t>
@@ -618,15 +682,52 @@
           <w:bCs/>
         </w:rPr>
         <w:lastRenderedPageBreak/>
-        <w:t xml:space="preserve">Q.10 [line 128] showParticle(p1) doesn't show 5,6,7 ... Why? </w:t>
-      </w:r>
-    </w:p>
-    <w:p>
-      <w:pPr>
-        <w:spacing w:after="0"/>
-      </w:pPr>
-      <w:r>
-        <w:t>You’re not taking the references of p</w:t>
+        <w:t xml:space="preserve">Q.10 [line 128] </w:t>
+      </w:r>
+      <w:proofErr w:type="spellStart"/>
+      <w:r>
+        <w:rPr>
+          <w:b/>
+          <w:bCs/>
+        </w:rPr>
+        <w:t>showParticle</w:t>
+      </w:r>
+      <w:proofErr w:type="spellEnd"/>
+      <w:r>
+        <w:rPr>
+          <w:b/>
+          <w:bCs/>
+        </w:rPr>
+        <w:t xml:space="preserve">(p1) </w:t>
+      </w:r>
+      <w:proofErr w:type="gramStart"/>
+      <w:r>
+        <w:rPr>
+          <w:b/>
+          <w:bCs/>
+        </w:rPr>
+        <w:t>doesn't</w:t>
+      </w:r>
+      <w:proofErr w:type="gramEnd"/>
+      <w:r>
+        <w:rPr>
+          <w:b/>
+          <w:bCs/>
+        </w:rPr>
+        <w:t xml:space="preserve"> show 5,6,7 ... Why? </w:t>
+      </w:r>
+    </w:p>
+    <w:p>
+      <w:pPr>
+        <w:spacing w:after="0"/>
+      </w:pPr>
+      <w:proofErr w:type="gramStart"/>
+      <w:r>
+        <w:t>You’re</w:t>
+      </w:r>
+      <w:proofErr w:type="gramEnd"/>
+      <w:r>
+        <w:t xml:space="preserve"> not taking the references of p</w:t>
       </w:r>
       <w:r>
         <w:t xml:space="preserve"> (by using -&gt;)</w:t>
@@ -638,7 +739,15 @@
         <w:t xml:space="preserve"> (by using . )</w:t>
       </w:r>
       <w:r>
-        <w:t xml:space="preserve"> So if you pass p1 into it, it would look like 1 = 5, 1 = 6 and 1 = 7, not p1</w:t>
+        <w:t xml:space="preserve"> </w:t>
+      </w:r>
+      <w:proofErr w:type="gramStart"/>
+      <w:r>
+        <w:t>So</w:t>
+      </w:r>
+      <w:proofErr w:type="gramEnd"/>
+      <w:r>
+        <w:t xml:space="preserve"> if you pass p1 into it, it would look like 1 = 5, 1 = 6 and 1 = 7, not p1</w:t>
       </w:r>
       <w:r>
         <w:t>’s age = 5, etc.</w:t>
@@ -706,8 +815,21 @@
       <w:pPr>
         <w:spacing w:after="0"/>
       </w:pPr>
-      <w:r>
-        <w:t>Eg. ptr -&gt; a</w:t>
+      <w:proofErr w:type="spellStart"/>
+      <w:r>
+        <w:t>Eg.</w:t>
+      </w:r>
+      <w:proofErr w:type="spellEnd"/>
+      <w:r>
+        <w:t xml:space="preserve"> </w:t>
+      </w:r>
+      <w:proofErr w:type="spellStart"/>
+      <w:r>
+        <w:t>ptr</w:t>
+      </w:r>
+      <w:proofErr w:type="spellEnd"/>
+      <w:r>
+        <w:t xml:space="preserve"> -&gt; a</w:t>
       </w:r>
     </w:p>
     <w:p>
@@ -718,7 +840,15 @@
         <w:t xml:space="preserve">using the memory address </w:t>
       </w:r>
       <w:r>
-        <w:t xml:space="preserve">(ptr) </w:t>
+        <w:t>(</w:t>
+      </w:r>
+      <w:proofErr w:type="spellStart"/>
+      <w:r>
+        <w:t>ptr</w:t>
+      </w:r>
+      <w:proofErr w:type="spellEnd"/>
+      <w:r>
+        <w:t xml:space="preserve">) </w:t>
       </w:r>
       <w:r>
         <w:t xml:space="preserve">to </w:t>
@@ -805,11 +935,32 @@
       <w:pPr>
         <w:spacing w:after="0"/>
       </w:pPr>
-      <w:r>
-        <w:t>It’s like when you do 5 * (1 + 2) and you get 15. It’s for indicating precedence.</w:t>
-      </w:r>
-      <w:r>
-        <w:t xml:space="preserve"> Without it, you’re essentially saying “get the memory address of this value”, which doesn’t make sense . . . like you can’t get a memory address of number 6.</w:t>
+      <w:proofErr w:type="gramStart"/>
+      <w:r>
+        <w:t>It’s</w:t>
+      </w:r>
+      <w:proofErr w:type="gramEnd"/>
+      <w:r>
+        <w:t xml:space="preserve"> like when you do 5 * (1 + 2) and you get 15. </w:t>
+      </w:r>
+      <w:proofErr w:type="gramStart"/>
+      <w:r>
+        <w:t>It’s</w:t>
+      </w:r>
+      <w:proofErr w:type="gramEnd"/>
+      <w:r>
+        <w:t xml:space="preserve"> for indicating precedence.</w:t>
+      </w:r>
+      <w:r>
+        <w:t xml:space="preserve"> Without it, </w:t>
+      </w:r>
+      <w:proofErr w:type="gramStart"/>
+      <w:r>
+        <w:t>you’re</w:t>
+      </w:r>
+      <w:proofErr w:type="gramEnd"/>
+      <w:r>
+        <w:t xml:space="preserve"> essentially saying “get the memory address of this value”, which doesn’t make sense . . . like you can’t get a memory address of number 6.</w:t>
       </w:r>
     </w:p>
     <w:p>
@@ -1006,18 +1157,34 @@
         <w:t>Becau</w:t>
       </w:r>
       <w:r>
-        <w:t>se of the way p1 was create, it’s stored on the stack</w:t>
-      </w:r>
-    </w:p>
-    <w:p>
-      <w:pPr>
-        <w:rPr>
-          <w:b/>
-          <w:bCs/>
-        </w:rPr>
-      </w:pPr>
-      <w:r>
-        <w:t xml:space="preserve">If it was </w:t>
+        <w:t xml:space="preserve">se of the way p1 was create, </w:t>
+      </w:r>
+      <w:proofErr w:type="gramStart"/>
+      <w:r>
+        <w:t>it’s</w:t>
+      </w:r>
+      <w:proofErr w:type="gramEnd"/>
+      <w:r>
+        <w:t xml:space="preserve"> stored on the stack</w:t>
+      </w:r>
+    </w:p>
+    <w:p>
+      <w:pPr>
+        <w:rPr>
+          <w:b/>
+          <w:bCs/>
+        </w:rPr>
+      </w:pPr>
+      <w:r>
+        <w:t xml:space="preserve">If it </w:t>
+      </w:r>
+      <w:proofErr w:type="gramStart"/>
+      <w:r>
+        <w:t>was</w:t>
+      </w:r>
+      <w:proofErr w:type="gramEnd"/>
+      <w:r>
+        <w:t xml:space="preserve"> </w:t>
       </w:r>
       <w:r>
         <w:rPr>
@@ -1099,8 +1266,13 @@
       <w:pPr>
         <w:spacing w:after="0"/>
       </w:pPr>
-      <w:r>
-        <w:t>No it hasn’t changed.</w:t>
+      <w:proofErr w:type="gramStart"/>
+      <w:r>
+        <w:t>No</w:t>
+      </w:r>
+      <w:proofErr w:type="gramEnd"/>
+      <w:r>
+        <w:t xml:space="preserve"> it hasn’t changed.</w:t>
       </w:r>
     </w:p>
     <w:p>
@@ -1262,14 +1434,27 @@
           <w:bCs/>
         </w:rPr>
       </w:pPr>
-      <w:r>
-        <w:t xml:space="preserve">It’s good. </w:t>
+      <w:proofErr w:type="gramStart"/>
+      <w:r>
+        <w:t>It’s</w:t>
+      </w:r>
+      <w:proofErr w:type="gramEnd"/>
+      <w:r>
+        <w:t xml:space="preserve"> good. </w:t>
       </w:r>
       <w:r>
         <w:t>The pointer</w:t>
       </w:r>
       <w:r>
-        <w:t xml:space="preserve"> shouldn’t change because p1</w:t>
+        <w:t xml:space="preserve"> </w:t>
+      </w:r>
+      <w:proofErr w:type="gramStart"/>
+      <w:r>
+        <w:t>shouldn’t</w:t>
+      </w:r>
+      <w:proofErr w:type="gramEnd"/>
+      <w:r>
+        <w:t xml:space="preserve"> change because p1</w:t>
       </w:r>
       <w:r>
         <w:t xml:space="preserve"> is still p1, it just has a different value </w:t>
@@ -1311,7 +1496,23 @@
         <w:spacing w:after="0"/>
       </w:pPr>
       <w:r>
-        <w:t xml:space="preserve">Since the question exists on line 190 (outside of the if statement), I’m gonna assume you’re asking if p1 still exists outside of the if statement. No. Because p1 was created inside of </w:t>
+        <w:t xml:space="preserve">Since the question exists on line 190 (outside of the if statement), </w:t>
+      </w:r>
+      <w:proofErr w:type="gramStart"/>
+      <w:r>
+        <w:t>I’m</w:t>
+      </w:r>
+      <w:proofErr w:type="gramEnd"/>
+      <w:r>
+        <w:t xml:space="preserve"> </w:t>
+      </w:r>
+      <w:proofErr w:type="spellStart"/>
+      <w:r>
+        <w:t>gonna</w:t>
+      </w:r>
+      <w:proofErr w:type="spellEnd"/>
+      <w:r>
+        <w:t xml:space="preserve"> assume you’re asking if p1 still exists outside of the if statement. No. Because p1 was created inside of </w:t>
       </w:r>
       <w:r>
         <w:t>it</w:t>
@@ -1477,8 +1678,13 @@
       <w:pPr>
         <w:spacing w:after="0"/>
       </w:pPr>
-      <w:r>
-        <w:t>You’re assigning something outside the range of the array.</w:t>
+      <w:proofErr w:type="gramStart"/>
+      <w:r>
+        <w:t>You’re</w:t>
+      </w:r>
+      <w:proofErr w:type="gramEnd"/>
+      <w:r>
+        <w:t xml:space="preserve"> assigning something outside the range of the array.</w:t>
       </w:r>
     </w:p>
     <w:p>
@@ -1554,7 +1760,15 @@
         <w:t xml:space="preserve">The for loop only goes </w:t>
       </w:r>
       <w:r>
-        <w:t>to just before 3, which is 2, and p_array[2] exists</w:t>
+        <w:t xml:space="preserve">to just before 3, which is 2, and </w:t>
+      </w:r>
+      <w:proofErr w:type="spellStart"/>
+      <w:r>
+        <w:t>p_array</w:t>
+      </w:r>
+      <w:proofErr w:type="spellEnd"/>
+      <w:r>
+        <w:t>[2] exists</w:t>
       </w:r>
     </w:p>
     <w:p>
@@ -1886,7 +2100,23 @@
           <w:b/>
           <w:bCs/>
         </w:rPr>
-        <w:t xml:space="preserve">Q.26 [line 237] What is "hex" and what does it do? (url in your notes) </w:t>
+        <w:t>Q.26 [line 237] What is "hex" and what does it do? (</w:t>
+      </w:r>
+      <w:proofErr w:type="spellStart"/>
+      <w:r>
+        <w:rPr>
+          <w:b/>
+          <w:bCs/>
+        </w:rPr>
+        <w:t>url</w:t>
+      </w:r>
+      <w:proofErr w:type="spellEnd"/>
+      <w:r>
+        <w:rPr>
+          <w:b/>
+          <w:bCs/>
+        </w:rPr>
+        <w:t xml:space="preserve"> in your notes) </w:t>
       </w:r>
     </w:p>
     <w:p>
@@ -1922,7 +2152,15 @@
           <w:b/>
           <w:bCs/>
         </w:rPr>
-        <w:t xml:space="preserve">Q.27 [line 242] What is new and what did it do? </w:t>
+        <w:t>Q.27 [line 242] What is new and what did it do?</w:t>
+      </w:r>
+    </w:p>
+    <w:p>
+      <w:r>
+        <w:t>It assigned a new memory address to the pointer. This exists on the heap</w:t>
+      </w:r>
+      <w:r>
+        <w:t xml:space="preserve"> (refer to Q14)</w:t>
       </w:r>
     </w:p>
     <w:p>
@@ -1944,6 +2182,14 @@
     <w:p>
       <w:pPr>
         <w:spacing w:after="0"/>
+      </w:pPr>
+      <w:r>
+        <w:t>It deleted the value from the heap.</w:t>
+      </w:r>
+    </w:p>
+    <w:p>
+      <w:pPr>
+        <w:spacing w:after="0"/>
         <w:rPr>
           <w:b/>
           <w:bCs/>
@@ -1970,7 +2216,23 @@
           <w:b/>
           <w:bCs/>
         </w:rPr>
-        <w:t xml:space="preserve">Q.30 [line 265] So, what is the difference between NULL and nullptr and 0? </w:t>
+        <w:t xml:space="preserve">Q.30 [line 265] So, what is the difference between NULL and </w:t>
+      </w:r>
+      <w:proofErr w:type="spellStart"/>
+      <w:r>
+        <w:rPr>
+          <w:b/>
+          <w:bCs/>
+        </w:rPr>
+        <w:t>nullptr</w:t>
+      </w:r>
+      <w:proofErr w:type="spellEnd"/>
+      <w:r>
+        <w:rPr>
+          <w:b/>
+          <w:bCs/>
+        </w:rPr>
+        <w:t xml:space="preserve"> and 0? </w:t>
       </w:r>
     </w:p>
     <w:p>
@@ -2034,7 +2296,23 @@
           <w:b/>
           <w:bCs/>
         </w:rPr>
-        <w:t xml:space="preserve">Q.34 [line 325] Should we set pointers to nullptr? Why? </w:t>
+        <w:t xml:space="preserve">Q.34 [line 325] Should we set pointers to </w:t>
+      </w:r>
+      <w:proofErr w:type="spellStart"/>
+      <w:r>
+        <w:rPr>
+          <w:b/>
+          <w:bCs/>
+        </w:rPr>
+        <w:t>nullptr</w:t>
+      </w:r>
+      <w:proofErr w:type="spellEnd"/>
+      <w:r>
+        <w:rPr>
+          <w:b/>
+          <w:bCs/>
+        </w:rPr>
+        <w:t xml:space="preserve">? Why? </w:t>
       </w:r>
     </w:p>
     <w:p>

</xml_diff>

<commit_message>
UPDATE: Task 5 Q29
</commit_message>
<xml_diff>
--- a/05 - Lab - Debugging/Task 05 Answers.docx
+++ b/05 - Lab - Debugging/Task 05 Answers.docx
@@ -62,15 +62,7 @@
     </w:p>
     <w:p>
       <w:r>
-        <w:t xml:space="preserve">It tells the compiler about the function's name, return type and parameters. </w:t>
-      </w:r>
-      <w:proofErr w:type="gramStart"/>
-      <w:r>
-        <w:t>Basically</w:t>
-      </w:r>
-      <w:proofErr w:type="gramEnd"/>
-      <w:r>
-        <w:t xml:space="preserve"> how to call that function.</w:t>
+        <w:t>It tells the compiler about the function's name, return type and parameters. Basically how to call that function.</w:t>
       </w:r>
     </w:p>
     <w:p>
@@ -137,15 +129,7 @@
         <w:spacing w:after="0"/>
       </w:pPr>
       <w:r>
-        <w:t xml:space="preserve">If you press Shift + F12, </w:t>
-      </w:r>
-      <w:proofErr w:type="gramStart"/>
-      <w:r>
-        <w:t>it’ll</w:t>
-      </w:r>
-      <w:proofErr w:type="gramEnd"/>
-      <w:r>
-        <w:t xml:space="preserve"> show where this method is being used in the current document. The location of searching can be modified (currently set to “Entire Solution”). </w:t>
+        <w:t xml:space="preserve">If you press Shift + F12, it’ll show where this method is being used in the current document. The location of searching can be modified (currently set to “Entire Solution”). </w:t>
       </w:r>
     </w:p>
     <w:p>
@@ -198,15 +182,7 @@
         <w:spacing w:after="0"/>
       </w:pPr>
       <w:r>
-        <w:t xml:space="preserve">There would be a green underline under it if </w:t>
-      </w:r>
-      <w:proofErr w:type="gramStart"/>
-      <w:r>
-        <w:t>it’s</w:t>
-      </w:r>
-      <w:proofErr w:type="gramEnd"/>
-      <w:r>
-        <w:t xml:space="preserve"> not being used</w:t>
+        <w:t>There would be a green underline under it if it’s not being used</w:t>
       </w:r>
       <w:r>
         <w:t>.</w:t>
@@ -294,26 +270,10 @@
         <w:t>It</w:t>
       </w:r>
       <w:r>
-        <w:t xml:space="preserve"> </w:t>
-      </w:r>
-      <w:proofErr w:type="gramStart"/>
-      <w:r>
-        <w:t>doesn’t</w:t>
-      </w:r>
-      <w:proofErr w:type="gramEnd"/>
-      <w:r>
-        <w:t xml:space="preserve"> show anything . . .</w:t>
-      </w:r>
-      <w:r>
-        <w:t xml:space="preserve"> </w:t>
-      </w:r>
-      <w:proofErr w:type="gramStart"/>
-      <w:r>
-        <w:t>It’s</w:t>
-      </w:r>
-      <w:proofErr w:type="gramEnd"/>
-      <w:r>
-        <w:t xml:space="preserve"> probably the settings of the IDE that suppressed this, since it happens for me in</w:t>
+        <w:t xml:space="preserve"> doesn’t show anything . . .</w:t>
+      </w:r>
+      <w:r>
+        <w:t xml:space="preserve"> It’s probably the settings of the IDE that suppressed this, since it happens for me in</w:t>
       </w:r>
       <w:r>
         <w:t xml:space="preserve"> C# in the same IDE</w:t>
@@ -388,15 +348,7 @@
         <w:t xml:space="preserve">Yes. </w:t>
       </w:r>
       <w:r>
-        <w:t xml:space="preserve">We </w:t>
-      </w:r>
-      <w:proofErr w:type="gramStart"/>
-      <w:r>
-        <w:t>didn’t</w:t>
-      </w:r>
-      <w:proofErr w:type="gramEnd"/>
-      <w:r>
-        <w:t xml:space="preserve"> give </w:t>
+        <w:t xml:space="preserve">We didn’t give </w:t>
       </w:r>
       <w:r>
         <w:t>“</w:t>
@@ -408,15 +360,7 @@
         <w:t>”</w:t>
       </w:r>
       <w:r>
-        <w:t xml:space="preserve"> a value. </w:t>
-      </w:r>
-      <w:proofErr w:type="gramStart"/>
-      <w:r>
-        <w:t>So</w:t>
-      </w:r>
-      <w:proofErr w:type="gramEnd"/>
-      <w:r>
-        <w:t xml:space="preserve"> i</w:t>
+        <w:t xml:space="preserve"> a value. So i</w:t>
       </w:r>
       <w:r>
         <w:t>t didn’t work, as expected.</w:t>
@@ -548,15 +492,7 @@
         <w:spacing w:after="0"/>
       </w:pPr>
       <w:r>
-        <w:t xml:space="preserve">unsigned int means it </w:t>
-      </w:r>
-      <w:proofErr w:type="gramStart"/>
-      <w:r>
-        <w:t>can’t</w:t>
-      </w:r>
-      <w:proofErr w:type="gramEnd"/>
-      <w:r>
-        <w:t xml:space="preserve"> be negative, yet </w:t>
+        <w:t xml:space="preserve">unsigned int means it can’t be negative, yet </w:t>
       </w:r>
       <w:r>
         <w:t>p1 has -1 as age</w:t>
@@ -698,36 +634,15 @@
           <w:b/>
           <w:bCs/>
         </w:rPr>
-        <w:t xml:space="preserve">(p1) </w:t>
-      </w:r>
-      <w:proofErr w:type="gramStart"/>
-      <w:r>
-        <w:rPr>
-          <w:b/>
-          <w:bCs/>
-        </w:rPr>
-        <w:t>doesn't</w:t>
-      </w:r>
-      <w:proofErr w:type="gramEnd"/>
-      <w:r>
-        <w:rPr>
-          <w:b/>
-          <w:bCs/>
-        </w:rPr>
-        <w:t xml:space="preserve"> show 5,6,7 ... Why? </w:t>
-      </w:r>
-    </w:p>
-    <w:p>
-      <w:pPr>
-        <w:spacing w:after="0"/>
-      </w:pPr>
-      <w:proofErr w:type="gramStart"/>
-      <w:r>
-        <w:t>You’re</w:t>
-      </w:r>
-      <w:proofErr w:type="gramEnd"/>
-      <w:r>
-        <w:t xml:space="preserve"> not taking the references of p</w:t>
+        <w:t xml:space="preserve">(p1) doesn't show 5,6,7 ... Why? </w:t>
+      </w:r>
+    </w:p>
+    <w:p>
+      <w:pPr>
+        <w:spacing w:after="0"/>
+      </w:pPr>
+      <w:r>
+        <w:t>You’re not taking the references of p</w:t>
       </w:r>
       <w:r>
         <w:t xml:space="preserve"> (by using -&gt;)</w:t>
@@ -739,15 +654,7 @@
         <w:t xml:space="preserve"> (by using . )</w:t>
       </w:r>
       <w:r>
-        <w:t xml:space="preserve"> </w:t>
-      </w:r>
-      <w:proofErr w:type="gramStart"/>
-      <w:r>
-        <w:t>So</w:t>
-      </w:r>
-      <w:proofErr w:type="gramEnd"/>
-      <w:r>
-        <w:t xml:space="preserve"> if you pass p1 into it, it would look like 1 = 5, 1 = 6 and 1 = 7, not p1</w:t>
+        <w:t xml:space="preserve"> So if you pass p1 into it, it would look like 1 = 5, 1 = 6 and 1 = 7, not p1</w:t>
       </w:r>
       <w:r>
         <w:t>’s age = 5, etc.</w:t>
@@ -935,32 +842,11 @@
       <w:pPr>
         <w:spacing w:after="0"/>
       </w:pPr>
-      <w:proofErr w:type="gramStart"/>
-      <w:r>
-        <w:t>It’s</w:t>
-      </w:r>
-      <w:proofErr w:type="gramEnd"/>
-      <w:r>
-        <w:t xml:space="preserve"> like when you do 5 * (1 + 2) and you get 15. </w:t>
-      </w:r>
-      <w:proofErr w:type="gramStart"/>
-      <w:r>
-        <w:t>It’s</w:t>
-      </w:r>
-      <w:proofErr w:type="gramEnd"/>
-      <w:r>
-        <w:t xml:space="preserve"> for indicating precedence.</w:t>
-      </w:r>
-      <w:r>
-        <w:t xml:space="preserve"> Without it, </w:t>
-      </w:r>
-      <w:proofErr w:type="gramStart"/>
-      <w:r>
-        <w:t>you’re</w:t>
-      </w:r>
-      <w:proofErr w:type="gramEnd"/>
-      <w:r>
-        <w:t xml:space="preserve"> essentially saying “get the memory address of this value”, which doesn’t make sense . . . like you can’t get a memory address of number 6.</w:t>
+      <w:r>
+        <w:t>It’s like when you do 5 * (1 + 2) and you get 15. It’s for indicating precedence.</w:t>
+      </w:r>
+      <w:r>
+        <w:t xml:space="preserve"> Without it, you’re essentially saying “get the memory address of this value”, which doesn’t make sense . . . like you can’t get a memory address of number 6.</w:t>
       </w:r>
     </w:p>
     <w:p>
@@ -1157,34 +1043,18 @@
         <w:t>Becau</w:t>
       </w:r>
       <w:r>
-        <w:t xml:space="preserve">se of the way p1 was create, </w:t>
-      </w:r>
-      <w:proofErr w:type="gramStart"/>
-      <w:r>
-        <w:t>it’s</w:t>
-      </w:r>
-      <w:proofErr w:type="gramEnd"/>
-      <w:r>
-        <w:t xml:space="preserve"> stored on the stack</w:t>
-      </w:r>
-    </w:p>
-    <w:p>
-      <w:pPr>
-        <w:rPr>
-          <w:b/>
-          <w:bCs/>
-        </w:rPr>
-      </w:pPr>
-      <w:r>
-        <w:t xml:space="preserve">If it </w:t>
-      </w:r>
-      <w:proofErr w:type="gramStart"/>
-      <w:r>
-        <w:t>was</w:t>
-      </w:r>
-      <w:proofErr w:type="gramEnd"/>
-      <w:r>
-        <w:t xml:space="preserve"> </w:t>
+        <w:t>se of the way p1 was create, it’s stored on the stack</w:t>
+      </w:r>
+    </w:p>
+    <w:p>
+      <w:pPr>
+        <w:rPr>
+          <w:b/>
+          <w:bCs/>
+        </w:rPr>
+      </w:pPr>
+      <w:r>
+        <w:t xml:space="preserve">If it was </w:t>
       </w:r>
       <w:r>
         <w:rPr>
@@ -1266,13 +1136,8 @@
       <w:pPr>
         <w:spacing w:after="0"/>
       </w:pPr>
-      <w:proofErr w:type="gramStart"/>
-      <w:r>
-        <w:t>No</w:t>
-      </w:r>
-      <w:proofErr w:type="gramEnd"/>
-      <w:r>
-        <w:t xml:space="preserve"> it hasn’t changed.</w:t>
+      <w:r>
+        <w:t>No it hasn’t changed.</w:t>
       </w:r>
     </w:p>
     <w:p>
@@ -1434,27 +1299,14 @@
           <w:bCs/>
         </w:rPr>
       </w:pPr>
-      <w:proofErr w:type="gramStart"/>
-      <w:r>
-        <w:t>It’s</w:t>
-      </w:r>
-      <w:proofErr w:type="gramEnd"/>
-      <w:r>
-        <w:t xml:space="preserve"> good. </w:t>
+      <w:r>
+        <w:t xml:space="preserve">It’s good. </w:t>
       </w:r>
       <w:r>
         <w:t>The pointer</w:t>
       </w:r>
       <w:r>
-        <w:t xml:space="preserve"> </w:t>
-      </w:r>
-      <w:proofErr w:type="gramStart"/>
-      <w:r>
-        <w:t>shouldn’t</w:t>
-      </w:r>
-      <w:proofErr w:type="gramEnd"/>
-      <w:r>
-        <w:t xml:space="preserve"> change because p1</w:t>
+        <w:t xml:space="preserve"> shouldn’t change because p1</w:t>
       </w:r>
       <w:r>
         <w:t xml:space="preserve"> is still p1, it just has a different value </w:t>
@@ -1496,15 +1348,7 @@
         <w:spacing w:after="0"/>
       </w:pPr>
       <w:r>
-        <w:t xml:space="preserve">Since the question exists on line 190 (outside of the if statement), </w:t>
-      </w:r>
-      <w:proofErr w:type="gramStart"/>
-      <w:r>
-        <w:t>I’m</w:t>
-      </w:r>
-      <w:proofErr w:type="gramEnd"/>
-      <w:r>
-        <w:t xml:space="preserve"> </w:t>
+        <w:t xml:space="preserve">Since the question exists on line 190 (outside of the if statement), I’m </w:t>
       </w:r>
       <w:proofErr w:type="spellStart"/>
       <w:r>
@@ -1678,13 +1522,8 @@
       <w:pPr>
         <w:spacing w:after="0"/>
       </w:pPr>
-      <w:proofErr w:type="gramStart"/>
-      <w:r>
-        <w:t>You’re</w:t>
-      </w:r>
-      <w:proofErr w:type="gramEnd"/>
-      <w:r>
-        <w:t xml:space="preserve"> assigning something outside the range of the array.</w:t>
+      <w:r>
+        <w:t>You’re assigning something outside the range of the array.</w:t>
       </w:r>
     </w:p>
     <w:p>
@@ -2180,9 +2019,6 @@
       </w:r>
     </w:p>
     <w:p>
-      <w:pPr>
-        <w:spacing w:after="0"/>
-      </w:pPr>
       <w:r>
         <w:t>It deleted the value from the heap.</w:t>
       </w:r>
@@ -2200,7 +2036,26 @@
           <w:b/>
           <w:bCs/>
         </w:rPr>
-        <w:t xml:space="preserve">Q.29 [line 256] What happens when we try this? Explain. </w:t>
+        <w:t>Q.29 [line 256] What happens when we try this? Explain.</w:t>
+      </w:r>
+    </w:p>
+    <w:p>
+      <w:r>
+        <w:t xml:space="preserve">It can’t return a value, </w:t>
+      </w:r>
+      <w:proofErr w:type="spellStart"/>
+      <w:r>
+        <w:t>cuz</w:t>
+      </w:r>
+      <w:proofErr w:type="spellEnd"/>
+      <w:r>
+        <w:t xml:space="preserve"> there’s nothing there to return. You can still return the address, but what</w:t>
+      </w:r>
+      <w:r>
+        <w:t xml:space="preserve"> wa</w:t>
+      </w:r>
+      <w:r>
+        <w:t>s at the address is no longer there.</w:t>
       </w:r>
     </w:p>
     <w:p>

</xml_diff>

<commit_message>
UPDATE: Task 5 Q30 & 31
</commit_message>
<xml_diff>
--- a/05 - Lab - Debugging/Task 05 Answers.docx
+++ b/05 - Lab - Debugging/Task 05 Answers.docx
@@ -62,7 +62,15 @@
     </w:p>
     <w:p>
       <w:r>
-        <w:t>It tells the compiler about the function's name, return type and parameters. Basically how to call that function.</w:t>
+        <w:t xml:space="preserve">It tells the compiler about the function's name, return type and parameters. </w:t>
+      </w:r>
+      <w:proofErr w:type="gramStart"/>
+      <w:r>
+        <w:t>Basically</w:t>
+      </w:r>
+      <w:proofErr w:type="gramEnd"/>
+      <w:r>
+        <w:t xml:space="preserve"> how to call that function.</w:t>
       </w:r>
     </w:p>
     <w:p>
@@ -129,7 +137,15 @@
         <w:spacing w:after="0"/>
       </w:pPr>
       <w:r>
-        <w:t xml:space="preserve">If you press Shift + F12, it’ll show where this method is being used in the current document. The location of searching can be modified (currently set to “Entire Solution”). </w:t>
+        <w:t xml:space="preserve">If you press Shift + F12, </w:t>
+      </w:r>
+      <w:proofErr w:type="gramStart"/>
+      <w:r>
+        <w:t>it’ll</w:t>
+      </w:r>
+      <w:proofErr w:type="gramEnd"/>
+      <w:r>
+        <w:t xml:space="preserve"> show where this method is being used in the current document. The location of searching can be modified (currently set to “Entire Solution”). </w:t>
       </w:r>
     </w:p>
     <w:p>
@@ -182,7 +198,15 @@
         <w:spacing w:after="0"/>
       </w:pPr>
       <w:r>
-        <w:t>There would be a green underline under it if it’s not being used</w:t>
+        <w:t xml:space="preserve">There would be a green underline under it if </w:t>
+      </w:r>
+      <w:proofErr w:type="gramStart"/>
+      <w:r>
+        <w:t>it’s</w:t>
+      </w:r>
+      <w:proofErr w:type="gramEnd"/>
+      <w:r>
+        <w:t xml:space="preserve"> not being used</w:t>
       </w:r>
       <w:r>
         <w:t>.</w:t>
@@ -270,10 +294,26 @@
         <w:t>It</w:t>
       </w:r>
       <w:r>
-        <w:t xml:space="preserve"> doesn’t show anything . . .</w:t>
-      </w:r>
-      <w:r>
-        <w:t xml:space="preserve"> It’s probably the settings of the IDE that suppressed this, since it happens for me in</w:t>
+        <w:t xml:space="preserve"> </w:t>
+      </w:r>
+      <w:proofErr w:type="gramStart"/>
+      <w:r>
+        <w:t>doesn’t</w:t>
+      </w:r>
+      <w:proofErr w:type="gramEnd"/>
+      <w:r>
+        <w:t xml:space="preserve"> show anything . . .</w:t>
+      </w:r>
+      <w:r>
+        <w:t xml:space="preserve"> </w:t>
+      </w:r>
+      <w:proofErr w:type="gramStart"/>
+      <w:r>
+        <w:t>It’s</w:t>
+      </w:r>
+      <w:proofErr w:type="gramEnd"/>
+      <w:r>
+        <w:t xml:space="preserve"> probably the settings of the IDE that suppressed this, since it happens for me in</w:t>
       </w:r>
       <w:r>
         <w:t xml:space="preserve"> C# in the same IDE</w:t>
@@ -348,7 +388,15 @@
         <w:t xml:space="preserve">Yes. </w:t>
       </w:r>
       <w:r>
-        <w:t xml:space="preserve">We didn’t give </w:t>
+        <w:t xml:space="preserve">We </w:t>
+      </w:r>
+      <w:proofErr w:type="gramStart"/>
+      <w:r>
+        <w:t>didn’t</w:t>
+      </w:r>
+      <w:proofErr w:type="gramEnd"/>
+      <w:r>
+        <w:t xml:space="preserve"> give </w:t>
       </w:r>
       <w:r>
         <w:t>“</w:t>
@@ -360,7 +408,15 @@
         <w:t>”</w:t>
       </w:r>
       <w:r>
-        <w:t xml:space="preserve"> a value. So i</w:t>
+        <w:t xml:space="preserve"> a value. </w:t>
+      </w:r>
+      <w:proofErr w:type="gramStart"/>
+      <w:r>
+        <w:t>So</w:t>
+      </w:r>
+      <w:proofErr w:type="gramEnd"/>
+      <w:r>
+        <w:t xml:space="preserve"> i</w:t>
       </w:r>
       <w:r>
         <w:t>t didn’t work, as expected.</w:t>
@@ -492,7 +548,15 @@
         <w:spacing w:after="0"/>
       </w:pPr>
       <w:r>
-        <w:t xml:space="preserve">unsigned int means it can’t be negative, yet </w:t>
+        <w:t xml:space="preserve">unsigned int means it </w:t>
+      </w:r>
+      <w:proofErr w:type="gramStart"/>
+      <w:r>
+        <w:t>can’t</w:t>
+      </w:r>
+      <w:proofErr w:type="gramEnd"/>
+      <w:r>
+        <w:t xml:space="preserve"> be negative, yet </w:t>
       </w:r>
       <w:r>
         <w:t>p1 has -1 as age</w:t>
@@ -634,15 +698,36 @@
           <w:b/>
           <w:bCs/>
         </w:rPr>
-        <w:t xml:space="preserve">(p1) doesn't show 5,6,7 ... Why? </w:t>
-      </w:r>
-    </w:p>
-    <w:p>
-      <w:pPr>
-        <w:spacing w:after="0"/>
-      </w:pPr>
-      <w:r>
-        <w:t>You’re not taking the references of p</w:t>
+        <w:t xml:space="preserve">(p1) </w:t>
+      </w:r>
+      <w:proofErr w:type="gramStart"/>
+      <w:r>
+        <w:rPr>
+          <w:b/>
+          <w:bCs/>
+        </w:rPr>
+        <w:t>doesn't</w:t>
+      </w:r>
+      <w:proofErr w:type="gramEnd"/>
+      <w:r>
+        <w:rPr>
+          <w:b/>
+          <w:bCs/>
+        </w:rPr>
+        <w:t xml:space="preserve"> show 5,6,7 ... Why? </w:t>
+      </w:r>
+    </w:p>
+    <w:p>
+      <w:pPr>
+        <w:spacing w:after="0"/>
+      </w:pPr>
+      <w:proofErr w:type="gramStart"/>
+      <w:r>
+        <w:t>You’re</w:t>
+      </w:r>
+      <w:proofErr w:type="gramEnd"/>
+      <w:r>
+        <w:t xml:space="preserve"> not taking the references of p</w:t>
       </w:r>
       <w:r>
         <w:t xml:space="preserve"> (by using -&gt;)</w:t>
@@ -654,7 +739,15 @@
         <w:t xml:space="preserve"> (by using . )</w:t>
       </w:r>
       <w:r>
-        <w:t xml:space="preserve"> So if you pass p1 into it, it would look like 1 = 5, 1 = 6 and 1 = 7, not p1</w:t>
+        <w:t xml:space="preserve"> </w:t>
+      </w:r>
+      <w:proofErr w:type="gramStart"/>
+      <w:r>
+        <w:t>So</w:t>
+      </w:r>
+      <w:proofErr w:type="gramEnd"/>
+      <w:r>
+        <w:t xml:space="preserve"> if you pass p1 into it, it would look like 1 = 5, 1 = 6 and 1 = 7, not p1</w:t>
       </w:r>
       <w:r>
         <w:t>’s age = 5, etc.</w:t>
@@ -842,11 +935,32 @@
       <w:pPr>
         <w:spacing w:after="0"/>
       </w:pPr>
-      <w:r>
-        <w:t>It’s like when you do 5 * (1 + 2) and you get 15. It’s for indicating precedence.</w:t>
-      </w:r>
-      <w:r>
-        <w:t xml:space="preserve"> Without it, you’re essentially saying “get the memory address of this value”, which doesn’t make sense . . . like you can’t get a memory address of number 6.</w:t>
+      <w:proofErr w:type="gramStart"/>
+      <w:r>
+        <w:t>It’s</w:t>
+      </w:r>
+      <w:proofErr w:type="gramEnd"/>
+      <w:r>
+        <w:t xml:space="preserve"> like when you do 5 * (1 + 2) and you get 15. </w:t>
+      </w:r>
+      <w:proofErr w:type="gramStart"/>
+      <w:r>
+        <w:t>It’s</w:t>
+      </w:r>
+      <w:proofErr w:type="gramEnd"/>
+      <w:r>
+        <w:t xml:space="preserve"> for indicating precedence.</w:t>
+      </w:r>
+      <w:r>
+        <w:t xml:space="preserve"> Without it, </w:t>
+      </w:r>
+      <w:proofErr w:type="gramStart"/>
+      <w:r>
+        <w:t>you’re</w:t>
+      </w:r>
+      <w:proofErr w:type="gramEnd"/>
+      <w:r>
+        <w:t xml:space="preserve"> essentially saying “get the memory address of this value”, which doesn’t make sense . . . like you can’t get a memory address of number 6.</w:t>
       </w:r>
     </w:p>
     <w:p>
@@ -1043,18 +1157,34 @@
         <w:t>Becau</w:t>
       </w:r>
       <w:r>
-        <w:t>se of the way p1 was create, it’s stored on the stack</w:t>
-      </w:r>
-    </w:p>
-    <w:p>
-      <w:pPr>
-        <w:rPr>
-          <w:b/>
-          <w:bCs/>
-        </w:rPr>
-      </w:pPr>
-      <w:r>
-        <w:t xml:space="preserve">If it was </w:t>
+        <w:t xml:space="preserve">se of the way p1 was create, </w:t>
+      </w:r>
+      <w:proofErr w:type="gramStart"/>
+      <w:r>
+        <w:t>it’s</w:t>
+      </w:r>
+      <w:proofErr w:type="gramEnd"/>
+      <w:r>
+        <w:t xml:space="preserve"> stored on the stack</w:t>
+      </w:r>
+    </w:p>
+    <w:p>
+      <w:pPr>
+        <w:rPr>
+          <w:b/>
+          <w:bCs/>
+        </w:rPr>
+      </w:pPr>
+      <w:r>
+        <w:t xml:space="preserve">If it </w:t>
+      </w:r>
+      <w:proofErr w:type="gramStart"/>
+      <w:r>
+        <w:t>was</w:t>
+      </w:r>
+      <w:proofErr w:type="gramEnd"/>
+      <w:r>
+        <w:t xml:space="preserve"> </w:t>
       </w:r>
       <w:r>
         <w:rPr>
@@ -1136,8 +1266,13 @@
       <w:pPr>
         <w:spacing w:after="0"/>
       </w:pPr>
-      <w:r>
-        <w:t>No it hasn’t changed.</w:t>
+      <w:proofErr w:type="gramStart"/>
+      <w:r>
+        <w:t>No</w:t>
+      </w:r>
+      <w:proofErr w:type="gramEnd"/>
+      <w:r>
+        <w:t xml:space="preserve"> it hasn’t changed.</w:t>
       </w:r>
     </w:p>
     <w:p>
@@ -1299,14 +1434,27 @@
           <w:bCs/>
         </w:rPr>
       </w:pPr>
-      <w:r>
-        <w:t xml:space="preserve">It’s good. </w:t>
+      <w:proofErr w:type="gramStart"/>
+      <w:r>
+        <w:t>It’s</w:t>
+      </w:r>
+      <w:proofErr w:type="gramEnd"/>
+      <w:r>
+        <w:t xml:space="preserve"> good. </w:t>
       </w:r>
       <w:r>
         <w:t>The pointer</w:t>
       </w:r>
       <w:r>
-        <w:t xml:space="preserve"> shouldn’t change because p1</w:t>
+        <w:t xml:space="preserve"> </w:t>
+      </w:r>
+      <w:proofErr w:type="gramStart"/>
+      <w:r>
+        <w:t>shouldn’t</w:t>
+      </w:r>
+      <w:proofErr w:type="gramEnd"/>
+      <w:r>
+        <w:t xml:space="preserve"> change because p1</w:t>
       </w:r>
       <w:r>
         <w:t xml:space="preserve"> is still p1, it just has a different value </w:t>
@@ -1348,7 +1496,15 @@
         <w:spacing w:after="0"/>
       </w:pPr>
       <w:r>
-        <w:t xml:space="preserve">Since the question exists on line 190 (outside of the if statement), I’m </w:t>
+        <w:t xml:space="preserve">Since the question exists on line 190 (outside of the if statement), </w:t>
+      </w:r>
+      <w:proofErr w:type="gramStart"/>
+      <w:r>
+        <w:t>I’m</w:t>
+      </w:r>
+      <w:proofErr w:type="gramEnd"/>
+      <w:r>
+        <w:t xml:space="preserve"> </w:t>
       </w:r>
       <w:proofErr w:type="spellStart"/>
       <w:r>
@@ -1522,8 +1678,13 @@
       <w:pPr>
         <w:spacing w:after="0"/>
       </w:pPr>
-      <w:r>
-        <w:t>You’re assigning something outside the range of the array.</w:t>
+      <w:proofErr w:type="gramStart"/>
+      <w:r>
+        <w:t>You’re</w:t>
+      </w:r>
+      <w:proofErr w:type="gramEnd"/>
+      <w:r>
+        <w:t xml:space="preserve"> assigning something outside the range of the array.</w:t>
       </w:r>
     </w:p>
     <w:p>
@@ -2041,7 +2202,15 @@
     </w:p>
     <w:p>
       <w:r>
-        <w:t xml:space="preserve">It can’t return a value, </w:t>
+        <w:t xml:space="preserve">It </w:t>
+      </w:r>
+      <w:proofErr w:type="gramStart"/>
+      <w:r>
+        <w:t>can’t</w:t>
+      </w:r>
+      <w:proofErr w:type="gramEnd"/>
+      <w:r>
+        <w:t xml:space="preserve"> return a value, </w:t>
       </w:r>
       <w:proofErr w:type="spellStart"/>
       <w:r>
@@ -2091,6 +2260,16 @@
       </w:r>
     </w:p>
     <w:p>
+      <w:proofErr w:type="gramStart"/>
+      <w:r>
+        <w:t>They’re</w:t>
+      </w:r>
+      <w:proofErr w:type="gramEnd"/>
+      <w:r>
+        <w:t xml:space="preserve"> the same</w:t>
+      </w:r>
+    </w:p>
+    <w:p>
       <w:pPr>
         <w:spacing w:after="0"/>
         <w:rPr>
@@ -2104,6 +2283,19 @@
           <w:bCs/>
         </w:rPr>
         <w:t xml:space="preserve">Q.31 [line 267] What happens if you try this? (A zero address now, so ...) </w:t>
+      </w:r>
+    </w:p>
+    <w:p>
+      <w:r>
+        <w:t xml:space="preserve">Crashed. You </w:t>
+      </w:r>
+      <w:proofErr w:type="gramStart"/>
+      <w:r>
+        <w:t>can’t</w:t>
+      </w:r>
+      <w:proofErr w:type="gramEnd"/>
+      <w:r>
+        <w:t xml:space="preserve"> read a memory address to nowhere…</w:t>
       </w:r>
     </w:p>
     <w:p>

</xml_diff>

<commit_message>
UPDATE: Task 5 Q32
</commit_message>
<xml_diff>
--- a/05 - Lab - Debugging/Task 05 Answers.docx
+++ b/05 - Lab - Debugging/Task 05 Answers.docx
@@ -62,15 +62,7 @@
     </w:p>
     <w:p>
       <w:r>
-        <w:t xml:space="preserve">It tells the compiler about the function's name, return type and parameters. </w:t>
-      </w:r>
-      <w:proofErr w:type="gramStart"/>
-      <w:r>
-        <w:t>Basically</w:t>
-      </w:r>
-      <w:proofErr w:type="gramEnd"/>
-      <w:r>
-        <w:t xml:space="preserve"> how to call that function.</w:t>
+        <w:t>It tells the compiler about the function's name, return type and parameters. Basically how to call that function.</w:t>
       </w:r>
     </w:p>
     <w:p>
@@ -137,15 +129,7 @@
         <w:spacing w:after="0"/>
       </w:pPr>
       <w:r>
-        <w:t xml:space="preserve">If you press Shift + F12, </w:t>
-      </w:r>
-      <w:proofErr w:type="gramStart"/>
-      <w:r>
-        <w:t>it’ll</w:t>
-      </w:r>
-      <w:proofErr w:type="gramEnd"/>
-      <w:r>
-        <w:t xml:space="preserve"> show where this method is being used in the current document. The location of searching can be modified (currently set to “Entire Solution”). </w:t>
+        <w:t xml:space="preserve">If you press Shift + F12, it’ll show where this method is being used in the current document. The location of searching can be modified (currently set to “Entire Solution”). </w:t>
       </w:r>
     </w:p>
     <w:p>
@@ -198,15 +182,7 @@
         <w:spacing w:after="0"/>
       </w:pPr>
       <w:r>
-        <w:t xml:space="preserve">There would be a green underline under it if </w:t>
-      </w:r>
-      <w:proofErr w:type="gramStart"/>
-      <w:r>
-        <w:t>it’s</w:t>
-      </w:r>
-      <w:proofErr w:type="gramEnd"/>
-      <w:r>
-        <w:t xml:space="preserve"> not being used</w:t>
+        <w:t>There would be a green underline under it if it’s not being used</w:t>
       </w:r>
       <w:r>
         <w:t>.</w:t>
@@ -294,26 +270,10 @@
         <w:t>It</w:t>
       </w:r>
       <w:r>
-        <w:t xml:space="preserve"> </w:t>
-      </w:r>
-      <w:proofErr w:type="gramStart"/>
-      <w:r>
-        <w:t>doesn’t</w:t>
-      </w:r>
-      <w:proofErr w:type="gramEnd"/>
-      <w:r>
-        <w:t xml:space="preserve"> show anything . . .</w:t>
-      </w:r>
-      <w:r>
-        <w:t xml:space="preserve"> </w:t>
-      </w:r>
-      <w:proofErr w:type="gramStart"/>
-      <w:r>
-        <w:t>It’s</w:t>
-      </w:r>
-      <w:proofErr w:type="gramEnd"/>
-      <w:r>
-        <w:t xml:space="preserve"> probably the settings of the IDE that suppressed this, since it happens for me in</w:t>
+        <w:t xml:space="preserve"> doesn’t show anything . . .</w:t>
+      </w:r>
+      <w:r>
+        <w:t xml:space="preserve"> It’s probably the settings of the IDE that suppressed this, since it happens for me in</w:t>
       </w:r>
       <w:r>
         <w:t xml:space="preserve"> C# in the same IDE</w:t>
@@ -388,15 +348,7 @@
         <w:t xml:space="preserve">Yes. </w:t>
       </w:r>
       <w:r>
-        <w:t xml:space="preserve">We </w:t>
-      </w:r>
-      <w:proofErr w:type="gramStart"/>
-      <w:r>
-        <w:t>didn’t</w:t>
-      </w:r>
-      <w:proofErr w:type="gramEnd"/>
-      <w:r>
-        <w:t xml:space="preserve"> give </w:t>
+        <w:t xml:space="preserve">We didn’t give </w:t>
       </w:r>
       <w:r>
         <w:t>“</w:t>
@@ -408,15 +360,7 @@
         <w:t>”</w:t>
       </w:r>
       <w:r>
-        <w:t xml:space="preserve"> a value. </w:t>
-      </w:r>
-      <w:proofErr w:type="gramStart"/>
-      <w:r>
-        <w:t>So</w:t>
-      </w:r>
-      <w:proofErr w:type="gramEnd"/>
-      <w:r>
-        <w:t xml:space="preserve"> i</w:t>
+        <w:t xml:space="preserve"> a value. So i</w:t>
       </w:r>
       <w:r>
         <w:t>t didn’t work, as expected.</w:t>
@@ -548,15 +492,7 @@
         <w:spacing w:after="0"/>
       </w:pPr>
       <w:r>
-        <w:t xml:space="preserve">unsigned int means it </w:t>
-      </w:r>
-      <w:proofErr w:type="gramStart"/>
-      <w:r>
-        <w:t>can’t</w:t>
-      </w:r>
-      <w:proofErr w:type="gramEnd"/>
-      <w:r>
-        <w:t xml:space="preserve"> be negative, yet </w:t>
+        <w:t xml:space="preserve">unsigned int means it can’t be negative, yet </w:t>
       </w:r>
       <w:r>
         <w:t>p1 has -1 as age</w:t>
@@ -682,52 +618,15 @@
           <w:bCs/>
         </w:rPr>
         <w:lastRenderedPageBreak/>
-        <w:t xml:space="preserve">Q.10 [line 128] </w:t>
-      </w:r>
-      <w:proofErr w:type="spellStart"/>
-      <w:r>
-        <w:rPr>
-          <w:b/>
-          <w:bCs/>
-        </w:rPr>
-        <w:t>showParticle</w:t>
-      </w:r>
-      <w:proofErr w:type="spellEnd"/>
-      <w:r>
-        <w:rPr>
-          <w:b/>
-          <w:bCs/>
-        </w:rPr>
-        <w:t xml:space="preserve">(p1) </w:t>
-      </w:r>
-      <w:proofErr w:type="gramStart"/>
-      <w:r>
-        <w:rPr>
-          <w:b/>
-          <w:bCs/>
-        </w:rPr>
-        <w:t>doesn't</w:t>
-      </w:r>
-      <w:proofErr w:type="gramEnd"/>
-      <w:r>
-        <w:rPr>
-          <w:b/>
-          <w:bCs/>
-        </w:rPr>
-        <w:t xml:space="preserve"> show 5,6,7 ... Why? </w:t>
-      </w:r>
-    </w:p>
-    <w:p>
-      <w:pPr>
-        <w:spacing w:after="0"/>
-      </w:pPr>
-      <w:proofErr w:type="gramStart"/>
-      <w:r>
-        <w:t>You’re</w:t>
-      </w:r>
-      <w:proofErr w:type="gramEnd"/>
-      <w:r>
-        <w:t xml:space="preserve"> not taking the references of p</w:t>
+        <w:t xml:space="preserve">Q.10 [line 128] showParticle(p1) doesn't show 5,6,7 ... Why? </w:t>
+      </w:r>
+    </w:p>
+    <w:p>
+      <w:pPr>
+        <w:spacing w:after="0"/>
+      </w:pPr>
+      <w:r>
+        <w:t>You’re not taking the references of p</w:t>
       </w:r>
       <w:r>
         <w:t xml:space="preserve"> (by using -&gt;)</w:t>
@@ -739,15 +638,7 @@
         <w:t xml:space="preserve"> (by using . )</w:t>
       </w:r>
       <w:r>
-        <w:t xml:space="preserve"> </w:t>
-      </w:r>
-      <w:proofErr w:type="gramStart"/>
-      <w:r>
-        <w:t>So</w:t>
-      </w:r>
-      <w:proofErr w:type="gramEnd"/>
-      <w:r>
-        <w:t xml:space="preserve"> if you pass p1 into it, it would look like 1 = 5, 1 = 6 and 1 = 7, not p1</w:t>
+        <w:t xml:space="preserve"> So if you pass p1 into it, it would look like 1 = 5, 1 = 6 and 1 = 7, not p1</w:t>
       </w:r>
       <w:r>
         <w:t>’s age = 5, etc.</w:t>
@@ -815,21 +706,8 @@
       <w:pPr>
         <w:spacing w:after="0"/>
       </w:pPr>
-      <w:proofErr w:type="spellStart"/>
-      <w:r>
-        <w:t>Eg.</w:t>
-      </w:r>
-      <w:proofErr w:type="spellEnd"/>
-      <w:r>
-        <w:t xml:space="preserve"> </w:t>
-      </w:r>
-      <w:proofErr w:type="spellStart"/>
-      <w:r>
-        <w:t>ptr</w:t>
-      </w:r>
-      <w:proofErr w:type="spellEnd"/>
-      <w:r>
-        <w:t xml:space="preserve"> -&gt; a</w:t>
+      <w:r>
+        <w:t>Eg. ptr -&gt; a</w:t>
       </w:r>
     </w:p>
     <w:p>
@@ -840,15 +718,7 @@
         <w:t xml:space="preserve">using the memory address </w:t>
       </w:r>
       <w:r>
-        <w:t>(</w:t>
-      </w:r>
-      <w:proofErr w:type="spellStart"/>
-      <w:r>
-        <w:t>ptr</w:t>
-      </w:r>
-      <w:proofErr w:type="spellEnd"/>
-      <w:r>
-        <w:t xml:space="preserve">) </w:t>
+        <w:t xml:space="preserve">(ptr) </w:t>
       </w:r>
       <w:r>
         <w:t xml:space="preserve">to </w:t>
@@ -935,32 +805,11 @@
       <w:pPr>
         <w:spacing w:after="0"/>
       </w:pPr>
-      <w:proofErr w:type="gramStart"/>
-      <w:r>
-        <w:t>It’s</w:t>
-      </w:r>
-      <w:proofErr w:type="gramEnd"/>
-      <w:r>
-        <w:t xml:space="preserve"> like when you do 5 * (1 + 2) and you get 15. </w:t>
-      </w:r>
-      <w:proofErr w:type="gramStart"/>
-      <w:r>
-        <w:t>It’s</w:t>
-      </w:r>
-      <w:proofErr w:type="gramEnd"/>
-      <w:r>
-        <w:t xml:space="preserve"> for indicating precedence.</w:t>
-      </w:r>
-      <w:r>
-        <w:t xml:space="preserve"> Without it, </w:t>
-      </w:r>
-      <w:proofErr w:type="gramStart"/>
-      <w:r>
-        <w:t>you’re</w:t>
-      </w:r>
-      <w:proofErr w:type="gramEnd"/>
-      <w:r>
-        <w:t xml:space="preserve"> essentially saying “get the memory address of this value”, which doesn’t make sense . . . like you can’t get a memory address of number 6.</w:t>
+      <w:r>
+        <w:t>It’s like when you do 5 * (1 + 2) and you get 15. It’s for indicating precedence.</w:t>
+      </w:r>
+      <w:r>
+        <w:t xml:space="preserve"> Without it, you’re essentially saying “get the memory address of this value”, which doesn’t make sense . . . like you can’t get a memory address of number 6.</w:t>
       </w:r>
     </w:p>
     <w:p>
@@ -1157,34 +1006,18 @@
         <w:t>Becau</w:t>
       </w:r>
       <w:r>
-        <w:t xml:space="preserve">se of the way p1 was create, </w:t>
-      </w:r>
-      <w:proofErr w:type="gramStart"/>
-      <w:r>
-        <w:t>it’s</w:t>
-      </w:r>
-      <w:proofErr w:type="gramEnd"/>
-      <w:r>
-        <w:t xml:space="preserve"> stored on the stack</w:t>
-      </w:r>
-    </w:p>
-    <w:p>
-      <w:pPr>
-        <w:rPr>
-          <w:b/>
-          <w:bCs/>
-        </w:rPr>
-      </w:pPr>
-      <w:r>
-        <w:t xml:space="preserve">If it </w:t>
-      </w:r>
-      <w:proofErr w:type="gramStart"/>
-      <w:r>
-        <w:t>was</w:t>
-      </w:r>
-      <w:proofErr w:type="gramEnd"/>
-      <w:r>
-        <w:t xml:space="preserve"> </w:t>
+        <w:t>se of the way p1 was create, it’s stored on the stack</w:t>
+      </w:r>
+    </w:p>
+    <w:p>
+      <w:pPr>
+        <w:rPr>
+          <w:b/>
+          <w:bCs/>
+        </w:rPr>
+      </w:pPr>
+      <w:r>
+        <w:t xml:space="preserve">If it was </w:t>
       </w:r>
       <w:r>
         <w:rPr>
@@ -1266,13 +1099,8 @@
       <w:pPr>
         <w:spacing w:after="0"/>
       </w:pPr>
-      <w:proofErr w:type="gramStart"/>
-      <w:r>
-        <w:t>No</w:t>
-      </w:r>
-      <w:proofErr w:type="gramEnd"/>
-      <w:r>
-        <w:t xml:space="preserve"> it hasn’t changed.</w:t>
+      <w:r>
+        <w:t>No it hasn’t changed.</w:t>
       </w:r>
     </w:p>
     <w:p>
@@ -1434,27 +1262,14 @@
           <w:bCs/>
         </w:rPr>
       </w:pPr>
-      <w:proofErr w:type="gramStart"/>
-      <w:r>
-        <w:t>It’s</w:t>
-      </w:r>
-      <w:proofErr w:type="gramEnd"/>
-      <w:r>
-        <w:t xml:space="preserve"> good. </w:t>
+      <w:r>
+        <w:t xml:space="preserve">It’s good. </w:t>
       </w:r>
       <w:r>
         <w:t>The pointer</w:t>
       </w:r>
       <w:r>
-        <w:t xml:space="preserve"> </w:t>
-      </w:r>
-      <w:proofErr w:type="gramStart"/>
-      <w:r>
-        <w:t>shouldn’t</w:t>
-      </w:r>
-      <w:proofErr w:type="gramEnd"/>
-      <w:r>
-        <w:t xml:space="preserve"> change because p1</w:t>
+        <w:t xml:space="preserve"> shouldn’t change because p1</w:t>
       </w:r>
       <w:r>
         <w:t xml:space="preserve"> is still p1, it just has a different value </w:t>
@@ -1496,23 +1311,7 @@
         <w:spacing w:after="0"/>
       </w:pPr>
       <w:r>
-        <w:t xml:space="preserve">Since the question exists on line 190 (outside of the if statement), </w:t>
-      </w:r>
-      <w:proofErr w:type="gramStart"/>
-      <w:r>
-        <w:t>I’m</w:t>
-      </w:r>
-      <w:proofErr w:type="gramEnd"/>
-      <w:r>
-        <w:t xml:space="preserve"> </w:t>
-      </w:r>
-      <w:proofErr w:type="spellStart"/>
-      <w:r>
-        <w:t>gonna</w:t>
-      </w:r>
-      <w:proofErr w:type="spellEnd"/>
-      <w:r>
-        <w:t xml:space="preserve"> assume you’re asking if p1 still exists outside of the if statement. No. Because p1 was created inside of </w:t>
+        <w:t xml:space="preserve">Since the question exists on line 190 (outside of the if statement), I’m gonna assume you’re asking if p1 still exists outside of the if statement. No. Because p1 was created inside of </w:t>
       </w:r>
       <w:r>
         <w:t>it</w:t>
@@ -1678,13 +1477,8 @@
       <w:pPr>
         <w:spacing w:after="0"/>
       </w:pPr>
-      <w:proofErr w:type="gramStart"/>
-      <w:r>
-        <w:t>You’re</w:t>
-      </w:r>
-      <w:proofErr w:type="gramEnd"/>
-      <w:r>
-        <w:t xml:space="preserve"> assigning something outside the range of the array.</w:t>
+      <w:r>
+        <w:t>You’re assigning something outside the range of the array.</w:t>
       </w:r>
     </w:p>
     <w:p>
@@ -1760,15 +1554,7 @@
         <w:t xml:space="preserve">The for loop only goes </w:t>
       </w:r>
       <w:r>
-        <w:t xml:space="preserve">to just before 3, which is 2, and </w:t>
-      </w:r>
-      <w:proofErr w:type="spellStart"/>
-      <w:r>
-        <w:t>p_array</w:t>
-      </w:r>
-      <w:proofErr w:type="spellEnd"/>
-      <w:r>
-        <w:t>[2] exists</w:t>
+        <w:t>to just before 3, which is 2, and p_array[2] exists</w:t>
       </w:r>
     </w:p>
     <w:p>
@@ -2100,23 +1886,7 @@
           <w:b/>
           <w:bCs/>
         </w:rPr>
-        <w:t>Q.26 [line 237] What is "hex" and what does it do? (</w:t>
-      </w:r>
-      <w:proofErr w:type="spellStart"/>
-      <w:r>
-        <w:rPr>
-          <w:b/>
-          <w:bCs/>
-        </w:rPr>
-        <w:t>url</w:t>
-      </w:r>
-      <w:proofErr w:type="spellEnd"/>
-      <w:r>
-        <w:rPr>
-          <w:b/>
-          <w:bCs/>
-        </w:rPr>
-        <w:t xml:space="preserve"> in your notes) </w:t>
+        <w:t xml:space="preserve">Q.26 [line 237] What is "hex" and what does it do? (url in your notes) </w:t>
       </w:r>
     </w:p>
     <w:p>
@@ -2202,23 +1972,7 @@
     </w:p>
     <w:p>
       <w:r>
-        <w:t xml:space="preserve">It </w:t>
-      </w:r>
-      <w:proofErr w:type="gramStart"/>
-      <w:r>
-        <w:t>can’t</w:t>
-      </w:r>
-      <w:proofErr w:type="gramEnd"/>
-      <w:r>
-        <w:t xml:space="preserve"> return a value, </w:t>
-      </w:r>
-      <w:proofErr w:type="spellStart"/>
-      <w:r>
-        <w:t>cuz</w:t>
-      </w:r>
-      <w:proofErr w:type="spellEnd"/>
-      <w:r>
-        <w:t xml:space="preserve"> there’s nothing there to return. You can still return the address, but what</w:t>
+        <w:t>It can’t return a value, cuz there’s nothing there to return. You can still return the address, but what</w:t>
       </w:r>
       <w:r>
         <w:t xml:space="preserve"> wa</w:t>
@@ -2240,33 +1994,12 @@
           <w:b/>
           <w:bCs/>
         </w:rPr>
-        <w:t xml:space="preserve">Q.30 [line 265] So, what is the difference between NULL and </w:t>
-      </w:r>
-      <w:proofErr w:type="spellStart"/>
-      <w:r>
-        <w:rPr>
-          <w:b/>
-          <w:bCs/>
-        </w:rPr>
-        <w:t>nullptr</w:t>
-      </w:r>
-      <w:proofErr w:type="spellEnd"/>
-      <w:r>
-        <w:rPr>
-          <w:b/>
-          <w:bCs/>
-        </w:rPr>
-        <w:t xml:space="preserve"> and 0? </w:t>
-      </w:r>
-    </w:p>
-    <w:p>
-      <w:proofErr w:type="gramStart"/>
-      <w:r>
-        <w:t>They’re</w:t>
-      </w:r>
-      <w:proofErr w:type="gramEnd"/>
-      <w:r>
-        <w:t xml:space="preserve"> the same</w:t>
+        <w:t xml:space="preserve">Q.30 [line 265] So, what is the difference between NULL and nullptr and 0? </w:t>
+      </w:r>
+    </w:p>
+    <w:p>
+      <w:r>
+        <w:t>They’re the same</w:t>
       </w:r>
     </w:p>
     <w:p>
@@ -2287,15 +2020,7 @@
     </w:p>
     <w:p>
       <w:r>
-        <w:t xml:space="preserve">Crashed. You </w:t>
-      </w:r>
-      <w:proofErr w:type="gramStart"/>
-      <w:r>
-        <w:t>can’t</w:t>
-      </w:r>
-      <w:proofErr w:type="gramEnd"/>
-      <w:r>
-        <w:t xml:space="preserve"> read a memory address to nowhere…</w:t>
+        <w:t>Crashed. You can’t read a memory address to nowhere…</w:t>
       </w:r>
     </w:p>
     <w:p>
@@ -2315,6 +2040,11 @@
       </w:r>
     </w:p>
     <w:p>
+      <w:r>
+        <w:t>No because it’s valid, meaning user can access it, finds nothing and crash the program.</w:t>
+      </w:r>
+    </w:p>
+    <w:p>
       <w:pPr>
         <w:spacing w:after="0"/>
         <w:rPr>
@@ -2343,23 +2073,7 @@
           <w:b/>
           <w:bCs/>
         </w:rPr>
-        <w:t xml:space="preserve">Q.34 [line 325] Should we set pointers to </w:t>
-      </w:r>
-      <w:proofErr w:type="spellStart"/>
-      <w:r>
-        <w:rPr>
-          <w:b/>
-          <w:bCs/>
-        </w:rPr>
-        <w:t>nullptr</w:t>
-      </w:r>
-      <w:proofErr w:type="spellEnd"/>
-      <w:r>
-        <w:rPr>
-          <w:b/>
-          <w:bCs/>
-        </w:rPr>
-        <w:t xml:space="preserve">? Why? </w:t>
+        <w:t xml:space="preserve">Q.34 [line 325] Should we set pointers to nullptr? Why? </w:t>
       </w:r>
     </w:p>
     <w:p>

</xml_diff>

<commit_message>
UPDATE: Task Q23, 24, 34 & 35
</commit_message>
<xml_diff>
--- a/05 - Lab - Debugging/Task 05 Answers.docx
+++ b/05 - Lab - Debugging/Task 05 Answers.docx
@@ -1768,26 +1768,56 @@
         <w:t xml:space="preserve">The </w:t>
       </w:r>
       <w:r>
-        <w:t>first version takes a pointer, the second version takes a value.</w:t>
-      </w:r>
-    </w:p>
-    <w:p>
-      <w:pPr>
-        <w:spacing w:after="0"/>
-        <w:rPr>
-          <w:b/>
-          <w:bCs/>
-        </w:rPr>
-      </w:pPr>
-      <w:r>
-        <w:rPr>
-          <w:b/>
-          <w:bCs/>
-        </w:rPr>
+        <w:t>first version takes a pointer</w:t>
+      </w:r>
+      <w:r>
+        <w:t xml:space="preserve"> to the array</w:t>
+      </w:r>
+      <w:r>
+        <w:t>, the second version takes a value.</w:t>
+      </w:r>
+    </w:p>
+    <w:p>
+      <w:pPr>
+        <w:rPr>
+          <w:b/>
+          <w:bCs/>
+        </w:rPr>
+      </w:pPr>
+      <w:r>
+        <w:rPr>
+          <w:b/>
+          <w:bCs/>
+        </w:rPr>
+        <w:br w:type="page"/>
+      </w:r>
+    </w:p>
+    <w:p>
+      <w:pPr>
+        <w:spacing w:after="0"/>
+        <w:rPr>
+          <w:b/>
+          <w:bCs/>
+        </w:rPr>
+      </w:pPr>
+      <w:r>
+        <w:rPr>
+          <w:b/>
+          <w:bCs/>
+        </w:rPr>
+        <w:lastRenderedPageBreak/>
         <w:t xml:space="preserve">Q.24 [line 380] Uncomment the following. It gives different values to those we saw before </w:t>
       </w:r>
     </w:p>
     <w:p>
+      <w:r>
+        <w:t xml:space="preserve">Yes, because we passed the </w:t>
+      </w:r>
+      <w:r>
+        <w:t>entire array into the function. And by doing this, it would only pass the address of the first element into the function, resulting in sizeof finding the size of a hex number, resulting in 4 being displayed.</w:t>
+      </w:r>
+    </w:p>
+    <w:p>
       <w:pPr>
         <w:spacing w:after="0"/>
         <w:rPr>
@@ -1808,7 +1838,6 @@
         <w:jc w:val="both"/>
       </w:pPr>
       <w:r>
-        <w:lastRenderedPageBreak/>
         <w:t xml:space="preserve">Values from p_array1 are shown. This makes sense because </w:t>
       </w:r>
       <w:r>
@@ -2061,19 +2090,33 @@
       </w:r>
     </w:p>
     <w:p>
-      <w:pPr>
-        <w:spacing w:after="0"/>
-        <w:rPr>
-          <w:b/>
-          <w:bCs/>
-        </w:rPr>
-      </w:pPr>
-      <w:r>
-        <w:rPr>
-          <w:b/>
-          <w:bCs/>
-        </w:rPr>
-        <w:t xml:space="preserve">Q.34 [line 325] Should we set pointers to nullptr? Why? </w:t>
+      <w:r>
+        <w:t>True. If we don’t, this will cause memory leaks and greatly hinder performance.</w:t>
+      </w:r>
+    </w:p>
+    <w:p>
+      <w:pPr>
+        <w:spacing w:after="0"/>
+        <w:rPr>
+          <w:b/>
+          <w:bCs/>
+        </w:rPr>
+      </w:pPr>
+      <w:r>
+        <w:rPr>
+          <w:b/>
+          <w:bCs/>
+        </w:rPr>
+        <w:t>Q.34 [line 325] Should we set pointers to nullptr? Why?</w:t>
+      </w:r>
+    </w:p>
+    <w:p>
+      <w:pPr>
+        <w:jc w:val="both"/>
+      </w:pPr>
+      <w:r>
+        <w:lastRenderedPageBreak/>
+        <w:t>If you don’t set your pointer to NULL when initializing it, it could be pointing to an inaccessible piece of memory and crash the program, or an accessible piece of memory that you didn’t want the user to see in the first place.</w:t>
       </w:r>
     </w:p>
     <w:p>
@@ -2090,6 +2133,65 @@
           <w:bCs/>
         </w:rPr>
         <w:t>Q.35 [line 330] How do you create an array with new and set the size?</w:t>
+      </w:r>
+    </w:p>
+    <w:p>
+      <w:pPr>
+        <w:spacing w:after="0"/>
+      </w:pPr>
+      <w:r>
+        <w:rPr>
+          <w:rFonts w:ascii="Consolas" w:hAnsi="Consolas" w:cs="Consolas"/>
+          <w:color w:val="0000FF"/>
+          <w:sz w:val="19"/>
+          <w:szCs w:val="19"/>
+        </w:rPr>
+        <w:t>int</w:t>
+      </w:r>
+      <w:r>
+        <w:rPr>
+          <w:rFonts w:ascii="Consolas" w:hAnsi="Consolas" w:cs="Consolas"/>
+          <w:color w:val="000000"/>
+          <w:sz w:val="19"/>
+          <w:szCs w:val="19"/>
+        </w:rPr>
+        <w:t xml:space="preserve"> *myArray = </w:t>
+      </w:r>
+      <w:r>
+        <w:rPr>
+          <w:rFonts w:ascii="Consolas" w:hAnsi="Consolas" w:cs="Consolas"/>
+          <w:color w:val="0000FF"/>
+          <w:sz w:val="19"/>
+          <w:szCs w:val="19"/>
+        </w:rPr>
+        <w:t>new</w:t>
+      </w:r>
+      <w:r>
+        <w:rPr>
+          <w:rFonts w:ascii="Consolas" w:hAnsi="Consolas" w:cs="Consolas"/>
+          <w:color w:val="000000"/>
+          <w:sz w:val="19"/>
+          <w:szCs w:val="19"/>
+        </w:rPr>
+        <w:t xml:space="preserve"> </w:t>
+      </w:r>
+      <w:r>
+        <w:rPr>
+          <w:rFonts w:ascii="Consolas" w:hAnsi="Consolas" w:cs="Consolas"/>
+          <w:color w:val="0000FF"/>
+          <w:sz w:val="19"/>
+          <w:szCs w:val="19"/>
+        </w:rPr>
+        <w:t>int</w:t>
+      </w:r>
+      <w:r>
+        <w:rPr>
+          <w:rFonts w:ascii="Consolas" w:hAnsi="Consolas" w:cs="Consolas"/>
+          <w:color w:val="000000"/>
+          <w:sz w:val="19"/>
+          <w:szCs w:val="19"/>
+        </w:rPr>
+        <w:t>[SIZE];</w:t>
       </w:r>
     </w:p>
     <w:sectPr>

</xml_diff>